<commit_message>
Captura index del sistema + documentacion con cambios relevantes
</commit_message>
<xml_diff>
--- a/document/TFG - HUGO.docx
+++ b/document/TFG - HUGO.docx
@@ -1,6 +1,6 @@
 
 <file path=word/document.xml><?xml version="1.0" encoding="utf-8"?>
-<w:document xmlns:ve="http://schemas.openxmlformats.org/markup-compatibility/2006" xmlns:o="urn:schemas-microsoft-com:office:office" xmlns:r="http://schemas.openxmlformats.org/officeDocument/2006/relationships" xmlns:m="http://schemas.openxmlformats.org/officeDocument/2006/math" xmlns:v="urn:schemas-microsoft-com:vml" xmlns:wp="http://schemas.openxmlformats.org/drawingml/2006/wordprocessingDrawing" xmlns:w10="urn:schemas-microsoft-com:office:word" xmlns:w="http://schemas.openxmlformats.org/wordprocessingml/2006/main" xmlns:wne="http://schemas.microsoft.com/office/word/2006/wordml">
+<w:document xmlns:wpc="http://schemas.microsoft.com/office/word/2010/wordprocessingCanvas" xmlns:cx="http://schemas.microsoft.com/office/drawing/2014/chartex" xmlns:cx1="http://schemas.microsoft.com/office/drawing/2015/9/8/chartex" xmlns:cx2="http://schemas.microsoft.com/office/drawing/2015/10/21/chartex" xmlns:cx3="http://schemas.microsoft.com/office/drawing/2016/5/9/chartex" xmlns:cx4="http://schemas.microsoft.com/office/drawing/2016/5/10/chartex" xmlns:cx5="http://schemas.microsoft.com/office/drawing/2016/5/11/chartex" xmlns:cx6="http://schemas.microsoft.com/office/drawing/2016/5/12/chartex" xmlns:cx7="http://schemas.microsoft.com/office/drawing/2016/5/13/chartex" xmlns:cx8="http://schemas.microsoft.com/office/drawing/2016/5/14/chartex" xmlns:mc="http://schemas.openxmlformats.org/markup-compatibility/2006" xmlns:aink="http://schemas.microsoft.com/office/drawing/2016/ink" xmlns:am3d="http://schemas.microsoft.com/office/drawing/2017/model3d" xmlns:o="urn:schemas-microsoft-com:office:office" xmlns:oel="http://schemas.microsoft.com/office/2019/extlst" xmlns:r="http://schemas.openxmlformats.org/officeDocument/2006/relationships" xmlns:m="http://schemas.openxmlformats.org/officeDocument/2006/math" xmlns:v="urn:schemas-microsoft-com:vml" xmlns:wp14="http://schemas.microsoft.com/office/word/2010/wordprocessingDrawing" xmlns:wp="http://schemas.openxmlformats.org/drawingml/2006/wordprocessingDrawing" xmlns:w10="urn:schemas-microsoft-com:office:word" xmlns:w="http://schemas.openxmlformats.org/wordprocessingml/2006/main" xmlns:w14="http://schemas.microsoft.com/office/word/2010/wordml" xmlns:w15="http://schemas.microsoft.com/office/word/2012/wordml" xmlns:w16cex="http://schemas.microsoft.com/office/word/2018/wordml/cex" xmlns:w16cid="http://schemas.microsoft.com/office/word/2016/wordml/cid" xmlns:w16="http://schemas.microsoft.com/office/word/2018/wordml" xmlns:w16du="http://schemas.microsoft.com/office/word/2023/wordml/word16du" xmlns:w16sdtdh="http://schemas.microsoft.com/office/word/2020/wordml/sdtdatahash" xmlns:w16sdtfl="http://schemas.microsoft.com/office/word/2024/wordml/sdtformatlock" xmlns:w16se="http://schemas.microsoft.com/office/word/2015/wordml/symex" xmlns:wpg="http://schemas.microsoft.com/office/word/2010/wordprocessingGroup" xmlns:wpi="http://schemas.microsoft.com/office/word/2010/wordprocessingInk" xmlns:wne="http://schemas.microsoft.com/office/word/2006/wordml" xmlns:wps="http://schemas.microsoft.com/office/word/2010/wordprocessingShape" mc:Ignorable="w14 w15 w16se w16cid w16 w16cex w16sdtdh w16sdtfl w16du wp14">
   <w:body>
     <w:sdt>
       <w:sdtPr>
@@ -17,7 +17,7 @@
             <w:rPr>
               <w:noProof/>
             </w:rPr>
-            <w:pict>
+            <w:pict w14:anchorId="21B6D2FD">
               <v:group id="_x0000_s1026" style="position:absolute;margin-left:0;margin-top:0;width:595.3pt;height:700.15pt;z-index:251660288;mso-width-percent:1000;mso-height-percent:1000;mso-position-horizontal:center;mso-position-horizontal-relative:page;mso-position-vertical:center;mso-position-vertical-relative:margin;mso-width-percent:1000;mso-height-percent:1000;mso-height-relative:margin" coordorigin=",1440" coordsize="12239,12960" o:allowincell="f">
                 <v:group id="_x0000_s1027" style="position:absolute;top:9661;width:12239;height:4739;mso-width-percent:1000;mso-height-percent:300;mso-position-horizontal:center;mso-position-horizontal-relative:margin;mso-position-vertical:bottom;mso-position-vertical-relative:margin;mso-width-percent:1000;mso-height-percent:300" coordorigin="-6,3399" coordsize="12197,4253">
                   <v:group id="_x0000_s1028" style="position:absolute;left:-6;top:3717;width:12189;height:3550" coordorigin="18,7468" coordsize="12189,3550">
@@ -56,7 +56,7 @@
                     <v:path arrowok="t"/>
                   </v:shape>
                 </v:group>
-                <v:rect id="_x0000_s1038" style="position:absolute;left:1800;top:1440;width:8638;height:868;mso-width-percent:1000;mso-position-horizontal:center;mso-position-horizontal-relative:margin;mso-position-vertical:top;mso-position-vertical-relative:margin;mso-width-percent:1000;mso-width-relative:margin;mso-height-relative:margin" filled="f" stroked="f">
+                <v:rect id="_x0000_s1038" style="position:absolute;left:1800;top:1440;width:8638;height:914;mso-width-percent:1000;mso-position-horizontal:center;mso-position-horizontal-relative:margin;mso-position-vertical:top;mso-position-vertical-relative:margin;mso-width-percent:1000;mso-width-relative:margin;mso-height-relative:margin" filled="f" stroked="f">
                   <v:textbox style="mso-next-textbox:#_x0000_s1038;mso-fit-shape-to-text:t">
                     <w:txbxContent>
                       <w:p>
@@ -86,7 +86,7 @@
                     </w:txbxContent>
                   </v:textbox>
                 </v:rect>
-                <v:rect id="_x0000_s1039" style="position:absolute;left:6494;top:11160;width:4998;height:1383;mso-position-horizontal-relative:margin;mso-position-vertical-relative:margin" filled="f" stroked="f">
+                <v:rect id="_x0000_s1039" style="position:absolute;left:6494;top:11160;width:4998;height:1453;mso-position-horizontal-relative:margin;mso-position-vertical-relative:margin" filled="f" stroked="f">
                   <v:textbox style="mso-next-textbox:#_x0000_s1039;mso-fit-shape-to-text:t">
                     <w:txbxContent>
                       <w:sdt>
@@ -147,7 +147,6 @@
                           <w:placeholder>
                             <w:docPart w:val="07A889EFB0794B66AEBD07A15B85A97E"/>
                           </w:placeholder>
-                          <w:showingPlcHdr/>
                           <w:dataBinding w:prefixMappings="xmlns:ns0='http://schemas.openxmlformats.org/package/2006/metadata/core-properties' xmlns:ns1='http://purl.org/dc/elements/1.1/'" w:xpath="/ns0:coreProperties[1]/ns1:title[1]" w:storeItemID="{6C3C8BC8-F283-45AE-878A-BAB7291924A1}"/>
                           <w:text/>
                         </w:sdtPr>
@@ -171,7 +170,7 @@
                                 <w:sz w:val="72"/>
                                 <w:szCs w:val="72"/>
                               </w:rPr>
-                              <w:t>[Escribir el título del documento]</w:t>
+                              <w:t xml:space="preserve">Software web – Gestión inventario </w:t>
                             </w:r>
                           </w:p>
                         </w:sdtContent>
@@ -190,7 +189,6 @@
                           <w:placeholder>
                             <w:docPart w:val="EAE35018F82F427F8F053D60C720D5B4"/>
                           </w:placeholder>
-                          <w:showingPlcHdr/>
                           <w:dataBinding w:prefixMappings="xmlns:ns0='http://schemas.openxmlformats.org/package/2006/metadata/core-properties' xmlns:ns1='http://purl.org/dc/elements/1.1/'" w:xpath="/ns0:coreProperties[1]/ns1:subject[1]" w:storeItemID="{6C3C8BC8-F283-45AE-878A-BAB7291924A1}"/>
                           <w:text/>
                         </w:sdtPr>
@@ -213,7 +211,7 @@
                                 <w:sz w:val="40"/>
                                 <w:szCs w:val="40"/>
                               </w:rPr>
-                              <w:t>[Escribir el subtítulo del documento]</w:t>
+                              <w:t>Desarrollado con Laravel y Bootstrap</w:t>
                             </w:r>
                           </w:p>
                         </w:sdtContent>
@@ -806,7 +804,7 @@
           <w:sz w:val="28"/>
           <w:szCs w:val="28"/>
         </w:rPr>
-        <w:t>Pruebas  realizadas en el sistema y validaciones</w:t>
+        <w:t>Pruebas realizadas en el sistema y validaciones</w:t>
       </w:r>
     </w:p>
     <w:p>
@@ -908,7 +906,7 @@
           <w:sz w:val="28"/>
           <w:szCs w:val="28"/>
         </w:rPr>
-        <w:t>Conclusiones finales</w:t>
+        <w:t>Conclusiones</w:t>
       </w:r>
     </w:p>
     <w:p>
@@ -1051,8 +1049,6 @@
         <w:t>Referencias bibliográficas</w:t>
       </w:r>
     </w:p>
-    <w:p/>
-    <w:p/>
     <w:p>
       <w:pPr>
         <w:pStyle w:val="Prrafodelista"/>
@@ -1105,33 +1101,101 @@
           <w:sz w:val="28"/>
           <w:szCs w:val="28"/>
         </w:rPr>
-        <w:t>Para ello, utilizaremos Laravel como nuestro framework principal, aprovechando su potente arquitectura basada en MVC, su sistema de enrutamiento, autenticación y facilidad de integración con bases de datos. Además, implementaremos buenas prácticas en el desarrollo, optimización del rendimiento y seguridad para garantizar un producto de alta calidad.</w:t>
-      </w:r>
-    </w:p>
-    <w:p>
-      <w:pPr>
-        <w:rPr>
-          <w:sz w:val="28"/>
-          <w:szCs w:val="28"/>
-        </w:rPr>
-      </w:pPr>
-      <w:r>
-        <w:rPr>
-          <w:sz w:val="28"/>
-          <w:szCs w:val="28"/>
-        </w:rPr>
-        <w:t>A lo largo del desarrollo, exploraremos diferentes aspectos clave, como la gestión de usuarios, la manipulación de datos mediante Eloquent ORM, la creación de API RESTful y la integración con frontend moderno. Este proyecto no solo servirá como una aplicación funcional, sino también como una oportunidad para consolidar nuestros conocimientos y habilidades en el desarrollo web profesional.</w:t>
-      </w:r>
-    </w:p>
-    <w:p>
-      <w:pPr>
-        <w:rPr>
-          <w:b/>
-          <w:color w:val="FF0000"/>
-          <w:sz w:val="28"/>
-          <w:szCs w:val="28"/>
-        </w:rPr>
-      </w:pPr>
+        <w:t xml:space="preserve">Para ello, utilizaremos Laravel como nuestro </w:t>
+      </w:r>
+      <w:proofErr w:type="spellStart"/>
+      <w:r>
+        <w:rPr>
+          <w:sz w:val="28"/>
+          <w:szCs w:val="28"/>
+        </w:rPr>
+        <w:t>framework</w:t>
+      </w:r>
+      <w:proofErr w:type="spellEnd"/>
+      <w:r>
+        <w:rPr>
+          <w:sz w:val="28"/>
+          <w:szCs w:val="28"/>
+        </w:rPr>
+        <w:t xml:space="preserve"> principal, aprovechando su potente arquitectura basada en MVC, su sistema de enrutamiento, autenticación y facilidad de integración con bases de datos. Además, implementaremos buenas prácticas en el desarrollo, optimización del rendimiento y seguridad para garantizar un producto de alta calidad.</w:t>
+      </w:r>
+    </w:p>
+    <w:p>
+      <w:pPr>
+        <w:rPr>
+          <w:sz w:val="28"/>
+          <w:szCs w:val="28"/>
+        </w:rPr>
+      </w:pPr>
+      <w:r>
+        <w:rPr>
+          <w:sz w:val="28"/>
+          <w:szCs w:val="28"/>
+        </w:rPr>
+        <w:t xml:space="preserve">A lo largo del desarrollo, exploraremos diferentes aspectos clave, como la gestión de usuarios, la manipulación de datos mediante </w:t>
+      </w:r>
+      <w:proofErr w:type="spellStart"/>
+      <w:r>
+        <w:rPr>
+          <w:sz w:val="28"/>
+          <w:szCs w:val="28"/>
+        </w:rPr>
+        <w:t>Eloquent</w:t>
+      </w:r>
+      <w:proofErr w:type="spellEnd"/>
+      <w:r>
+        <w:rPr>
+          <w:sz w:val="28"/>
+          <w:szCs w:val="28"/>
+        </w:rPr>
+        <w:t xml:space="preserve"> ORM y la integración con </w:t>
+      </w:r>
+      <w:r>
+        <w:rPr>
+          <w:sz w:val="28"/>
+          <w:szCs w:val="28"/>
+        </w:rPr>
+        <w:t xml:space="preserve">un </w:t>
+      </w:r>
+      <w:proofErr w:type="spellStart"/>
+      <w:r>
+        <w:rPr>
+          <w:sz w:val="28"/>
+          <w:szCs w:val="28"/>
+        </w:rPr>
+        <w:t>frontend</w:t>
+      </w:r>
+      <w:proofErr w:type="spellEnd"/>
+      <w:r>
+        <w:rPr>
+          <w:sz w:val="28"/>
+          <w:szCs w:val="28"/>
+        </w:rPr>
+        <w:t xml:space="preserve"> moderno</w:t>
+      </w:r>
+      <w:r>
+        <w:rPr>
+          <w:sz w:val="28"/>
+          <w:szCs w:val="28"/>
+        </w:rPr>
+        <w:t xml:space="preserve"> y estético usando </w:t>
+      </w:r>
+      <w:proofErr w:type="spellStart"/>
+      <w:r>
+        <w:rPr>
+          <w:sz w:val="28"/>
+          <w:szCs w:val="28"/>
+        </w:rPr>
+        <w:t>Boostrap</w:t>
+      </w:r>
+      <w:proofErr w:type="spellEnd"/>
+      <w:r>
+        <w:rPr>
+          <w:sz w:val="28"/>
+          <w:szCs w:val="28"/>
+        </w:rPr>
+        <w:t>. Este proyecto no solo servirá como una aplicación funcional, sino también como una oportunidad para consolidar nuestros conocimientos y habilidades en el desarrollo web.</w:t>
+      </w:r>
     </w:p>
     <w:p>
       <w:pPr>
@@ -1179,79 +1243,31 @@
           <w:sz w:val="28"/>
           <w:szCs w:val="28"/>
         </w:rPr>
-        <w:t>La principal motivación detrás de este proyecto es la oportunidad de aplicar y consolidar los conocimientos adquiridos durante el curso en un entorno real de desarrollo. Al tratarse de una aplicación web comercial, el enfoque no solo estará en la parte técnica, sino también en la importancia de la precisión, la calidad y la satisfacción del cliente.</w:t>
-      </w:r>
-    </w:p>
-    <w:p>
-      <w:pPr>
-        <w:rPr>
-          <w:sz w:val="28"/>
-          <w:szCs w:val="28"/>
-        </w:rPr>
-      </w:pPr>
-    </w:p>
-    <w:p>
-      <w:pPr>
-        <w:rPr>
-          <w:sz w:val="28"/>
-          <w:szCs w:val="28"/>
-        </w:rPr>
-      </w:pPr>
-      <w:r>
-        <w:rPr>
-          <w:sz w:val="28"/>
-          <w:szCs w:val="28"/>
-        </w:rPr>
-        <w:t xml:space="preserve">Este proyecto representa un puente entre el aprendizaje académico y el mundo laboral, ya que nos permite experimentar con las herramientas y metodologías utilizadas en la industria del desarrollo web. Trabajaremos con Laravel como nuestro framework principal, lo que nos dará una base sólida en el desarrollo backend, el manejo de bases de datos, la autenticación de usuarios y la creación de API RESTful. Además, implementaremos principios de buenas </w:t>
-      </w:r>
-      <w:r>
-        <w:rPr>
-          <w:sz w:val="28"/>
-          <w:szCs w:val="28"/>
-        </w:rPr>
-        <w:lastRenderedPageBreak/>
-        <w:t>prácticas, seguridad y optimización del rendimiento para garantizar que la aplicación funcione de manera eficiente.</w:t>
-      </w:r>
-    </w:p>
-    <w:p>
-      <w:pPr>
-        <w:rPr>
-          <w:sz w:val="28"/>
-          <w:szCs w:val="28"/>
-        </w:rPr>
-      </w:pPr>
-    </w:p>
-    <w:p>
-      <w:pPr>
-        <w:rPr>
-          <w:sz w:val="28"/>
-          <w:szCs w:val="28"/>
-        </w:rPr>
-      </w:pPr>
-      <w:r>
-        <w:rPr>
-          <w:sz w:val="28"/>
-          <w:szCs w:val="28"/>
-        </w:rPr>
-        <w:t>Otro aspecto clave es que esta aplicación no será solo un ejercicio de práctica, sino un producto real que será vendido a una tienda. Esto nos obliga a trabajar con un enfoque profesional y orientado al cliente, asegurándonos de que cada funcionalidad esté bien diseñada, que la interfaz sea intuitiva y que el rendimiento de la aplicación sea óptimo. Sabemos que la satisfacción del cliente es fundamental en cualquier proyecto comercial, por lo que nuestro compromiso será desarrollar un producto que cumpla con todas sus expectativas y necesidades.</w:t>
-      </w:r>
-    </w:p>
-    <w:p>
-      <w:pPr>
-        <w:rPr>
-          <w:sz w:val="28"/>
-          <w:szCs w:val="28"/>
-        </w:rPr>
-      </w:pPr>
-    </w:p>
-    <w:p>
-      <w:r>
-        <w:rPr>
-          <w:sz w:val="28"/>
-          <w:szCs w:val="28"/>
-        </w:rPr>
-        <w:t>En definitiva, este proyecto nos brinda una experiencia invaluable en el desarrollo de software, preparándonos para enfrentar desafíos del mundo real y fortaleciendo nuestras habilidades tanto técnicas como profesionales. Al hacerlo con la máxima precisión y esfuerzo, no solo crearemos una aplicación funcional y eficiente, sino que también daremos un paso importante hacia nuestra formación como desarrolladores en el ámbito laboral.</w:t>
-      </w:r>
+        <w:t xml:space="preserve">La principal motivación detrás de este proyecto es </w:t>
+      </w:r>
+    </w:p>
+    <w:p>
+      <w:pPr>
+        <w:rPr>
+          <w:sz w:val="28"/>
+          <w:szCs w:val="28"/>
+        </w:rPr>
+      </w:pPr>
+      <w:r>
+        <w:rPr>
+          <w:sz w:val="28"/>
+          <w:szCs w:val="28"/>
+        </w:rPr>
+        <w:t>HABLA DE LA TIENDA DE TU AMIGO</w:t>
+      </w:r>
+    </w:p>
+    <w:p>
+      <w:pPr>
+        <w:rPr>
+          <w:sz w:val="28"/>
+          <w:szCs w:val="28"/>
+        </w:rPr>
+      </w:pPr>
     </w:p>
     <w:p>
       <w:pPr>
@@ -1284,502 +1300,37 @@
           <w:szCs w:val="28"/>
         </w:rPr>
       </w:pPr>
-      <w:r>
-        <w:rPr>
-          <w:sz w:val="28"/>
-          <w:szCs w:val="28"/>
-        </w:rPr>
-        <w:t>Estos pueden ser algunos de los problemas que nos puede causar nuestra aplicación web:</w:t>
-      </w:r>
-    </w:p>
-    <w:p>
-      <w:pPr>
-        <w:rPr>
-          <w:sz w:val="28"/>
-          <w:szCs w:val="28"/>
-        </w:rPr>
-      </w:pPr>
-      <w:r>
-        <w:rPr>
-          <w:sz w:val="28"/>
-          <w:szCs w:val="28"/>
-        </w:rPr>
-        <w:t>1. Requisitos poco definidos</w:t>
-      </w:r>
-    </w:p>
-    <w:p>
-      <w:pPr>
-        <w:rPr>
-          <w:sz w:val="28"/>
-          <w:szCs w:val="28"/>
-        </w:rPr>
-      </w:pPr>
-      <w:r>
-        <w:rPr>
-          <w:sz w:val="28"/>
-          <w:szCs w:val="28"/>
-        </w:rPr>
-        <w:t>Problema: Si el dueño de la tienda no tiene claro qué funcionalidades necesita, podrías desarrollar algo que no se adapte a sus necesidades.</w:t>
-      </w:r>
-    </w:p>
-    <w:p>
-      <w:pPr>
-        <w:rPr>
-          <w:sz w:val="28"/>
-          <w:szCs w:val="28"/>
-        </w:rPr>
-      </w:pPr>
-    </w:p>
-    <w:p>
-      <w:pPr>
-        <w:rPr>
-          <w:sz w:val="28"/>
-          <w:szCs w:val="28"/>
-        </w:rPr>
-      </w:pPr>
-      <w:r>
-        <w:rPr>
-          <w:sz w:val="28"/>
-          <w:szCs w:val="28"/>
-        </w:rPr>
-        <w:t>Solución: Realiza reuniones iniciales para definir claramente los requisitos y haz prototipos antes de empezar el desarrollo.</w:t>
-      </w:r>
-    </w:p>
-    <w:p>
-      <w:pPr>
-        <w:rPr>
-          <w:sz w:val="28"/>
-          <w:szCs w:val="28"/>
-        </w:rPr>
-      </w:pPr>
-    </w:p>
-    <w:p>
-      <w:pPr>
-        <w:rPr>
-          <w:sz w:val="28"/>
-          <w:szCs w:val="28"/>
-        </w:rPr>
-      </w:pPr>
-      <w:r>
-        <w:rPr>
-          <w:sz w:val="28"/>
-          <w:szCs w:val="28"/>
-        </w:rPr>
-        <w:t>2. Complejidad en la gestión del inventario</w:t>
-      </w:r>
-    </w:p>
-    <w:p>
-      <w:pPr>
-        <w:rPr>
-          <w:sz w:val="28"/>
-          <w:szCs w:val="28"/>
-        </w:rPr>
-      </w:pPr>
-      <w:r>
-        <w:rPr>
-          <w:sz w:val="28"/>
-          <w:szCs w:val="28"/>
-        </w:rPr>
-        <w:t xml:space="preserve">Problema: La tienda puede manejar diferentes tipos de productos con variaciones (por ejemplo, tamaños, colores, lotes de productos, </w:t>
-      </w:r>
-      <w:r>
-        <w:rPr>
-          <w:sz w:val="28"/>
-          <w:szCs w:val="28"/>
-        </w:rPr>
-        <w:lastRenderedPageBreak/>
-        <w:t>etc.), lo que puede hacer que el sistema de inventario sea complicado de diseñar.</w:t>
-      </w:r>
-    </w:p>
-    <w:p>
-      <w:pPr>
-        <w:rPr>
-          <w:sz w:val="28"/>
-          <w:szCs w:val="28"/>
-        </w:rPr>
-      </w:pPr>
-    </w:p>
-    <w:p>
-      <w:pPr>
-        <w:rPr>
-          <w:sz w:val="28"/>
-          <w:szCs w:val="28"/>
-        </w:rPr>
-      </w:pPr>
-      <w:r>
-        <w:rPr>
-          <w:sz w:val="28"/>
-          <w:szCs w:val="28"/>
-        </w:rPr>
-        <w:t>Solución: Implementa una base de datos bien estructurada con categorías y atributos personalizados para cada producto.</w:t>
-      </w:r>
-    </w:p>
-    <w:p>
-      <w:pPr>
-        <w:rPr>
-          <w:sz w:val="28"/>
-          <w:szCs w:val="28"/>
-        </w:rPr>
-      </w:pPr>
-    </w:p>
-    <w:p>
-      <w:pPr>
-        <w:rPr>
-          <w:sz w:val="28"/>
-          <w:szCs w:val="28"/>
-        </w:rPr>
-      </w:pPr>
-      <w:r>
-        <w:rPr>
-          <w:sz w:val="28"/>
-          <w:szCs w:val="28"/>
-        </w:rPr>
-        <w:t>3. Integraciones con otros sistemas</w:t>
-      </w:r>
-    </w:p>
-    <w:p>
-      <w:pPr>
-        <w:rPr>
-          <w:sz w:val="28"/>
-          <w:szCs w:val="28"/>
-        </w:rPr>
-      </w:pPr>
-      <w:r>
-        <w:rPr>
-          <w:sz w:val="28"/>
-          <w:szCs w:val="28"/>
-        </w:rPr>
-        <w:t>Problema: Puede que la tienda ya use software externo para facturación, pagos o contabilidad y necesite integraciones con estos sistemas.</w:t>
-      </w:r>
-    </w:p>
-    <w:p>
-      <w:pPr>
-        <w:rPr>
-          <w:sz w:val="28"/>
-          <w:szCs w:val="28"/>
-        </w:rPr>
-      </w:pPr>
-    </w:p>
-    <w:p>
-      <w:pPr>
-        <w:rPr>
-          <w:sz w:val="28"/>
-          <w:szCs w:val="28"/>
-        </w:rPr>
-      </w:pPr>
-      <w:r>
-        <w:rPr>
-          <w:sz w:val="28"/>
-          <w:szCs w:val="28"/>
-        </w:rPr>
-        <w:t>Solución: Investiga qué sistemas utilizan y si tienen APIs disponibles para conectar tu aplicación.</w:t>
-      </w:r>
-    </w:p>
-    <w:p>
-      <w:pPr>
-        <w:rPr>
-          <w:sz w:val="28"/>
-          <w:szCs w:val="28"/>
-        </w:rPr>
-      </w:pPr>
-    </w:p>
-    <w:p>
-      <w:pPr>
-        <w:rPr>
-          <w:sz w:val="28"/>
-          <w:szCs w:val="28"/>
-        </w:rPr>
-      </w:pPr>
-      <w:r>
-        <w:rPr>
-          <w:sz w:val="28"/>
-          <w:szCs w:val="28"/>
-        </w:rPr>
-        <w:t>4. Seguridad y protección de datos</w:t>
-      </w:r>
-    </w:p>
-    <w:p>
-      <w:pPr>
-        <w:rPr>
-          <w:sz w:val="28"/>
-          <w:szCs w:val="28"/>
-        </w:rPr>
-      </w:pPr>
-      <w:r>
-        <w:rPr>
-          <w:sz w:val="28"/>
-          <w:szCs w:val="28"/>
-        </w:rPr>
-        <w:t>Problema: Manejarás datos sensibles de clientes, empleados y transacciones.</w:t>
-      </w:r>
-    </w:p>
-    <w:p>
-      <w:pPr>
-        <w:rPr>
-          <w:sz w:val="28"/>
-          <w:szCs w:val="28"/>
-        </w:rPr>
-      </w:pPr>
-    </w:p>
-    <w:p>
-      <w:pPr>
-        <w:rPr>
-          <w:sz w:val="28"/>
-          <w:szCs w:val="28"/>
-        </w:rPr>
-      </w:pPr>
-      <w:r>
-        <w:rPr>
-          <w:sz w:val="28"/>
-          <w:szCs w:val="28"/>
-        </w:rPr>
-        <w:t>Solución: Implementa cifrado en la base de datos, usa autenticación segura (JWT, OAuth) y sigue buenas prácticas de seguridad en Laravel.</w:t>
-      </w:r>
-    </w:p>
-    <w:p>
-      <w:pPr>
-        <w:rPr>
-          <w:sz w:val="28"/>
-          <w:szCs w:val="28"/>
-        </w:rPr>
-      </w:pPr>
-    </w:p>
-    <w:p>
-      <w:pPr>
-        <w:rPr>
-          <w:sz w:val="28"/>
-          <w:szCs w:val="28"/>
-        </w:rPr>
-      </w:pPr>
-      <w:r>
-        <w:rPr>
-          <w:sz w:val="28"/>
-          <w:szCs w:val="28"/>
-        </w:rPr>
-        <w:t>5. Problemas de conexión a internet</w:t>
-      </w:r>
-    </w:p>
-    <w:p>
-      <w:pPr>
-        <w:rPr>
-          <w:sz w:val="28"/>
-          <w:szCs w:val="28"/>
-        </w:rPr>
-      </w:pPr>
-      <w:r>
-        <w:rPr>
-          <w:sz w:val="28"/>
-          <w:szCs w:val="28"/>
-        </w:rPr>
-        <w:t>Problema: Si la tienda está en un pueblo, la conexión a internet podría ser inestable y afectar el uso de la aplicación web.</w:t>
-      </w:r>
-    </w:p>
-    <w:p>
-      <w:pPr>
-        <w:rPr>
-          <w:sz w:val="28"/>
-          <w:szCs w:val="28"/>
-        </w:rPr>
-      </w:pPr>
-    </w:p>
-    <w:p>
-      <w:pPr>
-        <w:rPr>
-          <w:sz w:val="28"/>
-          <w:szCs w:val="28"/>
-        </w:rPr>
-      </w:pPr>
-      <w:r>
-        <w:rPr>
-          <w:sz w:val="28"/>
-          <w:szCs w:val="28"/>
-        </w:rPr>
-        <w:t>Solución: Implementa una funcionalidad de trabajo offline con almacenamiento local en el navegador y sincronización cuando vuelva la conexión.</w:t>
-      </w:r>
-    </w:p>
-    <w:p>
-      <w:pPr>
-        <w:rPr>
-          <w:sz w:val="28"/>
-          <w:szCs w:val="28"/>
-        </w:rPr>
-      </w:pPr>
-    </w:p>
-    <w:p>
-      <w:pPr>
-        <w:rPr>
-          <w:sz w:val="28"/>
-          <w:szCs w:val="28"/>
-        </w:rPr>
-      </w:pPr>
-      <w:r>
-        <w:rPr>
-          <w:sz w:val="28"/>
-          <w:szCs w:val="28"/>
-        </w:rPr>
-        <w:t>6. Resistencia al cambio por parte de los empleados</w:t>
-      </w:r>
-    </w:p>
-    <w:p>
-      <w:pPr>
-        <w:rPr>
-          <w:sz w:val="28"/>
-          <w:szCs w:val="28"/>
-        </w:rPr>
-      </w:pPr>
-      <w:r>
-        <w:rPr>
-          <w:sz w:val="28"/>
-          <w:szCs w:val="28"/>
-        </w:rPr>
-        <w:lastRenderedPageBreak/>
-        <w:t>Problema: Si los empleados de la tienda están acostumbrados a métodos manuales o a otro sistema, podrían resistirse al cambio.</w:t>
-      </w:r>
-    </w:p>
-    <w:p>
-      <w:pPr>
-        <w:rPr>
-          <w:sz w:val="28"/>
-          <w:szCs w:val="28"/>
-        </w:rPr>
-      </w:pPr>
-    </w:p>
-    <w:p>
-      <w:pPr>
-        <w:rPr>
-          <w:sz w:val="28"/>
-          <w:szCs w:val="28"/>
-        </w:rPr>
-      </w:pPr>
-      <w:r>
-        <w:rPr>
-          <w:sz w:val="28"/>
-          <w:szCs w:val="28"/>
-        </w:rPr>
-        <w:t>Solución: Ofrece una interfaz intuitiva, capacitación y soporte para facilitar la transición.</w:t>
-      </w:r>
-    </w:p>
-    <w:p>
-      <w:pPr>
-        <w:rPr>
-          <w:sz w:val="28"/>
-          <w:szCs w:val="28"/>
-        </w:rPr>
-      </w:pPr>
-    </w:p>
-    <w:p>
-      <w:pPr>
-        <w:rPr>
-          <w:sz w:val="28"/>
-          <w:szCs w:val="28"/>
-        </w:rPr>
-      </w:pPr>
-      <w:r>
-        <w:rPr>
-          <w:sz w:val="28"/>
-          <w:szCs w:val="28"/>
-        </w:rPr>
-        <w:t>7. Escalabilidad y rendimiento</w:t>
-      </w:r>
-    </w:p>
-    <w:p>
-      <w:pPr>
-        <w:rPr>
-          <w:sz w:val="28"/>
-          <w:szCs w:val="28"/>
-        </w:rPr>
-      </w:pPr>
-      <w:r>
-        <w:rPr>
-          <w:sz w:val="28"/>
-          <w:szCs w:val="28"/>
-        </w:rPr>
-        <w:t>Problema: Si la tienda crece y la base de datos se llena de registros, la aplicación podría volverse lenta.</w:t>
-      </w:r>
-    </w:p>
-    <w:p>
-      <w:pPr>
-        <w:rPr>
-          <w:sz w:val="28"/>
-          <w:szCs w:val="28"/>
-        </w:rPr>
-      </w:pPr>
-    </w:p>
-    <w:p>
-      <w:pPr>
-        <w:rPr>
-          <w:sz w:val="28"/>
-          <w:szCs w:val="28"/>
-        </w:rPr>
-      </w:pPr>
-      <w:r>
-        <w:rPr>
-          <w:sz w:val="28"/>
-          <w:szCs w:val="28"/>
-        </w:rPr>
-        <w:t>Solución: Usa buenas prácticas en bases de datos (índices, consultas optimizadas) y considera tecnologías como Redis para mejorar la velocidad.</w:t>
-      </w:r>
-    </w:p>
-    <w:p>
-      <w:pPr>
-        <w:rPr>
-          <w:sz w:val="28"/>
-          <w:szCs w:val="28"/>
-        </w:rPr>
-      </w:pPr>
-    </w:p>
-    <w:p>
-      <w:pPr>
-        <w:rPr>
-          <w:sz w:val="28"/>
-          <w:szCs w:val="28"/>
-        </w:rPr>
-      </w:pPr>
-      <w:r>
-        <w:rPr>
-          <w:sz w:val="28"/>
-          <w:szCs w:val="28"/>
-        </w:rPr>
-        <w:t>8. Mantenimiento y soporte</w:t>
-      </w:r>
-    </w:p>
-    <w:p>
-      <w:pPr>
-        <w:rPr>
-          <w:sz w:val="28"/>
-          <w:szCs w:val="28"/>
-        </w:rPr>
-      </w:pPr>
-      <w:r>
-        <w:rPr>
-          <w:sz w:val="28"/>
-          <w:szCs w:val="28"/>
-        </w:rPr>
-        <w:t>Problema: Con el tiempo, surgirán errores o la tienda necesitará nuevas funcionalidades.</w:t>
-      </w:r>
-    </w:p>
-    <w:p>
-      <w:pPr>
-        <w:rPr>
-          <w:sz w:val="28"/>
-          <w:szCs w:val="28"/>
-        </w:rPr>
-      </w:pPr>
-    </w:p>
-    <w:p>
-      <w:pPr>
-        <w:rPr>
-          <w:sz w:val="28"/>
-          <w:szCs w:val="28"/>
-        </w:rPr>
-      </w:pPr>
-      <w:r>
-        <w:rPr>
-          <w:sz w:val="28"/>
-          <w:szCs w:val="28"/>
-        </w:rPr>
-        <w:t>Solución: Ofrece un plan de mantenimiento y actualizaciones para evitar que el sistema quede obsoleto.</w:t>
-      </w:r>
+    </w:p>
+    <w:p>
+      <w:pPr>
+        <w:rPr>
+          <w:sz w:val="28"/>
+          <w:szCs w:val="28"/>
+        </w:rPr>
+      </w:pPr>
+      <w:r>
+        <w:rPr>
+          <w:sz w:val="28"/>
+          <w:szCs w:val="28"/>
+        </w:rPr>
+        <w:t>ACTUALMENTE TU AMIGO PRESENTA PROBLEMAS TANTO EN LA GESTIÓN DE STOCK DE LOS PRODUCTOS DE SU TIENDA, COMO EN LA GESTIÓN DE SUS CLIENTES.</w:t>
+      </w:r>
+    </w:p>
+    <w:p>
+      <w:pPr>
+        <w:rPr>
+          <w:sz w:val="28"/>
+          <w:szCs w:val="28"/>
+        </w:rPr>
+      </w:pPr>
+    </w:p>
+    <w:p>
+      <w:pPr>
+        <w:rPr>
+          <w:sz w:val="28"/>
+          <w:szCs w:val="28"/>
+        </w:rPr>
+      </w:pPr>
     </w:p>
     <w:p>
       <w:pPr>
@@ -1810,93 +1361,13 @@
           <w:szCs w:val="28"/>
         </w:rPr>
       </w:pPr>
-    </w:p>
-    <w:p>
-      <w:pPr>
+      <w:r>
         <w:rPr>
           <w:b/>
           <w:color w:val="FF0000"/>
           <w:sz w:val="28"/>
           <w:szCs w:val="28"/>
         </w:rPr>
-      </w:pPr>
-    </w:p>
-    <w:p>
-      <w:pPr>
-        <w:rPr>
-          <w:b/>
-          <w:color w:val="FF0000"/>
-          <w:sz w:val="28"/>
-          <w:szCs w:val="28"/>
-        </w:rPr>
-      </w:pPr>
-    </w:p>
-    <w:p>
-      <w:pPr>
-        <w:rPr>
-          <w:b/>
-          <w:color w:val="FF0000"/>
-          <w:sz w:val="28"/>
-          <w:szCs w:val="28"/>
-        </w:rPr>
-      </w:pPr>
-    </w:p>
-    <w:p>
-      <w:pPr>
-        <w:rPr>
-          <w:b/>
-          <w:color w:val="FF0000"/>
-          <w:sz w:val="28"/>
-          <w:szCs w:val="28"/>
-        </w:rPr>
-      </w:pPr>
-    </w:p>
-    <w:p>
-      <w:pPr>
-        <w:rPr>
-          <w:b/>
-          <w:color w:val="FF0000"/>
-          <w:sz w:val="28"/>
-          <w:szCs w:val="28"/>
-        </w:rPr>
-      </w:pPr>
-    </w:p>
-    <w:p>
-      <w:pPr>
-        <w:rPr>
-          <w:b/>
-          <w:color w:val="FF0000"/>
-          <w:sz w:val="28"/>
-          <w:szCs w:val="28"/>
-        </w:rPr>
-      </w:pPr>
-    </w:p>
-    <w:p>
-      <w:pPr>
-        <w:rPr>
-          <w:b/>
-          <w:color w:val="FF0000"/>
-          <w:sz w:val="28"/>
-          <w:szCs w:val="28"/>
-        </w:rPr>
-      </w:pPr>
-    </w:p>
-    <w:p>
-      <w:pPr>
-        <w:rPr>
-          <w:b/>
-          <w:color w:val="FF0000"/>
-          <w:sz w:val="28"/>
-          <w:szCs w:val="28"/>
-        </w:rPr>
-      </w:pPr>
-      <w:r>
-        <w:rPr>
-          <w:b/>
-          <w:color w:val="FF0000"/>
-          <w:sz w:val="28"/>
-          <w:szCs w:val="28"/>
-        </w:rPr>
         <w:lastRenderedPageBreak/>
         <w:t>Objetivos del proyecto</w:t>
       </w:r>
@@ -1913,7 +1384,35 @@
           <w:sz w:val="28"/>
           <w:szCs w:val="28"/>
         </w:rPr>
-        <w:t>El desarrollo de esta aplicación web comercial tiene como propósito principal optimizar la gestión de una tienda local, facilitando el control de inventario, clientes, ventas y otros procesos administrativos. Para ello, se han establecido los siguientes objetivos:</w:t>
+        <w:t xml:space="preserve">El desarrollo de esta aplicación web </w:t>
+      </w:r>
+      <w:r>
+        <w:rPr>
+          <w:sz w:val="28"/>
+          <w:szCs w:val="28"/>
+        </w:rPr>
+        <w:t xml:space="preserve">que </w:t>
+      </w:r>
+      <w:r>
+        <w:rPr>
+          <w:sz w:val="28"/>
+          <w:szCs w:val="28"/>
+        </w:rPr>
+        <w:t>t</w:t>
+      </w:r>
+      <w:r>
+        <w:rPr>
+          <w:sz w:val="28"/>
+          <w:szCs w:val="28"/>
+        </w:rPr>
+        <w:t>endrá</w:t>
+      </w:r>
+      <w:r>
+        <w:rPr>
+          <w:sz w:val="28"/>
+          <w:szCs w:val="28"/>
+        </w:rPr>
+        <w:t xml:space="preserve"> como propósito principal optimizar la gestión de una tienda local, facilitando el control de inventario, clientes, ventas y otros procesos administrativos. Para ello, se han establecido los siguientes objetivos:</w:t>
       </w:r>
     </w:p>
     <w:p>
@@ -2089,7 +1588,7 @@
           <w:sz w:val="28"/>
           <w:szCs w:val="28"/>
         </w:rPr>
-        <w:t xml:space="preserve"> de accesos y cifrado de datos.</w:t>
+        <w:t xml:space="preserve"> de accesos.</w:t>
       </w:r>
     </w:p>
     <w:p>
@@ -2232,6 +1731,7 @@
           <w:sz w:val="28"/>
           <w:szCs w:val="28"/>
         </w:rPr>
+        <w:lastRenderedPageBreak/>
         <w:t>Ofrecer compatibilidad con diferentes dispositivos para garantizar acceso desde cualquier lugar.</w:t>
       </w:r>
     </w:p>
@@ -2252,7 +1752,6 @@
           <w:sz w:val="28"/>
           <w:szCs w:val="28"/>
         </w:rPr>
-        <w:lastRenderedPageBreak/>
         <w:t>Facilitar la generación de reportes y estadísticas</w:t>
       </w:r>
     </w:p>
@@ -2268,36 +1767,28 @@
           <w:sz w:val="28"/>
           <w:szCs w:val="28"/>
         </w:rPr>
-        <w:t>Desarrollar módulos para obtener reportes de ventas, ing</w:t>
-      </w:r>
-      <w:r>
-        <w:rPr>
-          <w:sz w:val="28"/>
-          <w:szCs w:val="28"/>
-        </w:rPr>
-        <w:t>resos y movimientos de stock.</w:t>
-      </w:r>
-    </w:p>
-    <w:p>
-      <w:pPr>
-        <w:rPr>
-          <w:sz w:val="28"/>
-          <w:szCs w:val="28"/>
-        </w:rPr>
-      </w:pPr>
-      <w:r>
-        <w:rPr>
-          <w:sz w:val="28"/>
-          <w:szCs w:val="28"/>
-        </w:rPr>
-        <w:t>Permitir a la administración tomar decisiones informada</w:t>
-      </w:r>
-      <w:r>
-        <w:rPr>
-          <w:sz w:val="28"/>
-          <w:szCs w:val="28"/>
-        </w:rPr>
-        <w:t>s con base en datos analíticos.</w:t>
+        <w:t>Permitir a</w:t>
+      </w:r>
+      <w:r>
+        <w:rPr>
+          <w:sz w:val="28"/>
+          <w:szCs w:val="28"/>
+        </w:rPr>
+        <w:t>l administrador de la tienda,</w:t>
+      </w:r>
+      <w:r>
+        <w:rPr>
+          <w:sz w:val="28"/>
+          <w:szCs w:val="28"/>
+        </w:rPr>
+        <w:t xml:space="preserve"> tomar decisiones </w:t>
+      </w:r>
+      <w:r>
+        <w:rPr>
+          <w:sz w:val="28"/>
+          <w:szCs w:val="28"/>
+        </w:rPr>
+        <w:t>con base en datos analíticos.</w:t>
       </w:r>
     </w:p>
     <w:p>
@@ -2354,94 +1845,44 @@
           <w:sz w:val="28"/>
           <w:szCs w:val="28"/>
         </w:rPr>
-        <w:t>Garantizar el rendimiento óptimo con una base de datos eficiente y optimizada.</w:t>
-      </w:r>
-    </w:p>
-    <w:p>
-      <w:pPr>
-        <w:pStyle w:val="Prrafodelista"/>
-        <w:numPr>
-          <w:ilvl w:val="0"/>
-          <w:numId w:val="11"/>
-        </w:numPr>
-        <w:rPr>
-          <w:sz w:val="28"/>
-          <w:szCs w:val="28"/>
-        </w:rPr>
-      </w:pPr>
-      <w:r>
-        <w:rPr>
-          <w:sz w:val="28"/>
-          <w:szCs w:val="28"/>
-        </w:rPr>
-        <w:t>Ofrecer soporte y mantenimiento continuo</w:t>
-      </w:r>
-      <w:r>
-        <w:rPr>
-          <w:sz w:val="28"/>
-          <w:szCs w:val="28"/>
-        </w:rPr>
-        <w:t xml:space="preserve"> </w:t>
-      </w:r>
-    </w:p>
-    <w:p>
-      <w:pPr>
-        <w:rPr>
-          <w:sz w:val="28"/>
-          <w:szCs w:val="28"/>
-        </w:rPr>
-      </w:pPr>
-      <w:r>
-        <w:rPr>
-          <w:sz w:val="28"/>
-          <w:szCs w:val="28"/>
-        </w:rPr>
-        <w:t>Implementar un sistema de actualizaciones y mejoras para asegurar</w:t>
-      </w:r>
-      <w:r>
-        <w:rPr>
-          <w:sz w:val="28"/>
-          <w:szCs w:val="28"/>
-        </w:rPr>
-        <w:t xml:space="preserve"> la evolución de la aplicación.</w:t>
-      </w:r>
-    </w:p>
-    <w:p>
-      <w:pPr>
-        <w:rPr>
-          <w:sz w:val="28"/>
-          <w:szCs w:val="28"/>
-        </w:rPr>
-      </w:pPr>
-      <w:r>
-        <w:rPr>
-          <w:sz w:val="28"/>
-          <w:szCs w:val="28"/>
-        </w:rPr>
-        <w:t>Brindar documentación clara y soporte técnico para resolver incidencias de manera rápida.</w:t>
-      </w:r>
-    </w:p>
-    <w:p>
-      <w:pPr>
-        <w:rPr>
-          <w:sz w:val="28"/>
-          <w:szCs w:val="28"/>
-        </w:rPr>
-      </w:pPr>
-    </w:p>
-    <w:p>
-      <w:pPr>
-        <w:rPr>
-          <w:sz w:val="28"/>
-          <w:szCs w:val="28"/>
-        </w:rPr>
-      </w:pPr>
-      <w:r>
-        <w:rPr>
-          <w:sz w:val="28"/>
-          <w:szCs w:val="28"/>
-        </w:rPr>
-        <w:t>Este proyecto no solo busca crear una herramienta funcional, sino que también servirá como una experiencia de aprendizaje integral, aplicando conocimientos adquiridos en Laravel y otras tecnologías. Además, al ser un producto comercializable, se debe garantizar su máxima calidad para satisfacer las necesidades del cliente.</w:t>
+        <w:t xml:space="preserve">Brindar documentación clara </w:t>
+      </w:r>
+      <w:r>
+        <w:rPr>
+          <w:sz w:val="28"/>
+          <w:szCs w:val="28"/>
+        </w:rPr>
+        <w:t>sobre el funcionamiento de la aplicación</w:t>
+      </w:r>
+      <w:r>
+        <w:rPr>
+          <w:sz w:val="28"/>
+          <w:szCs w:val="28"/>
+        </w:rPr>
+        <w:t>.</w:t>
+      </w:r>
+    </w:p>
+    <w:p>
+      <w:pPr>
+        <w:rPr>
+          <w:sz w:val="28"/>
+          <w:szCs w:val="28"/>
+        </w:rPr>
+      </w:pPr>
+    </w:p>
+    <w:p>
+      <w:pPr>
+        <w:rPr>
+          <w:sz w:val="28"/>
+          <w:szCs w:val="28"/>
+        </w:rPr>
+      </w:pPr>
+      <w:r>
+        <w:rPr>
+          <w:sz w:val="28"/>
+          <w:szCs w:val="28"/>
+        </w:rPr>
+        <w:t xml:space="preserve">Este proyecto no solo busca crear una herramienta funcional, sino que también servirá como una experiencia de aprendizaje integral, aplicando conocimientos adquiridos en Laravel y otras tecnologías. </w:t>
       </w:r>
     </w:p>
     <w:p/>
@@ -2453,49 +1894,110 @@
     <w:p/>
     <w:p/>
     <w:p/>
-    <w:p/>
-    <w:p/>
-    <w:p>
-      <w:pPr>
+    <w:p>
+      <w:r>
+        <w:br w:type="page"/>
+      </w:r>
+      <w:r>
         <w:rPr>
           <w:b/>
           <w:color w:val="FF0000"/>
           <w:sz w:val="28"/>
           <w:szCs w:val="28"/>
         </w:rPr>
-      </w:pPr>
-      <w:r>
+        <w:lastRenderedPageBreak/>
+        <w:t>Planificación (USO DE JIRA)</w:t>
+      </w:r>
+    </w:p>
+    <w:p>
+      <w:pPr>
+        <w:rPr>
+          <w:sz w:val="28"/>
+          <w:szCs w:val="28"/>
+        </w:rPr>
+      </w:pPr>
+      <w:r>
+        <w:rPr>
+          <w:sz w:val="28"/>
+          <w:szCs w:val="28"/>
+        </w:rPr>
+        <w:t>Para garantizar una gestión eficiente del desarrollo de la aplicación web comercial, utilizaremos JIRA como nuestra herramienta principal de planificación y seguimiento de tareas. JIRA nos permitirá organizar el trabajo de manera estructurada, definir prioridades y asignar responsabilidades dentro del equipo de desarrollo.</w:t>
+      </w:r>
+    </w:p>
+    <w:p>
+      <w:pPr>
+        <w:rPr>
+          <w:sz w:val="28"/>
+          <w:szCs w:val="28"/>
+        </w:rPr>
+      </w:pPr>
+    </w:p>
+    <w:p>
+      <w:pPr>
+        <w:rPr>
+          <w:sz w:val="28"/>
+          <w:szCs w:val="28"/>
+        </w:rPr>
+      </w:pPr>
+      <w:r>
+        <w:rPr>
+          <w:sz w:val="28"/>
+          <w:szCs w:val="28"/>
+        </w:rPr>
+        <w:t>-</w:t>
+      </w:r>
+      <w:r>
+        <w:rPr>
+          <w:sz w:val="28"/>
+          <w:szCs w:val="28"/>
+        </w:rPr>
+        <w:t>Metodología de Trabajo</w:t>
+      </w:r>
+    </w:p>
+    <w:p>
+      <w:pPr>
+        <w:rPr>
+          <w:sz w:val="28"/>
+          <w:szCs w:val="28"/>
+        </w:rPr>
+      </w:pPr>
+      <w:r>
+        <w:rPr>
+          <w:sz w:val="28"/>
+          <w:szCs w:val="28"/>
+        </w:rPr>
+        <w:t>Aplicaremos un enfoque ágil, basado en Scrum</w:t>
+      </w:r>
+      <w:r>
+        <w:rPr>
+          <w:sz w:val="28"/>
+          <w:szCs w:val="28"/>
+        </w:rPr>
+        <w:t xml:space="preserve">, dependiendo de las necesidades del proyecto. Esto nos permitirá trabajar en iteraciones cortas, hacer revisiones constantes y mejorar progresivamente la aplicación según los requisitos </w:t>
+      </w:r>
+      <w:r>
+        <w:rPr>
+          <w:sz w:val="28"/>
+          <w:szCs w:val="28"/>
+        </w:rPr>
+        <w:t>que se vayan definiendo durante el proceso de desarrollo</w:t>
+      </w:r>
+      <w:r>
+        <w:rPr>
+          <w:sz w:val="28"/>
+          <w:szCs w:val="28"/>
+        </w:rPr>
+        <w:t>.</w:t>
+      </w:r>
+    </w:p>
+    <w:p>
+      <w:pPr>
         <w:rPr>
           <w:b/>
           <w:color w:val="FF0000"/>
           <w:sz w:val="28"/>
           <w:szCs w:val="28"/>
         </w:rPr>
-        <w:lastRenderedPageBreak/>
-        <w:t>Planificación (USO DE JIRA)</w:t>
-      </w:r>
-    </w:p>
-    <w:p>
-      <w:pPr>
-        <w:rPr>
-          <w:sz w:val="28"/>
-          <w:szCs w:val="28"/>
-        </w:rPr>
-      </w:pPr>
-      <w:r>
-        <w:rPr>
-          <w:sz w:val="28"/>
-          <w:szCs w:val="28"/>
-        </w:rPr>
-        <w:t>Para garantizar una gestión eficiente del desarrollo de la aplicación web comercial, utilizaremos JIRA como nuestra herramienta principal de planificación y seguimiento de tareas. JIRA nos permitirá organizar el trabajo de manera estructurada, definir prioridades y asignar responsabilidades dentro del equipo de desarrollo.</w:t>
-      </w:r>
-    </w:p>
-    <w:p>
-      <w:pPr>
-        <w:rPr>
-          <w:sz w:val="28"/>
-          <w:szCs w:val="28"/>
-        </w:rPr>
       </w:pPr>
     </w:p>
     <w:p>
@@ -2517,48 +2019,123 @@
           <w:sz w:val="28"/>
           <w:szCs w:val="28"/>
         </w:rPr>
-        <w:t>Metodología de Trabajo</w:t>
-      </w:r>
-    </w:p>
-    <w:p>
-      <w:pPr>
-        <w:rPr>
-          <w:sz w:val="28"/>
-          <w:szCs w:val="28"/>
-        </w:rPr>
-      </w:pPr>
-      <w:r>
-        <w:rPr>
-          <w:sz w:val="28"/>
-          <w:szCs w:val="28"/>
-        </w:rPr>
-        <w:t xml:space="preserve">Aplicaremos un enfoque ágil, basado en Scrum </w:t>
-      </w:r>
-      <w:r>
-        <w:rPr>
-          <w:sz w:val="28"/>
-          <w:szCs w:val="28"/>
-        </w:rPr>
-        <w:t>, dependiendo de las necesidades del proyecto. Esto nos permitirá trabajar en iteraciones cortas, hacer revisiones constantes y mejorar progresivamente la aplicación según los requisitos del cliente.</w:t>
-      </w:r>
-    </w:p>
-    <w:p>
-      <w:pPr>
-        <w:rPr>
-          <w:b/>
-          <w:color w:val="FF0000"/>
-          <w:sz w:val="28"/>
-          <w:szCs w:val="28"/>
-        </w:rPr>
-      </w:pPr>
-    </w:p>
-    <w:p>
-      <w:pPr>
-        <w:rPr>
-          <w:sz w:val="28"/>
-          <w:szCs w:val="28"/>
-        </w:rPr>
-      </w:pPr>
+        <w:t>Estructura en JIRA</w:t>
+      </w:r>
+    </w:p>
+    <w:p>
+      <w:pPr>
+        <w:rPr>
+          <w:sz w:val="28"/>
+          <w:szCs w:val="28"/>
+        </w:rPr>
+      </w:pPr>
+      <w:r>
+        <w:rPr>
+          <w:sz w:val="28"/>
+          <w:szCs w:val="28"/>
+        </w:rPr>
+        <w:t>En JIRA, gestionaremos nuestro proyecto a través de</w:t>
+      </w:r>
+      <w:r>
+        <w:rPr>
+          <w:sz w:val="28"/>
+          <w:szCs w:val="28"/>
+        </w:rPr>
+        <w:t>:</w:t>
+      </w:r>
+    </w:p>
+    <w:p>
+      <w:pPr>
+        <w:rPr>
+          <w:sz w:val="28"/>
+          <w:szCs w:val="28"/>
+        </w:rPr>
+      </w:pPr>
+      <w:proofErr w:type="spellStart"/>
+      <w:r>
+        <w:rPr>
+          <w:sz w:val="28"/>
+          <w:szCs w:val="28"/>
+        </w:rPr>
+        <w:t>Sprints</w:t>
+      </w:r>
+      <w:proofErr w:type="spellEnd"/>
+      <w:r>
+        <w:rPr>
+          <w:sz w:val="28"/>
+          <w:szCs w:val="28"/>
+        </w:rPr>
+        <w:t xml:space="preserve"> </w:t>
+      </w:r>
+      <w:proofErr w:type="gramStart"/>
+      <w:r>
+        <w:rPr>
+          <w:sz w:val="28"/>
+          <w:szCs w:val="28"/>
+        </w:rPr>
+        <w:t xml:space="preserve">y </w:t>
+      </w:r>
+      <w:r>
+        <w:rPr>
+          <w:sz w:val="28"/>
+          <w:szCs w:val="28"/>
+        </w:rPr>
+        <w:t xml:space="preserve"> </w:t>
+      </w:r>
+      <w:r>
+        <w:rPr>
+          <w:sz w:val="28"/>
+          <w:szCs w:val="28"/>
+        </w:rPr>
+        <w:t>tableros</w:t>
+      </w:r>
+      <w:proofErr w:type="gramEnd"/>
+      <w:r>
+        <w:rPr>
+          <w:sz w:val="28"/>
+          <w:szCs w:val="28"/>
+        </w:rPr>
+        <w:t xml:space="preserve"> de tares</w:t>
+      </w:r>
+      <w:r>
+        <w:rPr>
+          <w:sz w:val="28"/>
+          <w:szCs w:val="28"/>
+        </w:rPr>
+        <w:t xml:space="preserve">: definiremos </w:t>
+      </w:r>
+      <w:proofErr w:type="spellStart"/>
+      <w:r>
+        <w:rPr>
+          <w:sz w:val="28"/>
+          <w:szCs w:val="28"/>
+        </w:rPr>
+        <w:t>sprints</w:t>
+      </w:r>
+      <w:proofErr w:type="spellEnd"/>
+      <w:r>
+        <w:rPr>
+          <w:sz w:val="28"/>
+          <w:szCs w:val="28"/>
+        </w:rPr>
+        <w:t xml:space="preserve"> con objetivos específicos y fechas límite</w:t>
+      </w:r>
+      <w:r>
+        <w:rPr>
+          <w:sz w:val="28"/>
+          <w:szCs w:val="28"/>
+        </w:rPr>
+        <w:t xml:space="preserve">. Cada Sprint tendrá asociado una serie de tareas las cuales tendrán 3 estados posibles: </w:t>
+      </w:r>
+      <w:proofErr w:type="spellStart"/>
+      <w:r>
+        <w:rPr>
+          <w:sz w:val="28"/>
+          <w:szCs w:val="28"/>
+        </w:rPr>
+        <w:t>to</w:t>
+      </w:r>
+      <w:proofErr w:type="spellEnd"/>
       <w:r>
         <w:rPr>
           <w:sz w:val="28"/>
@@ -2566,128 +2143,38 @@
         </w:rPr>
         <w:t>-</w:t>
       </w:r>
-      <w:r>
-        <w:rPr>
-          <w:sz w:val="28"/>
-          <w:szCs w:val="28"/>
-        </w:rPr>
-        <w:t>Estructura en JIRA</w:t>
-      </w:r>
-    </w:p>
-    <w:p>
-      <w:pPr>
-        <w:rPr>
-          <w:sz w:val="28"/>
-          <w:szCs w:val="28"/>
-        </w:rPr>
-      </w:pPr>
-      <w:r>
-        <w:rPr>
-          <w:sz w:val="28"/>
-          <w:szCs w:val="28"/>
-        </w:rPr>
-        <w:t>En JIRA, gestionaremos nuestro proyecto a través de los siguientes elementos clave:</w:t>
-      </w:r>
-    </w:p>
-    <w:p>
-      <w:pPr>
-        <w:rPr>
-          <w:sz w:val="28"/>
-          <w:szCs w:val="28"/>
-        </w:rPr>
-      </w:pPr>
-    </w:p>
-    <w:p>
-      <w:pPr>
-        <w:rPr>
-          <w:sz w:val="28"/>
-          <w:szCs w:val="28"/>
-        </w:rPr>
-      </w:pPr>
-      <w:r>
-        <w:rPr>
-          <w:sz w:val="28"/>
-          <w:szCs w:val="28"/>
-        </w:rPr>
-        <w:t>Épicas: Representarán las grandes funcionalidades o módulos de la aplicación (por ejemplo, gestión de usuarios, procesamiento de pagos, gestión de inventario, etc.).</w:t>
-      </w:r>
-    </w:p>
-    <w:p>
-      <w:pPr>
-        <w:rPr>
-          <w:sz w:val="28"/>
-          <w:szCs w:val="28"/>
-        </w:rPr>
-      </w:pPr>
-    </w:p>
-    <w:p>
-      <w:pPr>
-        <w:rPr>
-          <w:sz w:val="28"/>
-          <w:szCs w:val="28"/>
-        </w:rPr>
-      </w:pPr>
-      <w:r>
-        <w:rPr>
-          <w:sz w:val="28"/>
-          <w:szCs w:val="28"/>
-        </w:rPr>
-        <w:t>Historias de usuario: Cada funcionalidad será dividida en tareas más pequeñas y orientadas a la experiencia del usuario.</w:t>
-      </w:r>
-    </w:p>
-    <w:p>
-      <w:pPr>
-        <w:rPr>
-          <w:sz w:val="28"/>
-          <w:szCs w:val="28"/>
-        </w:rPr>
-      </w:pPr>
-    </w:p>
-    <w:p>
-      <w:pPr>
-        <w:rPr>
-          <w:sz w:val="28"/>
-          <w:szCs w:val="28"/>
-        </w:rPr>
-      </w:pPr>
-      <w:r>
-        <w:rPr>
-          <w:sz w:val="28"/>
-          <w:szCs w:val="28"/>
-        </w:rPr>
-        <w:t>Tareas y subtareas: Cada historia de usuario se dividirá en tareas específicas que los desarrolladores deberán completar.</w:t>
-      </w:r>
-    </w:p>
-    <w:p>
-      <w:pPr>
-        <w:rPr>
-          <w:sz w:val="28"/>
-          <w:szCs w:val="28"/>
-        </w:rPr>
-      </w:pPr>
-    </w:p>
-    <w:p>
-      <w:pPr>
-        <w:rPr>
-          <w:sz w:val="28"/>
-          <w:szCs w:val="28"/>
-        </w:rPr>
-      </w:pPr>
-      <w:r>
-        <w:rPr>
-          <w:sz w:val="28"/>
-          <w:szCs w:val="28"/>
-        </w:rPr>
-        <w:t>Sprints y tableros Kanban: En caso de usar Scrum, definiremos sprints con objetivos específicos y fechas límite. Si optamos por Kanban, mantendremos un flujo de trabajo continuo con tareas en diferentes estados (Pendiente, En progreso, En revisión, Completado).</w:t>
-      </w:r>
-    </w:p>
-    <w:p>
-      <w:pPr>
-        <w:rPr>
-          <w:sz w:val="28"/>
-          <w:szCs w:val="28"/>
-        </w:rPr>
-      </w:pPr>
+      <w:proofErr w:type="gramStart"/>
+      <w:r>
+        <w:rPr>
+          <w:sz w:val="28"/>
+          <w:szCs w:val="28"/>
+        </w:rPr>
+        <w:t>do ,</w:t>
+      </w:r>
+      <w:proofErr w:type="gramEnd"/>
+      <w:r>
+        <w:rPr>
+          <w:sz w:val="28"/>
+          <w:szCs w:val="28"/>
+        </w:rPr>
+        <w:t xml:space="preserve"> in </w:t>
+      </w:r>
+      <w:proofErr w:type="spellStart"/>
+      <w:r>
+        <w:rPr>
+          <w:sz w:val="28"/>
+          <w:szCs w:val="28"/>
+        </w:rPr>
+        <w:t>progress</w:t>
+      </w:r>
+      <w:proofErr w:type="spellEnd"/>
+      <w:r>
+        <w:rPr>
+          <w:sz w:val="28"/>
+          <w:szCs w:val="28"/>
+        </w:rPr>
+        <w:t xml:space="preserve"> y done.</w:t>
+      </w:r>
     </w:p>
     <w:p>
       <w:pPr>
@@ -2779,16 +2266,40 @@
           <w:numId w:val="9"/>
         </w:numPr>
         <w:rPr>
-          <w:sz w:val="28"/>
-          <w:szCs w:val="28"/>
-        </w:rPr>
-      </w:pPr>
-      <w:r>
-        <w:rPr>
-          <w:sz w:val="28"/>
-          <w:szCs w:val="28"/>
-        </w:rPr>
-        <w:t>Mejor comunicación y colaboración dentro del equipo de desarrollo.</w:t>
+          <w:b/>
+          <w:color w:val="FF0000"/>
+          <w:sz w:val="28"/>
+          <w:szCs w:val="28"/>
+        </w:rPr>
+      </w:pPr>
+      <w:r>
+        <w:rPr>
+          <w:sz w:val="28"/>
+          <w:szCs w:val="28"/>
+        </w:rPr>
+        <w:t>Documentación detallada del proceso de desarrollo</w:t>
+      </w:r>
+      <w:r>
+        <w:rPr>
+          <w:sz w:val="28"/>
+          <w:szCs w:val="28"/>
+        </w:rPr>
+        <w:t>.</w:t>
+      </w:r>
+    </w:p>
+    <w:p>
+      <w:pPr>
+        <w:rPr>
+          <w:sz w:val="28"/>
+          <w:szCs w:val="28"/>
+        </w:rPr>
+      </w:pPr>
+      <w:r>
+        <w:rPr>
+          <w:sz w:val="28"/>
+          <w:szCs w:val="28"/>
+        </w:rPr>
+        <w:t>En conclusión, JIRA será una herramienta fundamental para llevar a cabo una planificación detallada y un desarrollo estructurado, asegurando que nuestro proyecto avance de manera organizada y eficiente hasta su entrega final.</w:t>
       </w:r>
     </w:p>
     <w:p>
@@ -2796,87 +2307,110 @@
         <w:pStyle w:val="Prrafodelista"/>
         <w:numPr>
           <w:ilvl w:val="0"/>
-          <w:numId w:val="9"/>
+          <w:numId w:val="6"/>
         </w:numPr>
         <w:rPr>
-          <w:sz w:val="28"/>
-          <w:szCs w:val="28"/>
-        </w:rPr>
-      </w:pPr>
-      <w:r>
-        <w:rPr>
-          <w:sz w:val="28"/>
-          <w:szCs w:val="28"/>
-        </w:rPr>
-        <w:t>Documentación detallada del proceso de desarrollo, facilitando futuras mejoras o mantenimientos.</w:t>
-      </w:r>
-    </w:p>
-    <w:p>
-      <w:pPr>
-        <w:rPr>
-          <w:b/>
           <w:color w:val="FF0000"/>
           <w:sz w:val="28"/>
           <w:szCs w:val="28"/>
         </w:rPr>
       </w:pPr>
-    </w:p>
-    <w:p>
-      <w:pPr>
-        <w:rPr>
-          <w:sz w:val="28"/>
-          <w:szCs w:val="28"/>
-        </w:rPr>
-      </w:pPr>
-      <w:r>
-        <w:rPr>
-          <w:sz w:val="28"/>
-          <w:szCs w:val="28"/>
-        </w:rPr>
-        <w:t>En conclusión, JIRA será una herramienta fundamental para llevar a cabo una planificación detallada y un desarrollo estructurado, asegurando que nuestro proyecto avance de manera organizada y eficiente hasta su entrega final.</w:t>
-      </w:r>
+      <w:r>
+        <w:rPr>
+          <w:color w:val="FF0000"/>
+          <w:sz w:val="28"/>
+          <w:szCs w:val="28"/>
+        </w:rPr>
+        <w:lastRenderedPageBreak/>
+        <w:t>Framework y herramientas utilizadas</w:t>
+      </w:r>
+    </w:p>
+    <w:p>
+      <w:r>
+        <w:t xml:space="preserve">Framework -&gt; Laravel para el </w:t>
+      </w:r>
+      <w:proofErr w:type="spellStart"/>
+      <w:r>
+        <w:t>backend</w:t>
+      </w:r>
+      <w:proofErr w:type="spellEnd"/>
+    </w:p>
+    <w:p>
+      <w:proofErr w:type="spellStart"/>
+      <w:r>
+        <w:t>Frontend</w:t>
+      </w:r>
+      <w:proofErr w:type="spellEnd"/>
+      <w:r>
+        <w:t xml:space="preserve"> -&gt; </w:t>
+      </w:r>
+      <w:proofErr w:type="spellStart"/>
+      <w:r>
+        <w:t>Javascript</w:t>
+      </w:r>
+      <w:proofErr w:type="spellEnd"/>
+      <w:r>
+        <w:t xml:space="preserve"> (Alpine JS) + HTML + </w:t>
+      </w:r>
+      <w:proofErr w:type="spellStart"/>
+      <w:r>
+        <w:t>Boostrap</w:t>
+      </w:r>
+      <w:proofErr w:type="spellEnd"/>
     </w:p>
     <w:p/>
     <w:p/>
+    <w:p>
+      <w:r>
+        <w:t>El alcance de nuestro proyecto será:</w:t>
+      </w:r>
+    </w:p>
     <w:p/>
+    <w:p>
+      <w:r>
+        <w:t xml:space="preserve">GESTION DE PRODUCTOS </w:t>
+      </w:r>
+      <w:proofErr w:type="gramStart"/>
+      <w:r>
+        <w:t>+  CLASIFICACION</w:t>
+      </w:r>
+      <w:proofErr w:type="gramEnd"/>
+      <w:r>
+        <w:t xml:space="preserve"> POR CATEGORIAS</w:t>
+      </w:r>
+    </w:p>
+    <w:p>
+      <w:r>
+        <w:t>CONTROL DE STOCK DE PRODUCTOS</w:t>
+      </w:r>
+    </w:p>
+    <w:p>
+      <w:r>
+        <w:t>GESTION DE CLIENTES</w:t>
+      </w:r>
+    </w:p>
+    <w:p>
+      <w:r>
+        <w:t>HISTORICO DE COMPRAS -</w:t>
+      </w:r>
+      <w:proofErr w:type="gramStart"/>
+      <w:r>
+        <w:t>&gt;  Tabla</w:t>
+      </w:r>
+      <w:proofErr w:type="gramEnd"/>
+      <w:r>
+        <w:t xml:space="preserve"> compras donde se crea una compra que contiene X productos con los clientes mediante su id(</w:t>
+      </w:r>
+      <w:proofErr w:type="spellStart"/>
+      <w:r>
+        <w:t>dni</w:t>
+      </w:r>
+      <w:proofErr w:type="spellEnd"/>
+      <w:r>
+        <w:t>)</w:t>
+      </w:r>
+    </w:p>
     <w:p/>
-    <w:p/>
-    <w:p/>
-    <w:p/>
-    <w:p/>
-    <w:p/>
-    <w:p/>
-    <w:p/>
-    <w:p/>
-    <w:p/>
-    <w:p>
-      <w:r>
-        <w:t>El alcance de nuestro proyecto será:</w:t>
-      </w:r>
-    </w:p>
-    <w:p/>
-    <w:p>
-      <w:r>
-        <w:t>GESTION DE PRODUCTOS +  CLASIFICACION POR CATEGORIAS</w:t>
-      </w:r>
-    </w:p>
-    <w:p>
-      <w:r>
-        <w:t>CONTROL DE STOCK DE PRODUCTOS</w:t>
-      </w:r>
-    </w:p>
-    <w:p>
-      <w:r>
-        <w:lastRenderedPageBreak/>
-        <w:t>GESTION DE CLIENTES</w:t>
-      </w:r>
-    </w:p>
-    <w:p>
-      <w:r>
-        <w:t>HISTORICO DE COMPRAS -&gt;  Tabla compras donde se crea una compra que contiene X productos con los clientes mediante su id(dni)</w:t>
-      </w:r>
-    </w:p>
-    <w:p/>
     <w:p>
       <w:r>
         <w:t>**Posibles funcionalidades adicionales</w:t>
@@ -2887,7 +2421,15 @@
     </w:p>
     <w:p>
       <w:r>
-        <w:t>Los clientes pueden iniciar sesión y consultar los productos y el stock de los mismos.</w:t>
+        <w:t xml:space="preserve">Los clientes pueden iniciar sesión y consultar los productos y el stock de </w:t>
+      </w:r>
+      <w:proofErr w:type="gramStart"/>
+      <w:r>
+        <w:t>los mismos</w:t>
+      </w:r>
+      <w:proofErr w:type="gramEnd"/>
+      <w:r>
+        <w:t>.</w:t>
       </w:r>
     </w:p>
     <w:p>
@@ -2925,8 +2467,8 @@
 </file>
 
 <file path=word/endnotes.xml><?xml version="1.0" encoding="utf-8"?>
-<w:endnotes xmlns:ve="http://schemas.openxmlformats.org/markup-compatibility/2006" xmlns:o="urn:schemas-microsoft-com:office:office" xmlns:r="http://schemas.openxmlformats.org/officeDocument/2006/relationships" xmlns:m="http://schemas.openxmlformats.org/officeDocument/2006/math" xmlns:v="urn:schemas-microsoft-com:vml" xmlns:wp="http://schemas.openxmlformats.org/drawingml/2006/wordprocessingDrawing" xmlns:w10="urn:schemas-microsoft-com:office:word" xmlns:w="http://schemas.openxmlformats.org/wordprocessingml/2006/main" xmlns:wne="http://schemas.microsoft.com/office/word/2006/wordml">
-  <w:endnote w:type="separator" w:id="0">
+<w:endnotes xmlns:wpc="http://schemas.microsoft.com/office/word/2010/wordprocessingCanvas" xmlns:cx="http://schemas.microsoft.com/office/drawing/2014/chartex" xmlns:cx1="http://schemas.microsoft.com/office/drawing/2015/9/8/chartex" xmlns:cx2="http://schemas.microsoft.com/office/drawing/2015/10/21/chartex" xmlns:cx3="http://schemas.microsoft.com/office/drawing/2016/5/9/chartex" xmlns:cx4="http://schemas.microsoft.com/office/drawing/2016/5/10/chartex" xmlns:cx5="http://schemas.microsoft.com/office/drawing/2016/5/11/chartex" xmlns:cx6="http://schemas.microsoft.com/office/drawing/2016/5/12/chartex" xmlns:cx7="http://schemas.microsoft.com/office/drawing/2016/5/13/chartex" xmlns:cx8="http://schemas.microsoft.com/office/drawing/2016/5/14/chartex" xmlns:mc="http://schemas.openxmlformats.org/markup-compatibility/2006" xmlns:aink="http://schemas.microsoft.com/office/drawing/2016/ink" xmlns:am3d="http://schemas.microsoft.com/office/drawing/2017/model3d" xmlns:o="urn:schemas-microsoft-com:office:office" xmlns:oel="http://schemas.microsoft.com/office/2019/extlst" xmlns:r="http://schemas.openxmlformats.org/officeDocument/2006/relationships" xmlns:m="http://schemas.openxmlformats.org/officeDocument/2006/math" xmlns:v="urn:schemas-microsoft-com:vml" xmlns:wp14="http://schemas.microsoft.com/office/word/2010/wordprocessingDrawing" xmlns:wp="http://schemas.openxmlformats.org/drawingml/2006/wordprocessingDrawing" xmlns:w10="urn:schemas-microsoft-com:office:word" xmlns:w="http://schemas.openxmlformats.org/wordprocessingml/2006/main" xmlns:w14="http://schemas.microsoft.com/office/word/2010/wordml" xmlns:w15="http://schemas.microsoft.com/office/word/2012/wordml" xmlns:w16cex="http://schemas.microsoft.com/office/word/2018/wordml/cex" xmlns:w16cid="http://schemas.microsoft.com/office/word/2016/wordml/cid" xmlns:w16="http://schemas.microsoft.com/office/word/2018/wordml" xmlns:w16du="http://schemas.microsoft.com/office/word/2023/wordml/word16du" xmlns:w16sdtdh="http://schemas.microsoft.com/office/word/2020/wordml/sdtdatahash" xmlns:w16sdtfl="http://schemas.microsoft.com/office/word/2024/wordml/sdtformatlock" xmlns:w16se="http://schemas.microsoft.com/office/word/2015/wordml/symex" xmlns:wpg="http://schemas.microsoft.com/office/word/2010/wordprocessingGroup" xmlns:wpi="http://schemas.microsoft.com/office/word/2010/wordprocessingInk" xmlns:wne="http://schemas.microsoft.com/office/word/2006/wordml" xmlns:wps="http://schemas.microsoft.com/office/word/2010/wordprocessingShape" mc:Ignorable="w14 w15 w16se w16cid w16 w16cex w16sdtdh w16sdtfl w16du wp14">
+  <w:endnote w:type="separator" w:id="-1">
     <w:p>
       <w:pPr>
         <w:spacing w:after="0" w:line="240" w:lineRule="auto"/>
@@ -2936,7 +2478,7 @@
       </w:r>
     </w:p>
   </w:endnote>
-  <w:endnote w:type="continuationSeparator" w:id="1">
+  <w:endnote w:type="continuationSeparator" w:id="0">
     <w:p>
       <w:pPr>
         <w:spacing w:after="0" w:line="240" w:lineRule="auto"/>
@@ -2950,8 +2492,8 @@
 </file>
 
 <file path=word/footnotes.xml><?xml version="1.0" encoding="utf-8"?>
-<w:footnotes xmlns:ve="http://schemas.openxmlformats.org/markup-compatibility/2006" xmlns:o="urn:schemas-microsoft-com:office:office" xmlns:r="http://schemas.openxmlformats.org/officeDocument/2006/relationships" xmlns:m="http://schemas.openxmlformats.org/officeDocument/2006/math" xmlns:v="urn:schemas-microsoft-com:vml" xmlns:wp="http://schemas.openxmlformats.org/drawingml/2006/wordprocessingDrawing" xmlns:w10="urn:schemas-microsoft-com:office:word" xmlns:w="http://schemas.openxmlformats.org/wordprocessingml/2006/main" xmlns:wne="http://schemas.microsoft.com/office/word/2006/wordml">
-  <w:footnote w:type="separator" w:id="0">
+<w:footnotes xmlns:wpc="http://schemas.microsoft.com/office/word/2010/wordprocessingCanvas" xmlns:cx="http://schemas.microsoft.com/office/drawing/2014/chartex" xmlns:cx1="http://schemas.microsoft.com/office/drawing/2015/9/8/chartex" xmlns:cx2="http://schemas.microsoft.com/office/drawing/2015/10/21/chartex" xmlns:cx3="http://schemas.microsoft.com/office/drawing/2016/5/9/chartex" xmlns:cx4="http://schemas.microsoft.com/office/drawing/2016/5/10/chartex" xmlns:cx5="http://schemas.microsoft.com/office/drawing/2016/5/11/chartex" xmlns:cx6="http://schemas.microsoft.com/office/drawing/2016/5/12/chartex" xmlns:cx7="http://schemas.microsoft.com/office/drawing/2016/5/13/chartex" xmlns:cx8="http://schemas.microsoft.com/office/drawing/2016/5/14/chartex" xmlns:mc="http://schemas.openxmlformats.org/markup-compatibility/2006" xmlns:aink="http://schemas.microsoft.com/office/drawing/2016/ink" xmlns:am3d="http://schemas.microsoft.com/office/drawing/2017/model3d" xmlns:o="urn:schemas-microsoft-com:office:office" xmlns:oel="http://schemas.microsoft.com/office/2019/extlst" xmlns:r="http://schemas.openxmlformats.org/officeDocument/2006/relationships" xmlns:m="http://schemas.openxmlformats.org/officeDocument/2006/math" xmlns:v="urn:schemas-microsoft-com:vml" xmlns:wp14="http://schemas.microsoft.com/office/word/2010/wordprocessingDrawing" xmlns:wp="http://schemas.openxmlformats.org/drawingml/2006/wordprocessingDrawing" xmlns:w10="urn:schemas-microsoft-com:office:word" xmlns:w="http://schemas.openxmlformats.org/wordprocessingml/2006/main" xmlns:w14="http://schemas.microsoft.com/office/word/2010/wordml" xmlns:w15="http://schemas.microsoft.com/office/word/2012/wordml" xmlns:w16cex="http://schemas.microsoft.com/office/word/2018/wordml/cex" xmlns:w16cid="http://schemas.microsoft.com/office/word/2016/wordml/cid" xmlns:w16="http://schemas.microsoft.com/office/word/2018/wordml" xmlns:w16du="http://schemas.microsoft.com/office/word/2023/wordml/word16du" xmlns:w16sdtdh="http://schemas.microsoft.com/office/word/2020/wordml/sdtdatahash" xmlns:w16sdtfl="http://schemas.microsoft.com/office/word/2024/wordml/sdtformatlock" xmlns:w16se="http://schemas.microsoft.com/office/word/2015/wordml/symex" xmlns:wpg="http://schemas.microsoft.com/office/word/2010/wordprocessingGroup" xmlns:wpi="http://schemas.microsoft.com/office/word/2010/wordprocessingInk" xmlns:wne="http://schemas.microsoft.com/office/word/2006/wordml" xmlns:wps="http://schemas.microsoft.com/office/word/2010/wordprocessingShape" mc:Ignorable="w14 w15 w16se w16cid w16 w16cex w16sdtdh w16sdtfl w16du wp14">
+  <w:footnote w:type="separator" w:id="-1">
     <w:p>
       <w:pPr>
         <w:spacing w:after="0" w:line="240" w:lineRule="auto"/>
@@ -2961,7 +2503,7 @@
       </w:r>
     </w:p>
   </w:footnote>
-  <w:footnote w:type="continuationSeparator" w:id="1">
+  <w:footnote w:type="continuationSeparator" w:id="0">
     <w:p>
       <w:pPr>
         <w:spacing w:after="0" w:line="240" w:lineRule="auto"/>
@@ -2975,8 +2517,8 @@
 </file>
 
 <file path=word/numbering.xml><?xml version="1.0" encoding="utf-8"?>
-<w:numbering xmlns:ve="http://schemas.openxmlformats.org/markup-compatibility/2006" xmlns:o="urn:schemas-microsoft-com:office:office" xmlns:r="http://schemas.openxmlformats.org/officeDocument/2006/relationships" xmlns:m="http://schemas.openxmlformats.org/officeDocument/2006/math" xmlns:v="urn:schemas-microsoft-com:vml" xmlns:wp="http://schemas.openxmlformats.org/drawingml/2006/wordprocessingDrawing" xmlns:w10="urn:schemas-microsoft-com:office:word" xmlns:w="http://schemas.openxmlformats.org/wordprocessingml/2006/main" xmlns:wne="http://schemas.microsoft.com/office/word/2006/wordml">
-  <w:abstractNum w:abstractNumId="0">
+<w:numbering xmlns:wpc="http://schemas.microsoft.com/office/word/2010/wordprocessingCanvas" xmlns:cx="http://schemas.microsoft.com/office/drawing/2014/chartex" xmlns:cx1="http://schemas.microsoft.com/office/drawing/2015/9/8/chartex" xmlns:cx2="http://schemas.microsoft.com/office/drawing/2015/10/21/chartex" xmlns:cx3="http://schemas.microsoft.com/office/drawing/2016/5/9/chartex" xmlns:cx4="http://schemas.microsoft.com/office/drawing/2016/5/10/chartex" xmlns:cx5="http://schemas.microsoft.com/office/drawing/2016/5/11/chartex" xmlns:cx6="http://schemas.microsoft.com/office/drawing/2016/5/12/chartex" xmlns:cx7="http://schemas.microsoft.com/office/drawing/2016/5/13/chartex" xmlns:cx8="http://schemas.microsoft.com/office/drawing/2016/5/14/chartex" xmlns:mc="http://schemas.openxmlformats.org/markup-compatibility/2006" xmlns:aink="http://schemas.microsoft.com/office/drawing/2016/ink" xmlns:am3d="http://schemas.microsoft.com/office/drawing/2017/model3d" xmlns:o="urn:schemas-microsoft-com:office:office" xmlns:oel="http://schemas.microsoft.com/office/2019/extlst" xmlns:r="http://schemas.openxmlformats.org/officeDocument/2006/relationships" xmlns:m="http://schemas.openxmlformats.org/officeDocument/2006/math" xmlns:v="urn:schemas-microsoft-com:vml" xmlns:wp14="http://schemas.microsoft.com/office/word/2010/wordprocessingDrawing" xmlns:wp="http://schemas.openxmlformats.org/drawingml/2006/wordprocessingDrawing" xmlns:w10="urn:schemas-microsoft-com:office:word" xmlns:w="http://schemas.openxmlformats.org/wordprocessingml/2006/main" xmlns:w14="http://schemas.microsoft.com/office/word/2010/wordml" xmlns:w15="http://schemas.microsoft.com/office/word/2012/wordml" xmlns:w16cex="http://schemas.microsoft.com/office/word/2018/wordml/cex" xmlns:w16cid="http://schemas.microsoft.com/office/word/2016/wordml/cid" xmlns:w16="http://schemas.microsoft.com/office/word/2018/wordml" xmlns:w16du="http://schemas.microsoft.com/office/word/2023/wordml/word16du" xmlns:w16sdtdh="http://schemas.microsoft.com/office/word/2020/wordml/sdtdatahash" xmlns:w16sdtfl="http://schemas.microsoft.com/office/word/2024/wordml/sdtformatlock" xmlns:w16se="http://schemas.microsoft.com/office/word/2015/wordml/symex" xmlns:wpg="http://schemas.microsoft.com/office/word/2010/wordprocessingGroup" xmlns:wpi="http://schemas.microsoft.com/office/word/2010/wordprocessingInk" xmlns:wne="http://schemas.microsoft.com/office/word/2006/wordml" xmlns:wps="http://schemas.microsoft.com/office/word/2010/wordprocessingShape" mc:Ignorable="w14 w15 w16se w16cid w16 w16cex w16sdtdh w16sdtfl w16du wp14">
+  <w:abstractNum w:abstractNumId="0" w15:restartNumberingAfterBreak="0">
     <w:nsid w:val="267C244A"/>
     <w:multiLevelType w:val="hybridMultilevel"/>
     <w:tmpl w:val="7F2C231E"/>
@@ -3089,7 +2631,7 @@
       </w:rPr>
     </w:lvl>
   </w:abstractNum>
-  <w:abstractNum w:abstractNumId="1">
+  <w:abstractNum w:abstractNumId="1" w15:restartNumberingAfterBreak="0">
     <w:nsid w:val="268E47B4"/>
     <w:multiLevelType w:val="hybridMultilevel"/>
     <w:tmpl w:val="033460C2"/>
@@ -3202,7 +2744,7 @@
       </w:rPr>
     </w:lvl>
   </w:abstractNum>
-  <w:abstractNum w:abstractNumId="2">
+  <w:abstractNum w:abstractNumId="2" w15:restartNumberingAfterBreak="0">
     <w:nsid w:val="2D892F09"/>
     <w:multiLevelType w:val="hybridMultilevel"/>
     <w:tmpl w:val="77824860"/>
@@ -3315,7 +2857,7 @@
       </w:rPr>
     </w:lvl>
   </w:abstractNum>
-  <w:abstractNum w:abstractNumId="3">
+  <w:abstractNum w:abstractNumId="3" w15:restartNumberingAfterBreak="0">
     <w:nsid w:val="455D4F3B"/>
     <w:multiLevelType w:val="hybridMultilevel"/>
     <w:tmpl w:val="83F4B6C4"/>
@@ -3401,7 +2943,7 @@
       </w:pPr>
     </w:lvl>
   </w:abstractNum>
-  <w:abstractNum w:abstractNumId="4">
+  <w:abstractNum w:abstractNumId="4" w15:restartNumberingAfterBreak="0">
     <w:nsid w:val="4644516F"/>
     <w:multiLevelType w:val="hybridMultilevel"/>
     <w:tmpl w:val="946A3870"/>
@@ -3487,7 +3029,7 @@
       </w:pPr>
     </w:lvl>
   </w:abstractNum>
-  <w:abstractNum w:abstractNumId="5">
+  <w:abstractNum w:abstractNumId="5" w15:restartNumberingAfterBreak="0">
     <w:nsid w:val="4B2D3D13"/>
     <w:multiLevelType w:val="hybridMultilevel"/>
     <w:tmpl w:val="93442274"/>
@@ -3600,7 +3142,7 @@
       </w:rPr>
     </w:lvl>
   </w:abstractNum>
-  <w:abstractNum w:abstractNumId="6">
+  <w:abstractNum w:abstractNumId="6" w15:restartNumberingAfterBreak="0">
     <w:nsid w:val="528915F4"/>
     <w:multiLevelType w:val="hybridMultilevel"/>
     <w:tmpl w:val="946A3870"/>
@@ -3686,7 +3228,7 @@
       </w:pPr>
     </w:lvl>
   </w:abstractNum>
-  <w:abstractNum w:abstractNumId="7">
+  <w:abstractNum w:abstractNumId="7" w15:restartNumberingAfterBreak="0">
     <w:nsid w:val="55B30C6F"/>
     <w:multiLevelType w:val="hybridMultilevel"/>
     <w:tmpl w:val="B4CCA504"/>
@@ -3799,7 +3341,7 @@
       </w:rPr>
     </w:lvl>
   </w:abstractNum>
-  <w:abstractNum w:abstractNumId="8">
+  <w:abstractNum w:abstractNumId="8" w15:restartNumberingAfterBreak="0">
     <w:nsid w:val="60E61C7C"/>
     <w:multiLevelType w:val="hybridMultilevel"/>
     <w:tmpl w:val="3864CF26"/>
@@ -3912,7 +3454,7 @@
       </w:rPr>
     </w:lvl>
   </w:abstractNum>
-  <w:abstractNum w:abstractNumId="9">
+  <w:abstractNum w:abstractNumId="9" w15:restartNumberingAfterBreak="0">
     <w:nsid w:val="60F14096"/>
     <w:multiLevelType w:val="hybridMultilevel"/>
     <w:tmpl w:val="F9B065AE"/>
@@ -3998,7 +3540,7 @@
       </w:pPr>
     </w:lvl>
   </w:abstractNum>
-  <w:abstractNum w:abstractNumId="10">
+  <w:abstractNum w:abstractNumId="10" w15:restartNumberingAfterBreak="0">
     <w:nsid w:val="6D9005C4"/>
     <w:multiLevelType w:val="hybridMultilevel"/>
     <w:tmpl w:val="932C6C02"/>
@@ -4084,7 +3626,7 @@
       </w:pPr>
     </w:lvl>
   </w:abstractNum>
-  <w:abstractNum w:abstractNumId="11">
+  <w:abstractNum w:abstractNumId="11" w15:restartNumberingAfterBreak="0">
     <w:nsid w:val="7F1F2048"/>
     <w:multiLevelType w:val="hybridMultilevel"/>
     <w:tmpl w:val="D6D65F46"/>
@@ -4197,47 +3739,47 @@
       </w:rPr>
     </w:lvl>
   </w:abstractNum>
-  <w:num w:numId="1">
+  <w:num w:numId="1" w16cid:durableId="749083832">
     <w:abstractNumId w:val="4"/>
   </w:num>
-  <w:num w:numId="2">
+  <w:num w:numId="2" w16cid:durableId="294915367">
     <w:abstractNumId w:val="9"/>
   </w:num>
-  <w:num w:numId="3">
+  <w:num w:numId="3" w16cid:durableId="1741513239">
     <w:abstractNumId w:val="0"/>
   </w:num>
-  <w:num w:numId="4">
+  <w:num w:numId="4" w16cid:durableId="328364729">
     <w:abstractNumId w:val="1"/>
   </w:num>
-  <w:num w:numId="5">
+  <w:num w:numId="5" w16cid:durableId="1957911304">
     <w:abstractNumId w:val="3"/>
   </w:num>
-  <w:num w:numId="6">
+  <w:num w:numId="6" w16cid:durableId="290866054">
     <w:abstractNumId w:val="5"/>
   </w:num>
-  <w:num w:numId="7">
+  <w:num w:numId="7" w16cid:durableId="789086112">
     <w:abstractNumId w:val="10"/>
   </w:num>
-  <w:num w:numId="8">
+  <w:num w:numId="8" w16cid:durableId="26613892">
     <w:abstractNumId w:val="6"/>
   </w:num>
-  <w:num w:numId="9">
+  <w:num w:numId="9" w16cid:durableId="1324699698">
     <w:abstractNumId w:val="11"/>
   </w:num>
-  <w:num w:numId="10">
+  <w:num w:numId="10" w16cid:durableId="942689166">
     <w:abstractNumId w:val="8"/>
   </w:num>
-  <w:num w:numId="11">
+  <w:num w:numId="11" w16cid:durableId="687562686">
     <w:abstractNumId w:val="7"/>
   </w:num>
-  <w:num w:numId="12">
+  <w:num w:numId="12" w16cid:durableId="1203251954">
     <w:abstractNumId w:val="2"/>
   </w:num>
 </w:numbering>
 </file>
 
 <file path=word/styles.xml><?xml version="1.0" encoding="utf-8"?>
-<w:styles xmlns:r="http://schemas.openxmlformats.org/officeDocument/2006/relationships" xmlns:w="http://schemas.openxmlformats.org/wordprocessingml/2006/main">
+<w:styles xmlns:mc="http://schemas.openxmlformats.org/markup-compatibility/2006" xmlns:r="http://schemas.openxmlformats.org/officeDocument/2006/relationships" xmlns:w="http://schemas.openxmlformats.org/wordprocessingml/2006/main" xmlns:w14="http://schemas.microsoft.com/office/word/2010/wordml" xmlns:w15="http://schemas.microsoft.com/office/word/2012/wordml" xmlns:w16cex="http://schemas.microsoft.com/office/word/2018/wordml/cex" xmlns:w16cid="http://schemas.microsoft.com/office/word/2016/wordml/cid" xmlns:w16="http://schemas.microsoft.com/office/word/2018/wordml" xmlns:w16du="http://schemas.microsoft.com/office/word/2023/wordml/word16du" xmlns:w16sdtdh="http://schemas.microsoft.com/office/word/2020/wordml/sdtdatahash" xmlns:w16sdtfl="http://schemas.microsoft.com/office/word/2024/wordml/sdtformatlock" xmlns:w16se="http://schemas.microsoft.com/office/word/2015/wordml/symex" mc:Ignorable="w14 w15 w16se w16cid w16 w16cex w16sdtdh w16sdtfl w16du">
   <w:docDefaults>
     <w:rPrDefault>
       <w:rPr>
@@ -4254,144 +3796,383 @@
       </w:pPr>
     </w:pPrDefault>
   </w:docDefaults>
-  <w:latentStyles w:defLockedState="0" w:defUIPriority="99" w:defSemiHidden="1" w:defUnhideWhenUsed="1" w:defQFormat="0" w:count="267">
-    <w:lsdException w:name="Normal" w:semiHidden="0" w:uiPriority="0" w:unhideWhenUsed="0" w:qFormat="1"/>
-    <w:lsdException w:name="heading 1" w:semiHidden="0" w:uiPriority="9" w:unhideWhenUsed="0" w:qFormat="1"/>
-    <w:lsdException w:name="heading 2" w:uiPriority="9" w:qFormat="1"/>
-    <w:lsdException w:name="heading 3" w:uiPriority="9" w:qFormat="1"/>
-    <w:lsdException w:name="heading 4" w:uiPriority="9" w:qFormat="1"/>
-    <w:lsdException w:name="heading 5" w:uiPriority="9" w:qFormat="1"/>
-    <w:lsdException w:name="heading 6" w:uiPriority="9" w:qFormat="1"/>
-    <w:lsdException w:name="heading 7" w:uiPriority="9" w:qFormat="1"/>
-    <w:lsdException w:name="heading 8" w:uiPriority="9" w:qFormat="1"/>
-    <w:lsdException w:name="heading 9" w:uiPriority="9" w:qFormat="1"/>
-    <w:lsdException w:name="toc 1" w:uiPriority="39"/>
-    <w:lsdException w:name="toc 2" w:uiPriority="39"/>
-    <w:lsdException w:name="toc 3" w:uiPriority="39"/>
-    <w:lsdException w:name="toc 4" w:uiPriority="39"/>
-    <w:lsdException w:name="toc 5" w:uiPriority="39"/>
-    <w:lsdException w:name="toc 6" w:uiPriority="39"/>
-    <w:lsdException w:name="toc 7" w:uiPriority="39"/>
-    <w:lsdException w:name="toc 8" w:uiPriority="39"/>
-    <w:lsdException w:name="toc 9" w:uiPriority="39"/>
-    <w:lsdException w:name="caption" w:uiPriority="35" w:qFormat="1"/>
-    <w:lsdException w:name="Title" w:semiHidden="0" w:uiPriority="10" w:unhideWhenUsed="0" w:qFormat="1"/>
-    <w:lsdException w:name="Default Paragraph Font" w:uiPriority="1"/>
-    <w:lsdException w:name="Subtitle" w:semiHidden="0" w:uiPriority="11" w:unhideWhenUsed="0" w:qFormat="1"/>
-    <w:lsdException w:name="Strong" w:semiHidden="0" w:uiPriority="22" w:unhideWhenUsed="0" w:qFormat="1"/>
-    <w:lsdException w:name="Emphasis" w:semiHidden="0" w:uiPriority="20" w:unhideWhenUsed="0" w:qFormat="1"/>
-    <w:lsdException w:name="Table Grid" w:semiHidden="0" w:uiPriority="39" w:unhideWhenUsed="0"/>
-    <w:lsdException w:name="Placeholder Text" w:unhideWhenUsed="0"/>
-    <w:lsdException w:name="No Spacing" w:semiHidden="0" w:uiPriority="1" w:unhideWhenUsed="0" w:qFormat="1"/>
-    <w:lsdException w:name="Light Shading" w:semiHidden="0" w:uiPriority="60" w:unhideWhenUsed="0"/>
-    <w:lsdException w:name="Light List" w:semiHidden="0" w:uiPriority="61" w:unhideWhenUsed="0"/>
-    <w:lsdException w:name="Light Grid" w:semiHidden="0" w:uiPriority="62" w:unhideWhenUsed="0"/>
-    <w:lsdException w:name="Medium Shading 1" w:semiHidden="0" w:uiPriority="63" w:unhideWhenUsed="0"/>
-    <w:lsdException w:name="Medium Shading 2" w:semiHidden="0" w:uiPriority="64" w:unhideWhenUsed="0"/>
-    <w:lsdException w:name="Medium List 1" w:semiHidden="0" w:uiPriority="65" w:unhideWhenUsed="0"/>
-    <w:lsdException w:name="Medium List 2" w:semiHidden="0" w:uiPriority="66" w:unhideWhenUsed="0"/>
-    <w:lsdException w:name="Medium Grid 1" w:semiHidden="0" w:uiPriority="67" w:unhideWhenUsed="0"/>
-    <w:lsdException w:name="Medium Grid 2" w:semiHidden="0" w:uiPriority="68" w:unhideWhenUsed="0"/>
-    <w:lsdException w:name="Medium Grid 3" w:semiHidden="0" w:uiPriority="69" w:unhideWhenUsed="0"/>
-    <w:lsdException w:name="Dark List" w:semiHidden="0" w:uiPriority="70" w:unhideWhenUsed="0"/>
-    <w:lsdException w:name="Colorful Shading" w:semiHidden="0" w:uiPriority="71" w:unhideWhenUsed="0"/>
-    <w:lsdException w:name="Colorful List" w:semiHidden="0" w:uiPriority="72" w:unhideWhenUsed="0"/>
-    <w:lsdException w:name="Colorful Grid" w:semiHidden="0" w:uiPriority="73" w:unhideWhenUsed="0"/>
-    <w:lsdException w:name="Light Shading Accent 1" w:semiHidden="0" w:uiPriority="60" w:unhideWhenUsed="0"/>
-    <w:lsdException w:name="Light List Accent 1" w:semiHidden="0" w:uiPriority="61" w:unhideWhenUsed="0"/>
-    <w:lsdException w:name="Light Grid Accent 1" w:semiHidden="0" w:uiPriority="62" w:unhideWhenUsed="0"/>
-    <w:lsdException w:name="Medium Shading 1 Accent 1" w:semiHidden="0" w:uiPriority="63" w:unhideWhenUsed="0"/>
-    <w:lsdException w:name="Medium Shading 2 Accent 1" w:semiHidden="0" w:uiPriority="64" w:unhideWhenUsed="0"/>
-    <w:lsdException w:name="Medium List 1 Accent 1" w:semiHidden="0" w:uiPriority="65" w:unhideWhenUsed="0"/>
-    <w:lsdException w:name="Revision" w:unhideWhenUsed="0"/>
-    <w:lsdException w:name="List Paragraph" w:semiHidden="0" w:uiPriority="34" w:unhideWhenUsed="0" w:qFormat="1"/>
-    <w:lsdException w:name="Quote" w:semiHidden="0" w:uiPriority="29" w:unhideWhenUsed="0" w:qFormat="1"/>
-    <w:lsdException w:name="Intense Quote" w:semiHidden="0" w:uiPriority="30" w:unhideWhenUsed="0" w:qFormat="1"/>
-    <w:lsdException w:name="Medium List 2 Accent 1" w:semiHidden="0" w:uiPriority="66" w:unhideWhenUsed="0"/>
-    <w:lsdException w:name="Medium Grid 1 Accent 1" w:semiHidden="0" w:uiPriority="67" w:unhideWhenUsed="0"/>
-    <w:lsdException w:name="Medium Grid 2 Accent 1" w:semiHidden="0" w:uiPriority="68" w:unhideWhenUsed="0"/>
-    <w:lsdException w:name="Medium Grid 3 Accent 1" w:semiHidden="0" w:uiPriority="69" w:unhideWhenUsed="0"/>
-    <w:lsdException w:name="Dark List Accent 1" w:semiHidden="0" w:uiPriority="70" w:unhideWhenUsed="0"/>
-    <w:lsdException w:name="Colorful Shading Accent 1" w:semiHidden="0" w:uiPriority="71" w:unhideWhenUsed="0"/>
-    <w:lsdException w:name="Colorful List Accent 1" w:semiHidden="0" w:uiPriority="72" w:unhideWhenUsed="0"/>
-    <w:lsdException w:name="Colorful Grid Accent 1" w:semiHidden="0" w:uiPriority="73" w:unhideWhenUsed="0"/>
-    <w:lsdException w:name="Light Shading Accent 2" w:semiHidden="0" w:uiPriority="60" w:unhideWhenUsed="0"/>
-    <w:lsdException w:name="Light List Accent 2" w:semiHidden="0" w:uiPriority="61" w:unhideWhenUsed="0"/>
-    <w:lsdException w:name="Light Grid Accent 2" w:semiHidden="0" w:uiPriority="62" w:unhideWhenUsed="0"/>
-    <w:lsdException w:name="Medium Shading 1 Accent 2" w:semiHidden="0" w:uiPriority="63" w:unhideWhenUsed="0"/>
-    <w:lsdException w:name="Medium Shading 2 Accent 2" w:semiHidden="0" w:uiPriority="64" w:unhideWhenUsed="0"/>
-    <w:lsdException w:name="Medium List 1 Accent 2" w:semiHidden="0" w:uiPriority="65" w:unhideWhenUsed="0"/>
-    <w:lsdException w:name="Medium List 2 Accent 2" w:semiHidden="0" w:uiPriority="66" w:unhideWhenUsed="0"/>
-    <w:lsdException w:name="Medium Grid 1 Accent 2" w:semiHidden="0" w:uiPriority="67" w:unhideWhenUsed="0"/>
-    <w:lsdException w:name="Medium Grid 2 Accent 2" w:semiHidden="0" w:uiPriority="68" w:unhideWhenUsed="0"/>
-    <w:lsdException w:name="Medium Grid 3 Accent 2" w:semiHidden="0" w:uiPriority="69" w:unhideWhenUsed="0"/>
-    <w:lsdException w:name="Dark List Accent 2" w:semiHidden="0" w:uiPriority="70" w:unhideWhenUsed="0"/>
-    <w:lsdException w:name="Colorful Shading Accent 2" w:semiHidden="0" w:uiPriority="71" w:unhideWhenUsed="0"/>
-    <w:lsdException w:name="Colorful List Accent 2" w:semiHidden="0" w:uiPriority="72" w:unhideWhenUsed="0"/>
-    <w:lsdException w:name="Colorful Grid Accent 2" w:semiHidden="0" w:uiPriority="73" w:unhideWhenUsed="0"/>
-    <w:lsdException w:name="Light Shading Accent 3" w:semiHidden="0" w:uiPriority="60" w:unhideWhenUsed="0"/>
-    <w:lsdException w:name="Light List Accent 3" w:semiHidden="0" w:uiPriority="61" w:unhideWhenUsed="0"/>
-    <w:lsdException w:name="Light Grid Accent 3" w:semiHidden="0" w:uiPriority="62" w:unhideWhenUsed="0"/>
-    <w:lsdException w:name="Medium Shading 1 Accent 3" w:semiHidden="0" w:uiPriority="63" w:unhideWhenUsed="0"/>
-    <w:lsdException w:name="Medium Shading 2 Accent 3" w:semiHidden="0" w:uiPriority="64" w:unhideWhenUsed="0"/>
-    <w:lsdException w:name="Medium List 1 Accent 3" w:semiHidden="0" w:uiPriority="65" w:unhideWhenUsed="0"/>
-    <w:lsdException w:name="Medium List 2 Accent 3" w:semiHidden="0" w:uiPriority="66" w:unhideWhenUsed="0"/>
-    <w:lsdException w:name="Medium Grid 1 Accent 3" w:semiHidden="0" w:uiPriority="67" w:unhideWhenUsed="0"/>
-    <w:lsdException w:name="Medium Grid 2 Accent 3" w:semiHidden="0" w:uiPriority="68" w:unhideWhenUsed="0"/>
-    <w:lsdException w:name="Medium Grid 3 Accent 3" w:semiHidden="0" w:uiPriority="69" w:unhideWhenUsed="0"/>
-    <w:lsdException w:name="Dark List Accent 3" w:semiHidden="0" w:uiPriority="70" w:unhideWhenUsed="0"/>
-    <w:lsdException w:name="Colorful Shading Accent 3" w:semiHidden="0" w:uiPriority="71" w:unhideWhenUsed="0"/>
-    <w:lsdException w:name="Colorful List Accent 3" w:semiHidden="0" w:uiPriority="72" w:unhideWhenUsed="0"/>
-    <w:lsdException w:name="Colorful Grid Accent 3" w:semiHidden="0" w:uiPriority="73" w:unhideWhenUsed="0"/>
-    <w:lsdException w:name="Light Shading Accent 4" w:semiHidden="0" w:uiPriority="60" w:unhideWhenUsed="0"/>
-    <w:lsdException w:name="Light List Accent 4" w:semiHidden="0" w:uiPriority="61" w:unhideWhenUsed="0"/>
-    <w:lsdException w:name="Light Grid Accent 4" w:semiHidden="0" w:uiPriority="62" w:unhideWhenUsed="0"/>
-    <w:lsdException w:name="Medium Shading 1 Accent 4" w:semiHidden="0" w:uiPriority="63" w:unhideWhenUsed="0"/>
-    <w:lsdException w:name="Medium Shading 2 Accent 4" w:semiHidden="0" w:uiPriority="64" w:unhideWhenUsed="0"/>
-    <w:lsdException w:name="Medium List 1 Accent 4" w:semiHidden="0" w:uiPriority="65" w:unhideWhenUsed="0"/>
-    <w:lsdException w:name="Medium List 2 Accent 4" w:semiHidden="0" w:uiPriority="66" w:unhideWhenUsed="0"/>
-    <w:lsdException w:name="Medium Grid 1 Accent 4" w:semiHidden="0" w:uiPriority="67" w:unhideWhenUsed="0"/>
-    <w:lsdException w:name="Medium Grid 2 Accent 4" w:semiHidden="0" w:uiPriority="68" w:unhideWhenUsed="0"/>
-    <w:lsdException w:name="Medium Grid 3 Accent 4" w:semiHidden="0" w:uiPriority="69" w:unhideWhenUsed="0"/>
-    <w:lsdException w:name="Dark List Accent 4" w:semiHidden="0" w:uiPriority="70" w:unhideWhenUsed="0"/>
-    <w:lsdException w:name="Colorful Shading Accent 4" w:semiHidden="0" w:uiPriority="71" w:unhideWhenUsed="0"/>
-    <w:lsdException w:name="Colorful List Accent 4" w:semiHidden="0" w:uiPriority="72" w:unhideWhenUsed="0"/>
-    <w:lsdException w:name="Colorful Grid Accent 4" w:semiHidden="0" w:uiPriority="73" w:unhideWhenUsed="0"/>
-    <w:lsdException w:name="Light Shading Accent 5" w:semiHidden="0" w:uiPriority="60" w:unhideWhenUsed="0"/>
-    <w:lsdException w:name="Light List Accent 5" w:semiHidden="0" w:uiPriority="61" w:unhideWhenUsed="0"/>
-    <w:lsdException w:name="Light Grid Accent 5" w:semiHidden="0" w:uiPriority="62" w:unhideWhenUsed="0"/>
-    <w:lsdException w:name="Medium Shading 1 Accent 5" w:semiHidden="0" w:uiPriority="63" w:unhideWhenUsed="0"/>
-    <w:lsdException w:name="Medium Shading 2 Accent 5" w:semiHidden="0" w:uiPriority="64" w:unhideWhenUsed="0"/>
-    <w:lsdException w:name="Medium List 1 Accent 5" w:semiHidden="0" w:uiPriority="65" w:unhideWhenUsed="0"/>
-    <w:lsdException w:name="Medium List 2 Accent 5" w:semiHidden="0" w:uiPriority="66" w:unhideWhenUsed="0"/>
-    <w:lsdException w:name="Medium Grid 1 Accent 5" w:semiHidden="0" w:uiPriority="67" w:unhideWhenUsed="0"/>
-    <w:lsdException w:name="Medium Grid 2 Accent 5" w:semiHidden="0" w:uiPriority="68" w:unhideWhenUsed="0"/>
-    <w:lsdException w:name="Medium Grid 3 Accent 5" w:semiHidden="0" w:uiPriority="69" w:unhideWhenUsed="0"/>
-    <w:lsdException w:name="Dark List Accent 5" w:semiHidden="0" w:uiPriority="70" w:unhideWhenUsed="0"/>
-    <w:lsdException w:name="Colorful Shading Accent 5" w:semiHidden="0" w:uiPriority="71" w:unhideWhenUsed="0"/>
-    <w:lsdException w:name="Colorful List Accent 5" w:semiHidden="0" w:uiPriority="72" w:unhideWhenUsed="0"/>
-    <w:lsdException w:name="Colorful Grid Accent 5" w:semiHidden="0" w:uiPriority="73" w:unhideWhenUsed="0"/>
-    <w:lsdException w:name="Light Shading Accent 6" w:semiHidden="0" w:uiPriority="60" w:unhideWhenUsed="0"/>
-    <w:lsdException w:name="Light List Accent 6" w:semiHidden="0" w:uiPriority="61" w:unhideWhenUsed="0"/>
-    <w:lsdException w:name="Light Grid Accent 6" w:semiHidden="0" w:uiPriority="62" w:unhideWhenUsed="0"/>
-    <w:lsdException w:name="Medium Shading 1 Accent 6" w:semiHidden="0" w:uiPriority="63" w:unhideWhenUsed="0"/>
-    <w:lsdException w:name="Medium Shading 2 Accent 6" w:semiHidden="0" w:uiPriority="64" w:unhideWhenUsed="0"/>
-    <w:lsdException w:name="Medium List 1 Accent 6" w:semiHidden="0" w:uiPriority="65" w:unhideWhenUsed="0"/>
-    <w:lsdException w:name="Medium List 2 Accent 6" w:semiHidden="0" w:uiPriority="66" w:unhideWhenUsed="0"/>
-    <w:lsdException w:name="Medium Grid 1 Accent 6" w:semiHidden="0" w:uiPriority="67" w:unhideWhenUsed="0"/>
-    <w:lsdException w:name="Medium Grid 2 Accent 6" w:semiHidden="0" w:uiPriority="68" w:unhideWhenUsed="0"/>
-    <w:lsdException w:name="Medium Grid 3 Accent 6" w:semiHidden="0" w:uiPriority="69" w:unhideWhenUsed="0"/>
-    <w:lsdException w:name="Dark List Accent 6" w:semiHidden="0" w:uiPriority="70" w:unhideWhenUsed="0"/>
-    <w:lsdException w:name="Colorful Shading Accent 6" w:semiHidden="0" w:uiPriority="71" w:unhideWhenUsed="0"/>
-    <w:lsdException w:name="Colorful List Accent 6" w:semiHidden="0" w:uiPriority="72" w:unhideWhenUsed="0"/>
-    <w:lsdException w:name="Colorful Grid Accent 6" w:semiHidden="0" w:uiPriority="73" w:unhideWhenUsed="0"/>
-    <w:lsdException w:name="Subtle Emphasis" w:semiHidden="0" w:uiPriority="19" w:unhideWhenUsed="0" w:qFormat="1"/>
-    <w:lsdException w:name="Intense Emphasis" w:semiHidden="0" w:uiPriority="21" w:unhideWhenUsed="0" w:qFormat="1"/>
-    <w:lsdException w:name="Subtle Reference" w:semiHidden="0" w:uiPriority="31" w:unhideWhenUsed="0" w:qFormat="1"/>
-    <w:lsdException w:name="Intense Reference" w:semiHidden="0" w:uiPriority="32" w:unhideWhenUsed="0" w:qFormat="1"/>
-    <w:lsdException w:name="Book Title" w:semiHidden="0" w:uiPriority="33" w:unhideWhenUsed="0" w:qFormat="1"/>
-    <w:lsdException w:name="Bibliography" w:uiPriority="37"/>
-    <w:lsdException w:name="TOC Heading" w:uiPriority="39" w:qFormat="1"/>
+  <w:latentStyles w:defLockedState="0" w:defUIPriority="99" w:defSemiHidden="0" w:defUnhideWhenUsed="0" w:defQFormat="0" w:count="376">
+    <w:lsdException w:name="Normal" w:uiPriority="0" w:qFormat="1"/>
+    <w:lsdException w:name="heading 1" w:uiPriority="9" w:qFormat="1"/>
+    <w:lsdException w:name="heading 2" w:semiHidden="1" w:uiPriority="9" w:unhideWhenUsed="1" w:qFormat="1"/>
+    <w:lsdException w:name="heading 3" w:semiHidden="1" w:uiPriority="9" w:unhideWhenUsed="1" w:qFormat="1"/>
+    <w:lsdException w:name="heading 4" w:semiHidden="1" w:uiPriority="9" w:unhideWhenUsed="1" w:qFormat="1"/>
+    <w:lsdException w:name="heading 5" w:semiHidden="1" w:uiPriority="9" w:unhideWhenUsed="1" w:qFormat="1"/>
+    <w:lsdException w:name="heading 6" w:semiHidden="1" w:uiPriority="9" w:unhideWhenUsed="1" w:qFormat="1"/>
+    <w:lsdException w:name="heading 7" w:semiHidden="1" w:uiPriority="9" w:unhideWhenUsed="1" w:qFormat="1"/>
+    <w:lsdException w:name="heading 8" w:semiHidden="1" w:uiPriority="9" w:unhideWhenUsed="1" w:qFormat="1"/>
+    <w:lsdException w:name="heading 9" w:semiHidden="1" w:uiPriority="9" w:unhideWhenUsed="1" w:qFormat="1"/>
+    <w:lsdException w:name="index 1" w:semiHidden="1" w:unhideWhenUsed="1"/>
+    <w:lsdException w:name="index 2" w:semiHidden="1" w:unhideWhenUsed="1"/>
+    <w:lsdException w:name="index 3" w:semiHidden="1" w:unhideWhenUsed="1"/>
+    <w:lsdException w:name="index 4" w:semiHidden="1" w:unhideWhenUsed="1"/>
+    <w:lsdException w:name="index 5" w:semiHidden="1" w:unhideWhenUsed="1"/>
+    <w:lsdException w:name="index 6" w:semiHidden="1" w:unhideWhenUsed="1"/>
+    <w:lsdException w:name="index 7" w:semiHidden="1" w:unhideWhenUsed="1"/>
+    <w:lsdException w:name="index 8" w:semiHidden="1" w:unhideWhenUsed="1"/>
+    <w:lsdException w:name="index 9" w:semiHidden="1" w:unhideWhenUsed="1"/>
+    <w:lsdException w:name="toc 1" w:semiHidden="1" w:uiPriority="39" w:unhideWhenUsed="1"/>
+    <w:lsdException w:name="toc 2" w:semiHidden="1" w:uiPriority="39" w:unhideWhenUsed="1"/>
+    <w:lsdException w:name="toc 3" w:semiHidden="1" w:uiPriority="39" w:unhideWhenUsed="1"/>
+    <w:lsdException w:name="toc 4" w:semiHidden="1" w:uiPriority="39" w:unhideWhenUsed="1"/>
+    <w:lsdException w:name="toc 5" w:semiHidden="1" w:uiPriority="39" w:unhideWhenUsed="1"/>
+    <w:lsdException w:name="toc 6" w:semiHidden="1" w:uiPriority="39" w:unhideWhenUsed="1"/>
+    <w:lsdException w:name="toc 7" w:semiHidden="1" w:uiPriority="39" w:unhideWhenUsed="1"/>
+    <w:lsdException w:name="toc 8" w:semiHidden="1" w:uiPriority="39" w:unhideWhenUsed="1"/>
+    <w:lsdException w:name="toc 9" w:semiHidden="1" w:uiPriority="39" w:unhideWhenUsed="1"/>
+    <w:lsdException w:name="Normal Indent" w:semiHidden="1" w:unhideWhenUsed="1"/>
+    <w:lsdException w:name="footnote text" w:semiHidden="1" w:unhideWhenUsed="1"/>
+    <w:lsdException w:name="annotation text" w:semiHidden="1" w:unhideWhenUsed="1"/>
+    <w:lsdException w:name="header" w:semiHidden="1" w:unhideWhenUsed="1"/>
+    <w:lsdException w:name="footer" w:semiHidden="1" w:unhideWhenUsed="1"/>
+    <w:lsdException w:name="index heading" w:semiHidden="1" w:unhideWhenUsed="1"/>
+    <w:lsdException w:name="caption" w:semiHidden="1" w:uiPriority="35" w:unhideWhenUsed="1" w:qFormat="1"/>
+    <w:lsdException w:name="table of figures" w:semiHidden="1" w:unhideWhenUsed="1"/>
+    <w:lsdException w:name="envelope address" w:semiHidden="1" w:unhideWhenUsed="1"/>
+    <w:lsdException w:name="envelope return" w:semiHidden="1" w:unhideWhenUsed="1"/>
+    <w:lsdException w:name="footnote reference" w:semiHidden="1" w:unhideWhenUsed="1"/>
+    <w:lsdException w:name="annotation reference" w:semiHidden="1" w:unhideWhenUsed="1"/>
+    <w:lsdException w:name="line number" w:semiHidden="1" w:unhideWhenUsed="1"/>
+    <w:lsdException w:name="page number" w:semiHidden="1" w:unhideWhenUsed="1"/>
+    <w:lsdException w:name="endnote reference" w:semiHidden="1" w:unhideWhenUsed="1"/>
+    <w:lsdException w:name="endnote text" w:semiHidden="1" w:unhideWhenUsed="1"/>
+    <w:lsdException w:name="table of authorities" w:semiHidden="1" w:unhideWhenUsed="1"/>
+    <w:lsdException w:name="macro" w:semiHidden="1" w:unhideWhenUsed="1"/>
+    <w:lsdException w:name="toa heading" w:semiHidden="1" w:unhideWhenUsed="1"/>
+    <w:lsdException w:name="List" w:semiHidden="1" w:unhideWhenUsed="1"/>
+    <w:lsdException w:name="List Bullet" w:semiHidden="1" w:unhideWhenUsed="1"/>
+    <w:lsdException w:name="List Number" w:semiHidden="1" w:unhideWhenUsed="1"/>
+    <w:lsdException w:name="List 2" w:semiHidden="1" w:unhideWhenUsed="1"/>
+    <w:lsdException w:name="List 3" w:semiHidden="1" w:unhideWhenUsed="1"/>
+    <w:lsdException w:name="List 4" w:semiHidden="1" w:unhideWhenUsed="1"/>
+    <w:lsdException w:name="List 5" w:semiHidden="1" w:unhideWhenUsed="1"/>
+    <w:lsdException w:name="List Bullet 2" w:semiHidden="1" w:unhideWhenUsed="1"/>
+    <w:lsdException w:name="List Bullet 3" w:semiHidden="1" w:unhideWhenUsed="1"/>
+    <w:lsdException w:name="List Bullet 4" w:semiHidden="1" w:unhideWhenUsed="1"/>
+    <w:lsdException w:name="List Bullet 5" w:semiHidden="1" w:unhideWhenUsed="1"/>
+    <w:lsdException w:name="List Number 2" w:semiHidden="1" w:unhideWhenUsed="1"/>
+    <w:lsdException w:name="List Number 3" w:semiHidden="1" w:unhideWhenUsed="1"/>
+    <w:lsdException w:name="List Number 4" w:semiHidden="1" w:unhideWhenUsed="1"/>
+    <w:lsdException w:name="List Number 5" w:semiHidden="1" w:unhideWhenUsed="1"/>
+    <w:lsdException w:name="Title" w:uiPriority="10" w:qFormat="1"/>
+    <w:lsdException w:name="Closing" w:semiHidden="1" w:unhideWhenUsed="1"/>
+    <w:lsdException w:name="Signature" w:semiHidden="1" w:unhideWhenUsed="1"/>
+    <w:lsdException w:name="Default Paragraph Font" w:semiHidden="1" w:uiPriority="1" w:unhideWhenUsed="1"/>
+    <w:lsdException w:name="Body Text" w:semiHidden="1" w:unhideWhenUsed="1"/>
+    <w:lsdException w:name="Body Text Indent" w:semiHidden="1" w:unhideWhenUsed="1"/>
+    <w:lsdException w:name="List Continue" w:semiHidden="1" w:unhideWhenUsed="1"/>
+    <w:lsdException w:name="List Continue 2" w:semiHidden="1" w:unhideWhenUsed="1"/>
+    <w:lsdException w:name="List Continue 3" w:semiHidden="1" w:unhideWhenUsed="1"/>
+    <w:lsdException w:name="List Continue 4" w:semiHidden="1" w:unhideWhenUsed="1"/>
+    <w:lsdException w:name="List Continue 5" w:semiHidden="1" w:unhideWhenUsed="1"/>
+    <w:lsdException w:name="Message Header" w:semiHidden="1" w:unhideWhenUsed="1"/>
+    <w:lsdException w:name="Subtitle" w:uiPriority="11" w:qFormat="1"/>
+    <w:lsdException w:name="Salutation" w:semiHidden="1" w:unhideWhenUsed="1"/>
+    <w:lsdException w:name="Date" w:semiHidden="1" w:unhideWhenUsed="1"/>
+    <w:lsdException w:name="Body Text First Indent" w:semiHidden="1" w:unhideWhenUsed="1"/>
+    <w:lsdException w:name="Body Text First Indent 2" w:semiHidden="1" w:unhideWhenUsed="1"/>
+    <w:lsdException w:name="Note Heading" w:semiHidden="1" w:unhideWhenUsed="1"/>
+    <w:lsdException w:name="Body Text 2" w:semiHidden="1" w:unhideWhenUsed="1"/>
+    <w:lsdException w:name="Body Text 3" w:semiHidden="1" w:unhideWhenUsed="1"/>
+    <w:lsdException w:name="Body Text Indent 2" w:semiHidden="1" w:unhideWhenUsed="1"/>
+    <w:lsdException w:name="Body Text Indent 3" w:semiHidden="1" w:unhideWhenUsed="1"/>
+    <w:lsdException w:name="Block Text" w:semiHidden="1" w:unhideWhenUsed="1"/>
+    <w:lsdException w:name="Hyperlink" w:semiHidden="1" w:unhideWhenUsed="1"/>
+    <w:lsdException w:name="FollowedHyperlink" w:semiHidden="1" w:unhideWhenUsed="1"/>
+    <w:lsdException w:name="Strong" w:uiPriority="22" w:qFormat="1"/>
+    <w:lsdException w:name="Emphasis" w:uiPriority="20" w:qFormat="1"/>
+    <w:lsdException w:name="Document Map" w:semiHidden="1" w:unhideWhenUsed="1"/>
+    <w:lsdException w:name="Plain Text" w:semiHidden="1" w:unhideWhenUsed="1"/>
+    <w:lsdException w:name="E-mail Signature" w:semiHidden="1" w:unhideWhenUsed="1"/>
+    <w:lsdException w:name="HTML Top of Form" w:semiHidden="1" w:unhideWhenUsed="1"/>
+    <w:lsdException w:name="HTML Bottom of Form" w:semiHidden="1" w:unhideWhenUsed="1"/>
+    <w:lsdException w:name="Normal (Web)" w:semiHidden="1" w:unhideWhenUsed="1"/>
+    <w:lsdException w:name="HTML Acronym" w:semiHidden="1" w:unhideWhenUsed="1"/>
+    <w:lsdException w:name="HTML Address" w:semiHidden="1" w:unhideWhenUsed="1"/>
+    <w:lsdException w:name="HTML Cite" w:semiHidden="1" w:unhideWhenUsed="1"/>
+    <w:lsdException w:name="HTML Code" w:semiHidden="1" w:unhideWhenUsed="1"/>
+    <w:lsdException w:name="HTML Definition" w:semiHidden="1" w:unhideWhenUsed="1"/>
+    <w:lsdException w:name="HTML Keyboard" w:semiHidden="1" w:unhideWhenUsed="1"/>
+    <w:lsdException w:name="HTML Preformatted" w:semiHidden="1" w:unhideWhenUsed="1"/>
+    <w:lsdException w:name="HTML Sample" w:semiHidden="1" w:unhideWhenUsed="1"/>
+    <w:lsdException w:name="HTML Typewriter" w:semiHidden="1" w:unhideWhenUsed="1"/>
+    <w:lsdException w:name="HTML Variable" w:semiHidden="1" w:unhideWhenUsed="1"/>
+    <w:lsdException w:name="Normal Table" w:semiHidden="1" w:unhideWhenUsed="1"/>
+    <w:lsdException w:name="annotation subject" w:semiHidden="1" w:unhideWhenUsed="1"/>
+    <w:lsdException w:name="No List" w:semiHidden="1" w:unhideWhenUsed="1"/>
+    <w:lsdException w:name="Outline List 1" w:semiHidden="1" w:unhideWhenUsed="1"/>
+    <w:lsdException w:name="Outline List 2" w:semiHidden="1" w:unhideWhenUsed="1"/>
+    <w:lsdException w:name="Outline List 3" w:semiHidden="1" w:unhideWhenUsed="1"/>
+    <w:lsdException w:name="Table Simple 1" w:semiHidden="1" w:unhideWhenUsed="1"/>
+    <w:lsdException w:name="Table Simple 2" w:semiHidden="1" w:unhideWhenUsed="1"/>
+    <w:lsdException w:name="Table Simple 3" w:semiHidden="1" w:unhideWhenUsed="1"/>
+    <w:lsdException w:name="Table Classic 1" w:semiHidden="1" w:unhideWhenUsed="1"/>
+    <w:lsdException w:name="Table Classic 2" w:semiHidden="1" w:unhideWhenUsed="1"/>
+    <w:lsdException w:name="Table Classic 3" w:semiHidden="1" w:unhideWhenUsed="1"/>
+    <w:lsdException w:name="Table Classic 4" w:semiHidden="1" w:unhideWhenUsed="1"/>
+    <w:lsdException w:name="Table Colorful 1" w:semiHidden="1" w:unhideWhenUsed="1"/>
+    <w:lsdException w:name="Table Colorful 2" w:semiHidden="1" w:unhideWhenUsed="1"/>
+    <w:lsdException w:name="Table Colorful 3" w:semiHidden="1" w:unhideWhenUsed="1"/>
+    <w:lsdException w:name="Table Columns 1" w:semiHidden="1" w:unhideWhenUsed="1"/>
+    <w:lsdException w:name="Table Columns 2" w:semiHidden="1" w:unhideWhenUsed="1"/>
+    <w:lsdException w:name="Table Columns 3" w:semiHidden="1" w:unhideWhenUsed="1"/>
+    <w:lsdException w:name="Table Columns 4" w:semiHidden="1" w:unhideWhenUsed="1"/>
+    <w:lsdException w:name="Table Columns 5" w:semiHidden="1" w:unhideWhenUsed="1"/>
+    <w:lsdException w:name="Table Grid 1" w:semiHidden="1" w:unhideWhenUsed="1"/>
+    <w:lsdException w:name="Table Grid 2" w:semiHidden="1" w:unhideWhenUsed="1"/>
+    <w:lsdException w:name="Table Grid 3" w:semiHidden="1" w:unhideWhenUsed="1"/>
+    <w:lsdException w:name="Table Grid 4" w:semiHidden="1" w:unhideWhenUsed="1"/>
+    <w:lsdException w:name="Table Grid 5" w:semiHidden="1" w:unhideWhenUsed="1"/>
+    <w:lsdException w:name="Table Grid 6" w:semiHidden="1" w:unhideWhenUsed="1"/>
+    <w:lsdException w:name="Table Grid 7" w:semiHidden="1" w:unhideWhenUsed="1"/>
+    <w:lsdException w:name="Table Grid 8" w:semiHidden="1" w:unhideWhenUsed="1"/>
+    <w:lsdException w:name="Table List 1" w:semiHidden="1" w:unhideWhenUsed="1"/>
+    <w:lsdException w:name="Table List 2" w:semiHidden="1" w:unhideWhenUsed="1"/>
+    <w:lsdException w:name="Table List 3" w:semiHidden="1" w:unhideWhenUsed="1"/>
+    <w:lsdException w:name="Table List 4" w:semiHidden="1" w:unhideWhenUsed="1"/>
+    <w:lsdException w:name="Table List 5" w:semiHidden="1" w:unhideWhenUsed="1"/>
+    <w:lsdException w:name="Table List 6" w:semiHidden="1" w:unhideWhenUsed="1"/>
+    <w:lsdException w:name="Table List 7" w:semiHidden="1" w:unhideWhenUsed="1"/>
+    <w:lsdException w:name="Table List 8" w:semiHidden="1" w:unhideWhenUsed="1"/>
+    <w:lsdException w:name="Table 3D effects 1" w:semiHidden="1" w:unhideWhenUsed="1"/>
+    <w:lsdException w:name="Table 3D effects 2" w:semiHidden="1" w:unhideWhenUsed="1"/>
+    <w:lsdException w:name="Table 3D effects 3" w:semiHidden="1" w:unhideWhenUsed="1"/>
+    <w:lsdException w:name="Table Contemporary" w:semiHidden="1" w:unhideWhenUsed="1"/>
+    <w:lsdException w:name="Table Elegant" w:semiHidden="1" w:unhideWhenUsed="1"/>
+    <w:lsdException w:name="Table Professional" w:semiHidden="1" w:unhideWhenUsed="1"/>
+    <w:lsdException w:name="Table Subtle 1" w:semiHidden="1" w:unhideWhenUsed="1"/>
+    <w:lsdException w:name="Table Subtle 2" w:semiHidden="1" w:unhideWhenUsed="1"/>
+    <w:lsdException w:name="Table Web 1" w:semiHidden="1" w:unhideWhenUsed="1"/>
+    <w:lsdException w:name="Table Web 2" w:semiHidden="1" w:unhideWhenUsed="1"/>
+    <w:lsdException w:name="Table Web 3" w:semiHidden="1" w:unhideWhenUsed="1"/>
+    <w:lsdException w:name="Balloon Text" w:semiHidden="1" w:unhideWhenUsed="1"/>
+    <w:lsdException w:name="Table Grid" w:uiPriority="39"/>
+    <w:lsdException w:name="Table Theme" w:semiHidden="1" w:unhideWhenUsed="1"/>
+    <w:lsdException w:name="Placeholder Text" w:semiHidden="1"/>
+    <w:lsdException w:name="No Spacing" w:uiPriority="1" w:qFormat="1"/>
+    <w:lsdException w:name="Light Shading" w:uiPriority="60"/>
+    <w:lsdException w:name="Light List" w:uiPriority="61"/>
+    <w:lsdException w:name="Light Grid" w:uiPriority="62"/>
+    <w:lsdException w:name="Medium Shading 1" w:uiPriority="63"/>
+    <w:lsdException w:name="Medium Shading 2" w:uiPriority="64"/>
+    <w:lsdException w:name="Medium List 1" w:uiPriority="65"/>
+    <w:lsdException w:name="Medium List 2" w:uiPriority="66"/>
+    <w:lsdException w:name="Medium Grid 1" w:uiPriority="67"/>
+    <w:lsdException w:name="Medium Grid 2" w:uiPriority="68"/>
+    <w:lsdException w:name="Medium Grid 3" w:uiPriority="69"/>
+    <w:lsdException w:name="Dark List" w:uiPriority="70"/>
+    <w:lsdException w:name="Colorful Shading" w:uiPriority="71"/>
+    <w:lsdException w:name="Colorful List" w:uiPriority="72"/>
+    <w:lsdException w:name="Colorful Grid" w:uiPriority="73"/>
+    <w:lsdException w:name="Light Shading Accent 1" w:uiPriority="60"/>
+    <w:lsdException w:name="Light List Accent 1" w:uiPriority="61"/>
+    <w:lsdException w:name="Light Grid Accent 1" w:uiPriority="62"/>
+    <w:lsdException w:name="Medium Shading 1 Accent 1" w:uiPriority="63"/>
+    <w:lsdException w:name="Medium Shading 2 Accent 1" w:uiPriority="64"/>
+    <w:lsdException w:name="Medium List 1 Accent 1" w:uiPriority="65"/>
+    <w:lsdException w:name="Revision" w:semiHidden="1"/>
+    <w:lsdException w:name="List Paragraph" w:uiPriority="34" w:qFormat="1"/>
+    <w:lsdException w:name="Quote" w:uiPriority="29" w:qFormat="1"/>
+    <w:lsdException w:name="Intense Quote" w:uiPriority="30" w:qFormat="1"/>
+    <w:lsdException w:name="Medium List 2 Accent 1" w:uiPriority="66"/>
+    <w:lsdException w:name="Medium Grid 1 Accent 1" w:uiPriority="67"/>
+    <w:lsdException w:name="Medium Grid 2 Accent 1" w:uiPriority="68"/>
+    <w:lsdException w:name="Medium Grid 3 Accent 1" w:uiPriority="69"/>
+    <w:lsdException w:name="Dark List Accent 1" w:uiPriority="70"/>
+    <w:lsdException w:name="Colorful Shading Accent 1" w:uiPriority="71"/>
+    <w:lsdException w:name="Colorful List Accent 1" w:uiPriority="72"/>
+    <w:lsdException w:name="Colorful Grid Accent 1" w:uiPriority="73"/>
+    <w:lsdException w:name="Light Shading Accent 2" w:uiPriority="60"/>
+    <w:lsdException w:name="Light List Accent 2" w:uiPriority="61"/>
+    <w:lsdException w:name="Light Grid Accent 2" w:uiPriority="62"/>
+    <w:lsdException w:name="Medium Shading 1 Accent 2" w:uiPriority="63"/>
+    <w:lsdException w:name="Medium Shading 2 Accent 2" w:uiPriority="64"/>
+    <w:lsdException w:name="Medium List 1 Accent 2" w:uiPriority="65"/>
+    <w:lsdException w:name="Medium List 2 Accent 2" w:uiPriority="66"/>
+    <w:lsdException w:name="Medium Grid 1 Accent 2" w:uiPriority="67"/>
+    <w:lsdException w:name="Medium Grid 2 Accent 2" w:uiPriority="68"/>
+    <w:lsdException w:name="Medium Grid 3 Accent 2" w:uiPriority="69"/>
+    <w:lsdException w:name="Dark List Accent 2" w:uiPriority="70"/>
+    <w:lsdException w:name="Colorful Shading Accent 2" w:uiPriority="71"/>
+    <w:lsdException w:name="Colorful List Accent 2" w:uiPriority="72"/>
+    <w:lsdException w:name="Colorful Grid Accent 2" w:uiPriority="73"/>
+    <w:lsdException w:name="Light Shading Accent 3" w:uiPriority="60"/>
+    <w:lsdException w:name="Light List Accent 3" w:uiPriority="61"/>
+    <w:lsdException w:name="Light Grid Accent 3" w:uiPriority="62"/>
+    <w:lsdException w:name="Medium Shading 1 Accent 3" w:uiPriority="63"/>
+    <w:lsdException w:name="Medium Shading 2 Accent 3" w:uiPriority="64"/>
+    <w:lsdException w:name="Medium List 1 Accent 3" w:uiPriority="65"/>
+    <w:lsdException w:name="Medium List 2 Accent 3" w:uiPriority="66"/>
+    <w:lsdException w:name="Medium Grid 1 Accent 3" w:uiPriority="67"/>
+    <w:lsdException w:name="Medium Grid 2 Accent 3" w:uiPriority="68"/>
+    <w:lsdException w:name="Medium Grid 3 Accent 3" w:uiPriority="69"/>
+    <w:lsdException w:name="Dark List Accent 3" w:uiPriority="70"/>
+    <w:lsdException w:name="Colorful Shading Accent 3" w:uiPriority="71"/>
+    <w:lsdException w:name="Colorful List Accent 3" w:uiPriority="72"/>
+    <w:lsdException w:name="Colorful Grid Accent 3" w:uiPriority="73"/>
+    <w:lsdException w:name="Light Shading Accent 4" w:uiPriority="60"/>
+    <w:lsdException w:name="Light List Accent 4" w:uiPriority="61"/>
+    <w:lsdException w:name="Light Grid Accent 4" w:uiPriority="62"/>
+    <w:lsdException w:name="Medium Shading 1 Accent 4" w:uiPriority="63"/>
+    <w:lsdException w:name="Medium Shading 2 Accent 4" w:uiPriority="64"/>
+    <w:lsdException w:name="Medium List 1 Accent 4" w:uiPriority="65"/>
+    <w:lsdException w:name="Medium List 2 Accent 4" w:uiPriority="66"/>
+    <w:lsdException w:name="Medium Grid 1 Accent 4" w:uiPriority="67"/>
+    <w:lsdException w:name="Medium Grid 2 Accent 4" w:uiPriority="68"/>
+    <w:lsdException w:name="Medium Grid 3 Accent 4" w:uiPriority="69"/>
+    <w:lsdException w:name="Dark List Accent 4" w:uiPriority="70"/>
+    <w:lsdException w:name="Colorful Shading Accent 4" w:uiPriority="71"/>
+    <w:lsdException w:name="Colorful List Accent 4" w:uiPriority="72"/>
+    <w:lsdException w:name="Colorful Grid Accent 4" w:uiPriority="73"/>
+    <w:lsdException w:name="Light Shading Accent 5" w:uiPriority="60"/>
+    <w:lsdException w:name="Light List Accent 5" w:uiPriority="61"/>
+    <w:lsdException w:name="Light Grid Accent 5" w:uiPriority="62"/>
+    <w:lsdException w:name="Medium Shading 1 Accent 5" w:uiPriority="63"/>
+    <w:lsdException w:name="Medium Shading 2 Accent 5" w:uiPriority="64"/>
+    <w:lsdException w:name="Medium List 1 Accent 5" w:uiPriority="65"/>
+    <w:lsdException w:name="Medium List 2 Accent 5" w:uiPriority="66"/>
+    <w:lsdException w:name="Medium Grid 1 Accent 5" w:uiPriority="67"/>
+    <w:lsdException w:name="Medium Grid 2 Accent 5" w:uiPriority="68"/>
+    <w:lsdException w:name="Medium Grid 3 Accent 5" w:uiPriority="69"/>
+    <w:lsdException w:name="Dark List Accent 5" w:uiPriority="70"/>
+    <w:lsdException w:name="Colorful Shading Accent 5" w:uiPriority="71"/>
+    <w:lsdException w:name="Colorful List Accent 5" w:uiPriority="72"/>
+    <w:lsdException w:name="Colorful Grid Accent 5" w:uiPriority="73"/>
+    <w:lsdException w:name="Light Shading Accent 6" w:uiPriority="60"/>
+    <w:lsdException w:name="Light List Accent 6" w:uiPriority="61"/>
+    <w:lsdException w:name="Light Grid Accent 6" w:uiPriority="62"/>
+    <w:lsdException w:name="Medium Shading 1 Accent 6" w:uiPriority="63"/>
+    <w:lsdException w:name="Medium Shading 2 Accent 6" w:uiPriority="64"/>
+    <w:lsdException w:name="Medium List 1 Accent 6" w:uiPriority="65"/>
+    <w:lsdException w:name="Medium List 2 Accent 6" w:uiPriority="66"/>
+    <w:lsdException w:name="Medium Grid 1 Accent 6" w:uiPriority="67"/>
+    <w:lsdException w:name="Medium Grid 2 Accent 6" w:uiPriority="68"/>
+    <w:lsdException w:name="Medium Grid 3 Accent 6" w:uiPriority="69"/>
+    <w:lsdException w:name="Dark List Accent 6" w:uiPriority="70"/>
+    <w:lsdException w:name="Colorful Shading Accent 6" w:uiPriority="71"/>
+    <w:lsdException w:name="Colorful List Accent 6" w:uiPriority="72"/>
+    <w:lsdException w:name="Colorful Grid Accent 6" w:uiPriority="73"/>
+    <w:lsdException w:name="Subtle Emphasis" w:uiPriority="19" w:qFormat="1"/>
+    <w:lsdException w:name="Intense Emphasis" w:uiPriority="21" w:qFormat="1"/>
+    <w:lsdException w:name="Subtle Reference" w:uiPriority="31" w:qFormat="1"/>
+    <w:lsdException w:name="Intense Reference" w:uiPriority="32" w:qFormat="1"/>
+    <w:lsdException w:name="Book Title" w:uiPriority="33" w:qFormat="1"/>
+    <w:lsdException w:name="Bibliography" w:semiHidden="1" w:uiPriority="37" w:unhideWhenUsed="1"/>
+    <w:lsdException w:name="TOC Heading" w:semiHidden="1" w:uiPriority="39" w:unhideWhenUsed="1" w:qFormat="1"/>
+    <w:lsdException w:name="Plain Table 1" w:uiPriority="41"/>
+    <w:lsdException w:name="Plain Table 2" w:uiPriority="42"/>
+    <w:lsdException w:name="Plain Table 3" w:uiPriority="43"/>
+    <w:lsdException w:name="Plain Table 4" w:uiPriority="44"/>
+    <w:lsdException w:name="Plain Table 5" w:uiPriority="45"/>
+    <w:lsdException w:name="Grid Table Light" w:uiPriority="40"/>
+    <w:lsdException w:name="Grid Table 1 Light" w:uiPriority="46"/>
+    <w:lsdException w:name="Grid Table 2" w:uiPriority="47"/>
+    <w:lsdException w:name="Grid Table 3" w:uiPriority="48"/>
+    <w:lsdException w:name="Grid Table 4" w:uiPriority="49"/>
+    <w:lsdException w:name="Grid Table 5 Dark" w:uiPriority="50"/>
+    <w:lsdException w:name="Grid Table 6 Colorful" w:uiPriority="51"/>
+    <w:lsdException w:name="Grid Table 7 Colorful" w:uiPriority="52"/>
+    <w:lsdException w:name="Grid Table 1 Light Accent 1" w:uiPriority="46"/>
+    <w:lsdException w:name="Grid Table 2 Accent 1" w:uiPriority="47"/>
+    <w:lsdException w:name="Grid Table 3 Accent 1" w:uiPriority="48"/>
+    <w:lsdException w:name="Grid Table 4 Accent 1" w:uiPriority="49"/>
+    <w:lsdException w:name="Grid Table 5 Dark Accent 1" w:uiPriority="50"/>
+    <w:lsdException w:name="Grid Table 6 Colorful Accent 1" w:uiPriority="51"/>
+    <w:lsdException w:name="Grid Table 7 Colorful Accent 1" w:uiPriority="52"/>
+    <w:lsdException w:name="Grid Table 1 Light Accent 2" w:uiPriority="46"/>
+    <w:lsdException w:name="Grid Table 2 Accent 2" w:uiPriority="47"/>
+    <w:lsdException w:name="Grid Table 3 Accent 2" w:uiPriority="48"/>
+    <w:lsdException w:name="Grid Table 4 Accent 2" w:uiPriority="49"/>
+    <w:lsdException w:name="Grid Table 5 Dark Accent 2" w:uiPriority="50"/>
+    <w:lsdException w:name="Grid Table 6 Colorful Accent 2" w:uiPriority="51"/>
+    <w:lsdException w:name="Grid Table 7 Colorful Accent 2" w:uiPriority="52"/>
+    <w:lsdException w:name="Grid Table 1 Light Accent 3" w:uiPriority="46"/>
+    <w:lsdException w:name="Grid Table 2 Accent 3" w:uiPriority="47"/>
+    <w:lsdException w:name="Grid Table 3 Accent 3" w:uiPriority="48"/>
+    <w:lsdException w:name="Grid Table 4 Accent 3" w:uiPriority="49"/>
+    <w:lsdException w:name="Grid Table 5 Dark Accent 3" w:uiPriority="50"/>
+    <w:lsdException w:name="Grid Table 6 Colorful Accent 3" w:uiPriority="51"/>
+    <w:lsdException w:name="Grid Table 7 Colorful Accent 3" w:uiPriority="52"/>
+    <w:lsdException w:name="Grid Table 1 Light Accent 4" w:uiPriority="46"/>
+    <w:lsdException w:name="Grid Table 2 Accent 4" w:uiPriority="47"/>
+    <w:lsdException w:name="Grid Table 3 Accent 4" w:uiPriority="48"/>
+    <w:lsdException w:name="Grid Table 4 Accent 4" w:uiPriority="49"/>
+    <w:lsdException w:name="Grid Table 5 Dark Accent 4" w:uiPriority="50"/>
+    <w:lsdException w:name="Grid Table 6 Colorful Accent 4" w:uiPriority="51"/>
+    <w:lsdException w:name="Grid Table 7 Colorful Accent 4" w:uiPriority="52"/>
+    <w:lsdException w:name="Grid Table 1 Light Accent 5" w:uiPriority="46"/>
+    <w:lsdException w:name="Grid Table 2 Accent 5" w:uiPriority="47"/>
+    <w:lsdException w:name="Grid Table 3 Accent 5" w:uiPriority="48"/>
+    <w:lsdException w:name="Grid Table 4 Accent 5" w:uiPriority="49"/>
+    <w:lsdException w:name="Grid Table 5 Dark Accent 5" w:uiPriority="50"/>
+    <w:lsdException w:name="Grid Table 6 Colorful Accent 5" w:uiPriority="51"/>
+    <w:lsdException w:name="Grid Table 7 Colorful Accent 5" w:uiPriority="52"/>
+    <w:lsdException w:name="Grid Table 1 Light Accent 6" w:uiPriority="46"/>
+    <w:lsdException w:name="Grid Table 2 Accent 6" w:uiPriority="47"/>
+    <w:lsdException w:name="Grid Table 3 Accent 6" w:uiPriority="48"/>
+    <w:lsdException w:name="Grid Table 4 Accent 6" w:uiPriority="49"/>
+    <w:lsdException w:name="Grid Table 5 Dark Accent 6" w:uiPriority="50"/>
+    <w:lsdException w:name="Grid Table 6 Colorful Accent 6" w:uiPriority="51"/>
+    <w:lsdException w:name="Grid Table 7 Colorful Accent 6" w:uiPriority="52"/>
+    <w:lsdException w:name="List Table 1 Light" w:uiPriority="46"/>
+    <w:lsdException w:name="List Table 2" w:uiPriority="47"/>
+    <w:lsdException w:name="List Table 3" w:uiPriority="48"/>
+    <w:lsdException w:name="List Table 4" w:uiPriority="49"/>
+    <w:lsdException w:name="List Table 5 Dark" w:uiPriority="50"/>
+    <w:lsdException w:name="List Table 6 Colorful" w:uiPriority="51"/>
+    <w:lsdException w:name="List Table 7 Colorful" w:uiPriority="52"/>
+    <w:lsdException w:name="List Table 1 Light Accent 1" w:uiPriority="46"/>
+    <w:lsdException w:name="List Table 2 Accent 1" w:uiPriority="47"/>
+    <w:lsdException w:name="List Table 3 Accent 1" w:uiPriority="48"/>
+    <w:lsdException w:name="List Table 4 Accent 1" w:uiPriority="49"/>
+    <w:lsdException w:name="List Table 5 Dark Accent 1" w:uiPriority="50"/>
+    <w:lsdException w:name="List Table 6 Colorful Accent 1" w:uiPriority="51"/>
+    <w:lsdException w:name="List Table 7 Colorful Accent 1" w:uiPriority="52"/>
+    <w:lsdException w:name="List Table 1 Light Accent 2" w:uiPriority="46"/>
+    <w:lsdException w:name="List Table 2 Accent 2" w:uiPriority="47"/>
+    <w:lsdException w:name="List Table 3 Accent 2" w:uiPriority="48"/>
+    <w:lsdException w:name="List Table 4 Accent 2" w:uiPriority="49"/>
+    <w:lsdException w:name="List Table 5 Dark Accent 2" w:uiPriority="50"/>
+    <w:lsdException w:name="List Table 6 Colorful Accent 2" w:uiPriority="51"/>
+    <w:lsdException w:name="List Table 7 Colorful Accent 2" w:uiPriority="52"/>
+    <w:lsdException w:name="List Table 1 Light Accent 3" w:uiPriority="46"/>
+    <w:lsdException w:name="List Table 2 Accent 3" w:uiPriority="47"/>
+    <w:lsdException w:name="List Table 3 Accent 3" w:uiPriority="48"/>
+    <w:lsdException w:name="List Table 4 Accent 3" w:uiPriority="49"/>
+    <w:lsdException w:name="List Table 5 Dark Accent 3" w:uiPriority="50"/>
+    <w:lsdException w:name="List Table 6 Colorful Accent 3" w:uiPriority="51"/>
+    <w:lsdException w:name="List Table 7 Colorful Accent 3" w:uiPriority="52"/>
+    <w:lsdException w:name="List Table 1 Light Accent 4" w:uiPriority="46"/>
+    <w:lsdException w:name="List Table 2 Accent 4" w:uiPriority="47"/>
+    <w:lsdException w:name="List Table 3 Accent 4" w:uiPriority="48"/>
+    <w:lsdException w:name="List Table 4 Accent 4" w:uiPriority="49"/>
+    <w:lsdException w:name="List Table 5 Dark Accent 4" w:uiPriority="50"/>
+    <w:lsdException w:name="List Table 6 Colorful Accent 4" w:uiPriority="51"/>
+    <w:lsdException w:name="List Table 7 Colorful Accent 4" w:uiPriority="52"/>
+    <w:lsdException w:name="List Table 1 Light Accent 5" w:uiPriority="46"/>
+    <w:lsdException w:name="List Table 2 Accent 5" w:uiPriority="47"/>
+    <w:lsdException w:name="List Table 3 Accent 5" w:uiPriority="48"/>
+    <w:lsdException w:name="List Table 4 Accent 5" w:uiPriority="49"/>
+    <w:lsdException w:name="List Table 5 Dark Accent 5" w:uiPriority="50"/>
+    <w:lsdException w:name="List Table 6 Colorful Accent 5" w:uiPriority="51"/>
+    <w:lsdException w:name="List Table 7 Colorful Accent 5" w:uiPriority="52"/>
+    <w:lsdException w:name="List Table 1 Light Accent 6" w:uiPriority="46"/>
+    <w:lsdException w:name="List Table 2 Accent 6" w:uiPriority="47"/>
+    <w:lsdException w:name="List Table 3 Accent 6" w:uiPriority="48"/>
+    <w:lsdException w:name="List Table 4 Accent 6" w:uiPriority="49"/>
+    <w:lsdException w:name="List Table 5 Dark Accent 6" w:uiPriority="50"/>
+    <w:lsdException w:name="List Table 6 Colorful Accent 6" w:uiPriority="51"/>
+    <w:lsdException w:name="List Table 7 Colorful Accent 6" w:uiPriority="52"/>
+    <w:lsdException w:name="Mention" w:semiHidden="1" w:unhideWhenUsed="1"/>
+    <w:lsdException w:name="Smart Hyperlink" w:semiHidden="1" w:unhideWhenUsed="1"/>
+    <w:lsdException w:name="Hashtag" w:semiHidden="1" w:unhideWhenUsed="1"/>
+    <w:lsdException w:name="Unresolved Mention" w:semiHidden="1" w:unhideWhenUsed="1"/>
+    <w:lsdException w:name="Smart Link" w:semiHidden="1" w:unhideWhenUsed="1"/>
   </w:latentStyles>
   <w:style w:type="paragraph" w:default="1" w:styleId="Normal">
     <w:name w:val="Normal"/>
@@ -4608,7 +4389,6 @@
     <w:uiPriority w:val="99"/>
     <w:semiHidden/>
     <w:unhideWhenUsed/>
-    <w:qFormat/>
     <w:tblPr>
       <w:tblInd w:w="0" w:type="dxa"/>
       <w:tblCellMar>
@@ -4989,7 +4769,7 @@
       <w:szCs w:val="16"/>
     </w:rPr>
   </w:style>
-  <w:style w:type="paragraph" w:styleId="TtulodeTDC">
+  <w:style w:type="paragraph" w:styleId="TtuloTDC">
     <w:name w:val="TOC Heading"/>
     <w:basedOn w:val="Ttulo1"/>
     <w:next w:val="Normal"/>
@@ -5025,7 +4805,7 @@
 </file>
 
 <file path=word/glossary/document.xml><?xml version="1.0" encoding="utf-8"?>
-<w:glossaryDocument xmlns:ve="http://schemas.openxmlformats.org/markup-compatibility/2006" xmlns:o="urn:schemas-microsoft-com:office:office" xmlns:r="http://schemas.openxmlformats.org/officeDocument/2006/relationships" xmlns:m="http://schemas.openxmlformats.org/officeDocument/2006/math" xmlns:v="urn:schemas-microsoft-com:vml" xmlns:wp="http://schemas.openxmlformats.org/drawingml/2006/wordprocessingDrawing" xmlns:w10="urn:schemas-microsoft-com:office:word" xmlns:w="http://schemas.openxmlformats.org/wordprocessingml/2006/main" xmlns:wne="http://schemas.microsoft.com/office/word/2006/wordml">
+<w:glossaryDocument xmlns:wpc="http://schemas.microsoft.com/office/word/2010/wordprocessingCanvas" xmlns:cx="http://schemas.microsoft.com/office/drawing/2014/chartex" xmlns:cx1="http://schemas.microsoft.com/office/drawing/2015/9/8/chartex" xmlns:cx2="http://schemas.microsoft.com/office/drawing/2015/10/21/chartex" xmlns:cx3="http://schemas.microsoft.com/office/drawing/2016/5/9/chartex" xmlns:cx4="http://schemas.microsoft.com/office/drawing/2016/5/10/chartex" xmlns:cx5="http://schemas.microsoft.com/office/drawing/2016/5/11/chartex" xmlns:cx6="http://schemas.microsoft.com/office/drawing/2016/5/12/chartex" xmlns:cx7="http://schemas.microsoft.com/office/drawing/2016/5/13/chartex" xmlns:cx8="http://schemas.microsoft.com/office/drawing/2016/5/14/chartex" xmlns:mc="http://schemas.openxmlformats.org/markup-compatibility/2006" xmlns:aink="http://schemas.microsoft.com/office/drawing/2016/ink" xmlns:am3d="http://schemas.microsoft.com/office/drawing/2017/model3d" xmlns:o="urn:schemas-microsoft-com:office:office" xmlns:oel="http://schemas.microsoft.com/office/2019/extlst" xmlns:r="http://schemas.openxmlformats.org/officeDocument/2006/relationships" xmlns:m="http://schemas.openxmlformats.org/officeDocument/2006/math" xmlns:v="urn:schemas-microsoft-com:vml" xmlns:wp14="http://schemas.microsoft.com/office/word/2010/wordprocessingDrawing" xmlns:wp="http://schemas.openxmlformats.org/drawingml/2006/wordprocessingDrawing" xmlns:w10="urn:schemas-microsoft-com:office:word" xmlns:w="http://schemas.openxmlformats.org/wordprocessingml/2006/main" xmlns:w14="http://schemas.microsoft.com/office/word/2010/wordml" xmlns:w15="http://schemas.microsoft.com/office/word/2012/wordml" xmlns:w16cex="http://schemas.microsoft.com/office/word/2018/wordml/cex" xmlns:w16cid="http://schemas.microsoft.com/office/word/2016/wordml/cid" xmlns:w16="http://schemas.microsoft.com/office/word/2018/wordml" xmlns:w16du="http://schemas.microsoft.com/office/word/2023/wordml/word16du" xmlns:w16sdtdh="http://schemas.microsoft.com/office/word/2020/wordml/sdtdatahash" xmlns:w16sdtfl="http://schemas.microsoft.com/office/word/2024/wordml/sdtformatlock" xmlns:w16se="http://schemas.microsoft.com/office/word/2015/wordml/symex" xmlns:wpg="http://schemas.microsoft.com/office/word/2010/wordprocessingGroup" xmlns:wpi="http://schemas.microsoft.com/office/word/2010/wordprocessingInk" xmlns:wne="http://schemas.microsoft.com/office/word/2006/wordml" xmlns:wps="http://schemas.microsoft.com/office/word/2010/wordprocessingShape" mc:Ignorable="w14 w15 w16se w16cid w16 w16cex w16sdtdh w16sdtfl w16du wp14">
   <w:docParts>
     <w:docPart>
       <w:docPartPr>
@@ -5057,111 +4837,12 @@
         </w:p>
       </w:docPartBody>
     </w:docPart>
-    <w:docPart>
-      <w:docPartPr>
-        <w:name w:val="07A889EFB0794B66AEBD07A15B85A97E"/>
-        <w:category>
-          <w:name w:val="General"/>
-          <w:gallery w:val="placeholder"/>
-        </w:category>
-        <w:types>
-          <w:type w:val="bbPlcHdr"/>
-        </w:types>
-        <w:behaviors>
-          <w:behavior w:val="content"/>
-        </w:behaviors>
-        <w:guid w:val="{4028B95A-F275-4220-A195-64D682D81FFE}"/>
-      </w:docPartPr>
-      <w:docPartBody>
-        <w:p>
-          <w:pPr>
-            <w:pStyle w:val="07A889EFB0794B66AEBD07A15B85A97E"/>
-          </w:pPr>
-          <w:r>
-            <w:rPr>
-              <w:b/>
-              <w:bCs/>
-              <w:color w:val="1F497D" w:themeColor="text2"/>
-              <w:sz w:val="72"/>
-              <w:szCs w:val="72"/>
-            </w:rPr>
-            <w:t>[Escribir el título del documento]</w:t>
-          </w:r>
-        </w:p>
-      </w:docPartBody>
-    </w:docPart>
-    <w:docPart>
-      <w:docPartPr>
-        <w:name w:val="EAE35018F82F427F8F053D60C720D5B4"/>
-        <w:category>
-          <w:name w:val="General"/>
-          <w:gallery w:val="placeholder"/>
-        </w:category>
-        <w:types>
-          <w:type w:val="bbPlcHdr"/>
-        </w:types>
-        <w:behaviors>
-          <w:behavior w:val="content"/>
-        </w:behaviors>
-        <w:guid w:val="{E51EA699-6E5F-41DD-9173-68662B3255C2}"/>
-      </w:docPartPr>
-      <w:docPartBody>
-        <w:p>
-          <w:pPr>
-            <w:pStyle w:val="EAE35018F82F427F8F053D60C720D5B4"/>
-          </w:pPr>
-          <w:r>
-            <w:rPr>
-              <w:b/>
-              <w:bCs/>
-              <w:color w:val="4F81BD" w:themeColor="accent1"/>
-              <w:sz w:val="40"/>
-              <w:szCs w:val="40"/>
-            </w:rPr>
-            <w:t>[Escribir el subtítulo del documento]</w:t>
-          </w:r>
-        </w:p>
-      </w:docPartBody>
-    </w:docPart>
-    <w:docPart>
-      <w:docPartPr>
-        <w:name w:val="622352FDCE8442F1A6A0FC3ADD0DB9D1"/>
-        <w:category>
-          <w:name w:val="General"/>
-          <w:gallery w:val="placeholder"/>
-        </w:category>
-        <w:types>
-          <w:type w:val="bbPlcHdr"/>
-        </w:types>
-        <w:behaviors>
-          <w:behavior w:val="content"/>
-        </w:behaviors>
-        <w:guid w:val="{B92D5D77-D5EB-4C8F-B695-CC0102A33E65}"/>
-      </w:docPartPr>
-      <w:docPartBody>
-        <w:p>
-          <w:pPr>
-            <w:pStyle w:val="622352FDCE8442F1A6A0FC3ADD0DB9D1"/>
-          </w:pPr>
-          <w:r>
-            <w:rPr>
-              <w:b/>
-              <w:bCs/>
-              <w:color w:val="808080" w:themeColor="text1" w:themeTint="7F"/>
-              <w:sz w:val="32"/>
-              <w:szCs w:val="32"/>
-            </w:rPr>
-            <w:t>[Escribir el nombre del autor]</w:t>
-          </w:r>
-        </w:p>
-      </w:docPartBody>
-    </w:docPart>
   </w:docParts>
 </w:glossaryDocument>
 </file>
 
 <file path=word/glossary/fontTable.xml><?xml version="1.0" encoding="utf-8"?>
-<w:fonts xmlns:r="http://schemas.openxmlformats.org/officeDocument/2006/relationships" xmlns:w="http://schemas.openxmlformats.org/wordprocessingml/2006/main">
+<w:fonts xmlns:mc="http://schemas.openxmlformats.org/markup-compatibility/2006" xmlns:r="http://schemas.openxmlformats.org/officeDocument/2006/relationships" xmlns:w="http://schemas.openxmlformats.org/wordprocessingml/2006/main" xmlns:w14="http://schemas.microsoft.com/office/word/2010/wordml" xmlns:w15="http://schemas.microsoft.com/office/word/2012/wordml" xmlns:w16cex="http://schemas.microsoft.com/office/word/2018/wordml/cex" xmlns:w16cid="http://schemas.microsoft.com/office/word/2016/wordml/cid" xmlns:w16="http://schemas.microsoft.com/office/word/2018/wordml" xmlns:w16du="http://schemas.microsoft.com/office/word/2023/wordml/word16du" xmlns:w16sdtdh="http://schemas.microsoft.com/office/word/2020/wordml/sdtdatahash" xmlns:w16sdtfl="http://schemas.microsoft.com/office/word/2024/wordml/sdtformatlock" xmlns:w16se="http://schemas.microsoft.com/office/word/2015/wordml/symex" mc:Ignorable="w14 w15 w16se w16cid w16 w16cex w16sdtdh w16sdtfl w16du">
   <w:font w:name="Symbol">
     <w:panose1 w:val="05050102010706020507"/>
     <w:charset w:val="02"/>
@@ -5191,18 +4872,16 @@
     <w:sig w:usb0="00000000" w:usb1="10000000" w:usb2="00000000" w:usb3="00000000" w:csb0="80000000" w:csb1="00000000"/>
   </w:font>
   <w:font w:name="Aptos">
-    <w:altName w:val="Arial"/>
     <w:charset w:val="00"/>
     <w:family w:val="swiss"/>
     <w:pitch w:val="variable"/>
-    <w:sig w:usb0="00000001" w:usb1="00000003" w:usb2="00000000" w:usb3="00000000" w:csb0="0000019F" w:csb1="00000000"/>
+    <w:sig w:usb0="20000287" w:usb1="00000003" w:usb2="00000000" w:usb3="00000000" w:csb0="0000019F" w:csb1="00000000"/>
   </w:font>
   <w:font w:name="Aptos Display">
-    <w:altName w:val="Arial"/>
     <w:charset w:val="00"/>
     <w:family w:val="swiss"/>
     <w:pitch w:val="variable"/>
-    <w:sig w:usb0="00000001" w:usb1="00000003" w:usb2="00000000" w:usb3="00000000" w:csb0="0000019F" w:csb1="00000000"/>
+    <w:sig w:usb0="20000287" w:usb1="00000003" w:usb2="00000000" w:usb3="00000000" w:csb0="0000019F" w:csb1="00000000"/>
   </w:font>
   <w:font w:name="Tahoma">
     <w:panose1 w:val="020B0604030504040204"/>
@@ -5211,34 +4890,25 @@
     <w:pitch w:val="variable"/>
     <w:sig w:usb0="E1002EFF" w:usb1="C000605B" w:usb2="00000029" w:usb3="00000000" w:csb0="000101FF" w:csb1="00000000"/>
   </w:font>
-  <w:font w:name="Calibri">
-    <w:panose1 w:val="020F0502020204030204"/>
-    <w:charset w:val="00"/>
-    <w:family w:val="swiss"/>
-    <w:pitch w:val="variable"/>
-    <w:sig w:usb0="E4002EFF" w:usb1="C200247B" w:usb2="00000009" w:usb3="00000000" w:csb0="000001FF" w:csb1="00000000"/>
-  </w:font>
-  <w:font w:name="Cambria">
-    <w:panose1 w:val="02040503050406030204"/>
-    <w:charset w:val="00"/>
-    <w:family w:val="roman"/>
-    <w:pitch w:val="variable"/>
-    <w:sig w:usb0="E00006FF" w:usb1="420024FF" w:usb2="02000000" w:usb3="00000000" w:csb0="0000019F" w:csb1="00000000"/>
-  </w:font>
 </w:fonts>
 </file>
 
 <file path=word/glossary/settings.xml><?xml version="1.0" encoding="utf-8"?>
-<w:settings xmlns:o="urn:schemas-microsoft-com:office:office" xmlns:r="http://schemas.openxmlformats.org/officeDocument/2006/relationships" xmlns:m="http://schemas.openxmlformats.org/officeDocument/2006/math" xmlns:v="urn:schemas-microsoft-com:vml" xmlns:w10="urn:schemas-microsoft-com:office:word" xmlns:w="http://schemas.openxmlformats.org/wordprocessingml/2006/main" xmlns:sl="http://schemas.openxmlformats.org/schemaLibrary/2006/main">
+<w:settings xmlns:mc="http://schemas.openxmlformats.org/markup-compatibility/2006" xmlns:o="urn:schemas-microsoft-com:office:office" xmlns:r="http://schemas.openxmlformats.org/officeDocument/2006/relationships" xmlns:m="http://schemas.openxmlformats.org/officeDocument/2006/math" xmlns:v="urn:schemas-microsoft-com:vml" xmlns:w10="urn:schemas-microsoft-com:office:word" xmlns:w="http://schemas.openxmlformats.org/wordprocessingml/2006/main" xmlns:w14="http://schemas.microsoft.com/office/word/2010/wordml" xmlns:w15="http://schemas.microsoft.com/office/word/2012/wordml" xmlns:w16cex="http://schemas.microsoft.com/office/word/2018/wordml/cex" xmlns:w16cid="http://schemas.microsoft.com/office/word/2016/wordml/cid" xmlns:w16="http://schemas.microsoft.com/office/word/2018/wordml" xmlns:w16du="http://schemas.microsoft.com/office/word/2023/wordml/word16du" xmlns:w16sdtdh="http://schemas.microsoft.com/office/word/2020/wordml/sdtdatahash" xmlns:w16sdtfl="http://schemas.microsoft.com/office/word/2024/wordml/sdtformatlock" xmlns:w16se="http://schemas.microsoft.com/office/word/2015/wordml/symex" xmlns:sl="http://schemas.openxmlformats.org/schemaLibrary/2006/main" mc:Ignorable="w14 w15 w16se w16cid w16 w16cex w16sdtdh w16sdtfl w16du">
   <w:view w:val="normal"/>
   <w:defaultTabStop w:val="708"/>
   <w:hyphenationZone w:val="425"/>
   <w:characterSpacingControl w:val="doNotCompress"/>
   <w:compat>
     <w:useFELayout/>
+    <w:compatSetting w:name="compatibilityMode" w:uri="http://schemas.microsoft.com/office/word" w:val="12"/>
+    <w:compatSetting w:name="useWord2013TrackBottomHyphenation" w:uri="http://schemas.microsoft.com/office/word" w:val="1"/>
   </w:compat>
   <w:rsids>
     <w:rsidRoot w:val="00EC3652"/>
+    <w:rsid w:val="001C7BFF"/>
+    <w:rsid w:val="004856C0"/>
+    <w:rsid w:val="00D679AA"/>
     <w:rsid w:val="00EC3652"/>
     <w:rsid w:val="00F63AB4"/>
   </w:rsids>
@@ -5246,7 +4916,7 @@
     <m:mathFont m:val="Cambria Math"/>
     <m:brkBin m:val="before"/>
     <m:brkBinSub m:val="--"/>
-    <m:smallFrac m:val="off"/>
+    <m:smallFrac m:val="0"/>
     <m:dispDef/>
     <m:lMargin m:val="0"/>
     <m:rMargin m:val="0"/>
@@ -5263,7 +4933,7 @@
 </file>
 
 <file path=word/glossary/styles.xml><?xml version="1.0" encoding="utf-8"?>
-<w:styles xmlns:r="http://schemas.openxmlformats.org/officeDocument/2006/relationships" xmlns:w="http://schemas.openxmlformats.org/wordprocessingml/2006/main">
+<w:styles xmlns:mc="http://schemas.openxmlformats.org/markup-compatibility/2006" xmlns:r="http://schemas.openxmlformats.org/officeDocument/2006/relationships" xmlns:w="http://schemas.openxmlformats.org/wordprocessingml/2006/main" xmlns:w14="http://schemas.microsoft.com/office/word/2010/wordml" xmlns:w15="http://schemas.microsoft.com/office/word/2012/wordml" xmlns:w16cex="http://schemas.microsoft.com/office/word/2018/wordml/cex" xmlns:w16cid="http://schemas.microsoft.com/office/word/2016/wordml/cid" xmlns:w16="http://schemas.microsoft.com/office/word/2018/wordml" xmlns:w16du="http://schemas.microsoft.com/office/word/2023/wordml/word16du" xmlns:w16sdtdh="http://schemas.microsoft.com/office/word/2020/wordml/sdtdatahash" xmlns:w16sdtfl="http://schemas.microsoft.com/office/word/2024/wordml/sdtformatlock" xmlns:w16se="http://schemas.microsoft.com/office/word/2015/wordml/symex" mc:Ignorable="w14 w15 w16se w16cid w16 w16cex w16sdtdh w16sdtfl w16du">
   <w:docDefaults>
     <w:rPrDefault>
       <w:rPr>
@@ -5279,144 +4949,383 @@
       </w:pPr>
     </w:pPrDefault>
   </w:docDefaults>
-  <w:latentStyles w:defLockedState="0" w:defUIPriority="99" w:defSemiHidden="1" w:defUnhideWhenUsed="1" w:defQFormat="0" w:count="267">
-    <w:lsdException w:name="Normal" w:semiHidden="0" w:uiPriority="0" w:unhideWhenUsed="0" w:qFormat="1"/>
-    <w:lsdException w:name="heading 1" w:semiHidden="0" w:uiPriority="9" w:unhideWhenUsed="0" w:qFormat="1"/>
-    <w:lsdException w:name="heading 2" w:uiPriority="9" w:qFormat="1"/>
-    <w:lsdException w:name="heading 3" w:uiPriority="9" w:qFormat="1"/>
-    <w:lsdException w:name="heading 4" w:uiPriority="9" w:qFormat="1"/>
-    <w:lsdException w:name="heading 5" w:uiPriority="9" w:qFormat="1"/>
-    <w:lsdException w:name="heading 6" w:uiPriority="9" w:qFormat="1"/>
-    <w:lsdException w:name="heading 7" w:uiPriority="9" w:qFormat="1"/>
-    <w:lsdException w:name="heading 8" w:uiPriority="9" w:qFormat="1"/>
-    <w:lsdException w:name="heading 9" w:uiPriority="9" w:qFormat="1"/>
-    <w:lsdException w:name="toc 1" w:uiPriority="39"/>
-    <w:lsdException w:name="toc 2" w:uiPriority="39"/>
-    <w:lsdException w:name="toc 3" w:uiPriority="39"/>
-    <w:lsdException w:name="toc 4" w:uiPriority="39"/>
-    <w:lsdException w:name="toc 5" w:uiPriority="39"/>
-    <w:lsdException w:name="toc 6" w:uiPriority="39"/>
-    <w:lsdException w:name="toc 7" w:uiPriority="39"/>
-    <w:lsdException w:name="toc 8" w:uiPriority="39"/>
-    <w:lsdException w:name="toc 9" w:uiPriority="39"/>
-    <w:lsdException w:name="caption" w:uiPriority="35" w:qFormat="1"/>
-    <w:lsdException w:name="Title" w:semiHidden="0" w:uiPriority="10" w:unhideWhenUsed="0" w:qFormat="1"/>
-    <w:lsdException w:name="Default Paragraph Font" w:uiPriority="1"/>
-    <w:lsdException w:name="Subtitle" w:semiHidden="0" w:uiPriority="11" w:unhideWhenUsed="0" w:qFormat="1"/>
-    <w:lsdException w:name="Strong" w:semiHidden="0" w:uiPriority="22" w:unhideWhenUsed="0" w:qFormat="1"/>
-    <w:lsdException w:name="Emphasis" w:semiHidden="0" w:uiPriority="20" w:unhideWhenUsed="0" w:qFormat="1"/>
-    <w:lsdException w:name="Table Grid" w:semiHidden="0" w:uiPriority="59" w:unhideWhenUsed="0"/>
-    <w:lsdException w:name="Placeholder Text" w:unhideWhenUsed="0"/>
-    <w:lsdException w:name="No Spacing" w:semiHidden="0" w:uiPriority="1" w:unhideWhenUsed="0" w:qFormat="1"/>
-    <w:lsdException w:name="Light Shading" w:semiHidden="0" w:uiPriority="60" w:unhideWhenUsed="0"/>
-    <w:lsdException w:name="Light List" w:semiHidden="0" w:uiPriority="61" w:unhideWhenUsed="0"/>
-    <w:lsdException w:name="Light Grid" w:semiHidden="0" w:uiPriority="62" w:unhideWhenUsed="0"/>
-    <w:lsdException w:name="Medium Shading 1" w:semiHidden="0" w:uiPriority="63" w:unhideWhenUsed="0"/>
-    <w:lsdException w:name="Medium Shading 2" w:semiHidden="0" w:uiPriority="64" w:unhideWhenUsed="0"/>
-    <w:lsdException w:name="Medium List 1" w:semiHidden="0" w:uiPriority="65" w:unhideWhenUsed="0"/>
-    <w:lsdException w:name="Medium List 2" w:semiHidden="0" w:uiPriority="66" w:unhideWhenUsed="0"/>
-    <w:lsdException w:name="Medium Grid 1" w:semiHidden="0" w:uiPriority="67" w:unhideWhenUsed="0"/>
-    <w:lsdException w:name="Medium Grid 2" w:semiHidden="0" w:uiPriority="68" w:unhideWhenUsed="0"/>
-    <w:lsdException w:name="Medium Grid 3" w:semiHidden="0" w:uiPriority="69" w:unhideWhenUsed="0"/>
-    <w:lsdException w:name="Dark List" w:semiHidden="0" w:uiPriority="70" w:unhideWhenUsed="0"/>
-    <w:lsdException w:name="Colorful Shading" w:semiHidden="0" w:uiPriority="71" w:unhideWhenUsed="0"/>
-    <w:lsdException w:name="Colorful List" w:semiHidden="0" w:uiPriority="72" w:unhideWhenUsed="0"/>
-    <w:lsdException w:name="Colorful Grid" w:semiHidden="0" w:uiPriority="73" w:unhideWhenUsed="0"/>
-    <w:lsdException w:name="Light Shading Accent 1" w:semiHidden="0" w:uiPriority="60" w:unhideWhenUsed="0"/>
-    <w:lsdException w:name="Light List Accent 1" w:semiHidden="0" w:uiPriority="61" w:unhideWhenUsed="0"/>
-    <w:lsdException w:name="Light Grid Accent 1" w:semiHidden="0" w:uiPriority="62" w:unhideWhenUsed="0"/>
-    <w:lsdException w:name="Medium Shading 1 Accent 1" w:semiHidden="0" w:uiPriority="63" w:unhideWhenUsed="0"/>
-    <w:lsdException w:name="Medium Shading 2 Accent 1" w:semiHidden="0" w:uiPriority="64" w:unhideWhenUsed="0"/>
-    <w:lsdException w:name="Medium List 1 Accent 1" w:semiHidden="0" w:uiPriority="65" w:unhideWhenUsed="0"/>
-    <w:lsdException w:name="Revision" w:unhideWhenUsed="0"/>
-    <w:lsdException w:name="List Paragraph" w:semiHidden="0" w:uiPriority="34" w:unhideWhenUsed="0" w:qFormat="1"/>
-    <w:lsdException w:name="Quote" w:semiHidden="0" w:uiPriority="29" w:unhideWhenUsed="0" w:qFormat="1"/>
-    <w:lsdException w:name="Intense Quote" w:semiHidden="0" w:uiPriority="30" w:unhideWhenUsed="0" w:qFormat="1"/>
-    <w:lsdException w:name="Medium List 2 Accent 1" w:semiHidden="0" w:uiPriority="66" w:unhideWhenUsed="0"/>
-    <w:lsdException w:name="Medium Grid 1 Accent 1" w:semiHidden="0" w:uiPriority="67" w:unhideWhenUsed="0"/>
-    <w:lsdException w:name="Medium Grid 2 Accent 1" w:semiHidden="0" w:uiPriority="68" w:unhideWhenUsed="0"/>
-    <w:lsdException w:name="Medium Grid 3 Accent 1" w:semiHidden="0" w:uiPriority="69" w:unhideWhenUsed="0"/>
-    <w:lsdException w:name="Dark List Accent 1" w:semiHidden="0" w:uiPriority="70" w:unhideWhenUsed="0"/>
-    <w:lsdException w:name="Colorful Shading Accent 1" w:semiHidden="0" w:uiPriority="71" w:unhideWhenUsed="0"/>
-    <w:lsdException w:name="Colorful List Accent 1" w:semiHidden="0" w:uiPriority="72" w:unhideWhenUsed="0"/>
-    <w:lsdException w:name="Colorful Grid Accent 1" w:semiHidden="0" w:uiPriority="73" w:unhideWhenUsed="0"/>
-    <w:lsdException w:name="Light Shading Accent 2" w:semiHidden="0" w:uiPriority="60" w:unhideWhenUsed="0"/>
-    <w:lsdException w:name="Light List Accent 2" w:semiHidden="0" w:uiPriority="61" w:unhideWhenUsed="0"/>
-    <w:lsdException w:name="Light Grid Accent 2" w:semiHidden="0" w:uiPriority="62" w:unhideWhenUsed="0"/>
-    <w:lsdException w:name="Medium Shading 1 Accent 2" w:semiHidden="0" w:uiPriority="63" w:unhideWhenUsed="0"/>
-    <w:lsdException w:name="Medium Shading 2 Accent 2" w:semiHidden="0" w:uiPriority="64" w:unhideWhenUsed="0"/>
-    <w:lsdException w:name="Medium List 1 Accent 2" w:semiHidden="0" w:uiPriority="65" w:unhideWhenUsed="0"/>
-    <w:lsdException w:name="Medium List 2 Accent 2" w:semiHidden="0" w:uiPriority="66" w:unhideWhenUsed="0"/>
-    <w:lsdException w:name="Medium Grid 1 Accent 2" w:semiHidden="0" w:uiPriority="67" w:unhideWhenUsed="0"/>
-    <w:lsdException w:name="Medium Grid 2 Accent 2" w:semiHidden="0" w:uiPriority="68" w:unhideWhenUsed="0"/>
-    <w:lsdException w:name="Medium Grid 3 Accent 2" w:semiHidden="0" w:uiPriority="69" w:unhideWhenUsed="0"/>
-    <w:lsdException w:name="Dark List Accent 2" w:semiHidden="0" w:uiPriority="70" w:unhideWhenUsed="0"/>
-    <w:lsdException w:name="Colorful Shading Accent 2" w:semiHidden="0" w:uiPriority="71" w:unhideWhenUsed="0"/>
-    <w:lsdException w:name="Colorful List Accent 2" w:semiHidden="0" w:uiPriority="72" w:unhideWhenUsed="0"/>
-    <w:lsdException w:name="Colorful Grid Accent 2" w:semiHidden="0" w:uiPriority="73" w:unhideWhenUsed="0"/>
-    <w:lsdException w:name="Light Shading Accent 3" w:semiHidden="0" w:uiPriority="60" w:unhideWhenUsed="0"/>
-    <w:lsdException w:name="Light List Accent 3" w:semiHidden="0" w:uiPriority="61" w:unhideWhenUsed="0"/>
-    <w:lsdException w:name="Light Grid Accent 3" w:semiHidden="0" w:uiPriority="62" w:unhideWhenUsed="0"/>
-    <w:lsdException w:name="Medium Shading 1 Accent 3" w:semiHidden="0" w:uiPriority="63" w:unhideWhenUsed="0"/>
-    <w:lsdException w:name="Medium Shading 2 Accent 3" w:semiHidden="0" w:uiPriority="64" w:unhideWhenUsed="0"/>
-    <w:lsdException w:name="Medium List 1 Accent 3" w:semiHidden="0" w:uiPriority="65" w:unhideWhenUsed="0"/>
-    <w:lsdException w:name="Medium List 2 Accent 3" w:semiHidden="0" w:uiPriority="66" w:unhideWhenUsed="0"/>
-    <w:lsdException w:name="Medium Grid 1 Accent 3" w:semiHidden="0" w:uiPriority="67" w:unhideWhenUsed="0"/>
-    <w:lsdException w:name="Medium Grid 2 Accent 3" w:semiHidden="0" w:uiPriority="68" w:unhideWhenUsed="0"/>
-    <w:lsdException w:name="Medium Grid 3 Accent 3" w:semiHidden="0" w:uiPriority="69" w:unhideWhenUsed="0"/>
-    <w:lsdException w:name="Dark List Accent 3" w:semiHidden="0" w:uiPriority="70" w:unhideWhenUsed="0"/>
-    <w:lsdException w:name="Colorful Shading Accent 3" w:semiHidden="0" w:uiPriority="71" w:unhideWhenUsed="0"/>
-    <w:lsdException w:name="Colorful List Accent 3" w:semiHidden="0" w:uiPriority="72" w:unhideWhenUsed="0"/>
-    <w:lsdException w:name="Colorful Grid Accent 3" w:semiHidden="0" w:uiPriority="73" w:unhideWhenUsed="0"/>
-    <w:lsdException w:name="Light Shading Accent 4" w:semiHidden="0" w:uiPriority="60" w:unhideWhenUsed="0"/>
-    <w:lsdException w:name="Light List Accent 4" w:semiHidden="0" w:uiPriority="61" w:unhideWhenUsed="0"/>
-    <w:lsdException w:name="Light Grid Accent 4" w:semiHidden="0" w:uiPriority="62" w:unhideWhenUsed="0"/>
-    <w:lsdException w:name="Medium Shading 1 Accent 4" w:semiHidden="0" w:uiPriority="63" w:unhideWhenUsed="0"/>
-    <w:lsdException w:name="Medium Shading 2 Accent 4" w:semiHidden="0" w:uiPriority="64" w:unhideWhenUsed="0"/>
-    <w:lsdException w:name="Medium List 1 Accent 4" w:semiHidden="0" w:uiPriority="65" w:unhideWhenUsed="0"/>
-    <w:lsdException w:name="Medium List 2 Accent 4" w:semiHidden="0" w:uiPriority="66" w:unhideWhenUsed="0"/>
-    <w:lsdException w:name="Medium Grid 1 Accent 4" w:semiHidden="0" w:uiPriority="67" w:unhideWhenUsed="0"/>
-    <w:lsdException w:name="Medium Grid 2 Accent 4" w:semiHidden="0" w:uiPriority="68" w:unhideWhenUsed="0"/>
-    <w:lsdException w:name="Medium Grid 3 Accent 4" w:semiHidden="0" w:uiPriority="69" w:unhideWhenUsed="0"/>
-    <w:lsdException w:name="Dark List Accent 4" w:semiHidden="0" w:uiPriority="70" w:unhideWhenUsed="0"/>
-    <w:lsdException w:name="Colorful Shading Accent 4" w:semiHidden="0" w:uiPriority="71" w:unhideWhenUsed="0"/>
-    <w:lsdException w:name="Colorful List Accent 4" w:semiHidden="0" w:uiPriority="72" w:unhideWhenUsed="0"/>
-    <w:lsdException w:name="Colorful Grid Accent 4" w:semiHidden="0" w:uiPriority="73" w:unhideWhenUsed="0"/>
-    <w:lsdException w:name="Light Shading Accent 5" w:semiHidden="0" w:uiPriority="60" w:unhideWhenUsed="0"/>
-    <w:lsdException w:name="Light List Accent 5" w:semiHidden="0" w:uiPriority="61" w:unhideWhenUsed="0"/>
-    <w:lsdException w:name="Light Grid Accent 5" w:semiHidden="0" w:uiPriority="62" w:unhideWhenUsed="0"/>
-    <w:lsdException w:name="Medium Shading 1 Accent 5" w:semiHidden="0" w:uiPriority="63" w:unhideWhenUsed="0"/>
-    <w:lsdException w:name="Medium Shading 2 Accent 5" w:semiHidden="0" w:uiPriority="64" w:unhideWhenUsed="0"/>
-    <w:lsdException w:name="Medium List 1 Accent 5" w:semiHidden="0" w:uiPriority="65" w:unhideWhenUsed="0"/>
-    <w:lsdException w:name="Medium List 2 Accent 5" w:semiHidden="0" w:uiPriority="66" w:unhideWhenUsed="0"/>
-    <w:lsdException w:name="Medium Grid 1 Accent 5" w:semiHidden="0" w:uiPriority="67" w:unhideWhenUsed="0"/>
-    <w:lsdException w:name="Medium Grid 2 Accent 5" w:semiHidden="0" w:uiPriority="68" w:unhideWhenUsed="0"/>
-    <w:lsdException w:name="Medium Grid 3 Accent 5" w:semiHidden="0" w:uiPriority="69" w:unhideWhenUsed="0"/>
-    <w:lsdException w:name="Dark List Accent 5" w:semiHidden="0" w:uiPriority="70" w:unhideWhenUsed="0"/>
-    <w:lsdException w:name="Colorful Shading Accent 5" w:semiHidden="0" w:uiPriority="71" w:unhideWhenUsed="0"/>
-    <w:lsdException w:name="Colorful List Accent 5" w:semiHidden="0" w:uiPriority="72" w:unhideWhenUsed="0"/>
-    <w:lsdException w:name="Colorful Grid Accent 5" w:semiHidden="0" w:uiPriority="73" w:unhideWhenUsed="0"/>
-    <w:lsdException w:name="Light Shading Accent 6" w:semiHidden="0" w:uiPriority="60" w:unhideWhenUsed="0"/>
-    <w:lsdException w:name="Light List Accent 6" w:semiHidden="0" w:uiPriority="61" w:unhideWhenUsed="0"/>
-    <w:lsdException w:name="Light Grid Accent 6" w:semiHidden="0" w:uiPriority="62" w:unhideWhenUsed="0"/>
-    <w:lsdException w:name="Medium Shading 1 Accent 6" w:semiHidden="0" w:uiPriority="63" w:unhideWhenUsed="0"/>
-    <w:lsdException w:name="Medium Shading 2 Accent 6" w:semiHidden="0" w:uiPriority="64" w:unhideWhenUsed="0"/>
-    <w:lsdException w:name="Medium List 1 Accent 6" w:semiHidden="0" w:uiPriority="65" w:unhideWhenUsed="0"/>
-    <w:lsdException w:name="Medium List 2 Accent 6" w:semiHidden="0" w:uiPriority="66" w:unhideWhenUsed="0"/>
-    <w:lsdException w:name="Medium Grid 1 Accent 6" w:semiHidden="0" w:uiPriority="67" w:unhideWhenUsed="0"/>
-    <w:lsdException w:name="Medium Grid 2 Accent 6" w:semiHidden="0" w:uiPriority="68" w:unhideWhenUsed="0"/>
-    <w:lsdException w:name="Medium Grid 3 Accent 6" w:semiHidden="0" w:uiPriority="69" w:unhideWhenUsed="0"/>
-    <w:lsdException w:name="Dark List Accent 6" w:semiHidden="0" w:uiPriority="70" w:unhideWhenUsed="0"/>
-    <w:lsdException w:name="Colorful Shading Accent 6" w:semiHidden="0" w:uiPriority="71" w:unhideWhenUsed="0"/>
-    <w:lsdException w:name="Colorful List Accent 6" w:semiHidden="0" w:uiPriority="72" w:unhideWhenUsed="0"/>
-    <w:lsdException w:name="Colorful Grid Accent 6" w:semiHidden="0" w:uiPriority="73" w:unhideWhenUsed="0"/>
-    <w:lsdException w:name="Subtle Emphasis" w:semiHidden="0" w:uiPriority="19" w:unhideWhenUsed="0" w:qFormat="1"/>
-    <w:lsdException w:name="Intense Emphasis" w:semiHidden="0" w:uiPriority="21" w:unhideWhenUsed="0" w:qFormat="1"/>
-    <w:lsdException w:name="Subtle Reference" w:semiHidden="0" w:uiPriority="31" w:unhideWhenUsed="0" w:qFormat="1"/>
-    <w:lsdException w:name="Intense Reference" w:semiHidden="0" w:uiPriority="32" w:unhideWhenUsed="0" w:qFormat="1"/>
-    <w:lsdException w:name="Book Title" w:semiHidden="0" w:uiPriority="33" w:unhideWhenUsed="0" w:qFormat="1"/>
-    <w:lsdException w:name="Bibliography" w:uiPriority="37"/>
-    <w:lsdException w:name="TOC Heading" w:uiPriority="39" w:qFormat="1"/>
+  <w:latentStyles w:defLockedState="0" w:defUIPriority="99" w:defSemiHidden="0" w:defUnhideWhenUsed="0" w:defQFormat="0" w:count="376">
+    <w:lsdException w:name="Normal" w:uiPriority="0" w:qFormat="1"/>
+    <w:lsdException w:name="heading 1" w:uiPriority="9" w:qFormat="1"/>
+    <w:lsdException w:name="heading 2" w:semiHidden="1" w:uiPriority="9" w:unhideWhenUsed="1" w:qFormat="1"/>
+    <w:lsdException w:name="heading 3" w:semiHidden="1" w:uiPriority="9" w:unhideWhenUsed="1" w:qFormat="1"/>
+    <w:lsdException w:name="heading 4" w:semiHidden="1" w:uiPriority="9" w:unhideWhenUsed="1" w:qFormat="1"/>
+    <w:lsdException w:name="heading 5" w:semiHidden="1" w:uiPriority="9" w:unhideWhenUsed="1" w:qFormat="1"/>
+    <w:lsdException w:name="heading 6" w:semiHidden="1" w:uiPriority="9" w:unhideWhenUsed="1" w:qFormat="1"/>
+    <w:lsdException w:name="heading 7" w:semiHidden="1" w:uiPriority="9" w:unhideWhenUsed="1" w:qFormat="1"/>
+    <w:lsdException w:name="heading 8" w:semiHidden="1" w:uiPriority="9" w:unhideWhenUsed="1" w:qFormat="1"/>
+    <w:lsdException w:name="heading 9" w:semiHidden="1" w:uiPriority="9" w:unhideWhenUsed="1" w:qFormat="1"/>
+    <w:lsdException w:name="index 1" w:semiHidden="1" w:unhideWhenUsed="1"/>
+    <w:lsdException w:name="index 2" w:semiHidden="1" w:unhideWhenUsed="1"/>
+    <w:lsdException w:name="index 3" w:semiHidden="1" w:unhideWhenUsed="1"/>
+    <w:lsdException w:name="index 4" w:semiHidden="1" w:unhideWhenUsed="1"/>
+    <w:lsdException w:name="index 5" w:semiHidden="1" w:unhideWhenUsed="1"/>
+    <w:lsdException w:name="index 6" w:semiHidden="1" w:unhideWhenUsed="1"/>
+    <w:lsdException w:name="index 7" w:semiHidden="1" w:unhideWhenUsed="1"/>
+    <w:lsdException w:name="index 8" w:semiHidden="1" w:unhideWhenUsed="1"/>
+    <w:lsdException w:name="index 9" w:semiHidden="1" w:unhideWhenUsed="1"/>
+    <w:lsdException w:name="toc 1" w:semiHidden="1" w:uiPriority="39" w:unhideWhenUsed="1"/>
+    <w:lsdException w:name="toc 2" w:semiHidden="1" w:uiPriority="39" w:unhideWhenUsed="1"/>
+    <w:lsdException w:name="toc 3" w:semiHidden="1" w:uiPriority="39" w:unhideWhenUsed="1"/>
+    <w:lsdException w:name="toc 4" w:semiHidden="1" w:uiPriority="39" w:unhideWhenUsed="1"/>
+    <w:lsdException w:name="toc 5" w:semiHidden="1" w:uiPriority="39" w:unhideWhenUsed="1"/>
+    <w:lsdException w:name="toc 6" w:semiHidden="1" w:uiPriority="39" w:unhideWhenUsed="1"/>
+    <w:lsdException w:name="toc 7" w:semiHidden="1" w:uiPriority="39" w:unhideWhenUsed="1"/>
+    <w:lsdException w:name="toc 8" w:semiHidden="1" w:uiPriority="39" w:unhideWhenUsed="1"/>
+    <w:lsdException w:name="toc 9" w:semiHidden="1" w:uiPriority="39" w:unhideWhenUsed="1"/>
+    <w:lsdException w:name="Normal Indent" w:semiHidden="1" w:unhideWhenUsed="1"/>
+    <w:lsdException w:name="footnote text" w:semiHidden="1" w:unhideWhenUsed="1"/>
+    <w:lsdException w:name="annotation text" w:semiHidden="1" w:unhideWhenUsed="1"/>
+    <w:lsdException w:name="header" w:semiHidden="1" w:unhideWhenUsed="1"/>
+    <w:lsdException w:name="footer" w:semiHidden="1" w:unhideWhenUsed="1"/>
+    <w:lsdException w:name="index heading" w:semiHidden="1" w:unhideWhenUsed="1"/>
+    <w:lsdException w:name="caption" w:semiHidden="1" w:uiPriority="35" w:unhideWhenUsed="1" w:qFormat="1"/>
+    <w:lsdException w:name="table of figures" w:semiHidden="1" w:unhideWhenUsed="1"/>
+    <w:lsdException w:name="envelope address" w:semiHidden="1" w:unhideWhenUsed="1"/>
+    <w:lsdException w:name="envelope return" w:semiHidden="1" w:unhideWhenUsed="1"/>
+    <w:lsdException w:name="footnote reference" w:semiHidden="1" w:unhideWhenUsed="1"/>
+    <w:lsdException w:name="annotation reference" w:semiHidden="1" w:unhideWhenUsed="1"/>
+    <w:lsdException w:name="line number" w:semiHidden="1" w:unhideWhenUsed="1"/>
+    <w:lsdException w:name="page number" w:semiHidden="1" w:unhideWhenUsed="1"/>
+    <w:lsdException w:name="endnote reference" w:semiHidden="1" w:unhideWhenUsed="1"/>
+    <w:lsdException w:name="endnote text" w:semiHidden="1" w:unhideWhenUsed="1"/>
+    <w:lsdException w:name="table of authorities" w:semiHidden="1" w:unhideWhenUsed="1"/>
+    <w:lsdException w:name="macro" w:semiHidden="1" w:unhideWhenUsed="1"/>
+    <w:lsdException w:name="toa heading" w:semiHidden="1" w:unhideWhenUsed="1"/>
+    <w:lsdException w:name="List" w:semiHidden="1" w:unhideWhenUsed="1"/>
+    <w:lsdException w:name="List Bullet" w:semiHidden="1" w:unhideWhenUsed="1"/>
+    <w:lsdException w:name="List Number" w:semiHidden="1" w:unhideWhenUsed="1"/>
+    <w:lsdException w:name="List 2" w:semiHidden="1" w:unhideWhenUsed="1"/>
+    <w:lsdException w:name="List 3" w:semiHidden="1" w:unhideWhenUsed="1"/>
+    <w:lsdException w:name="List 4" w:semiHidden="1" w:unhideWhenUsed="1"/>
+    <w:lsdException w:name="List 5" w:semiHidden="1" w:unhideWhenUsed="1"/>
+    <w:lsdException w:name="List Bullet 2" w:semiHidden="1" w:unhideWhenUsed="1"/>
+    <w:lsdException w:name="List Bullet 3" w:semiHidden="1" w:unhideWhenUsed="1"/>
+    <w:lsdException w:name="List Bullet 4" w:semiHidden="1" w:unhideWhenUsed="1"/>
+    <w:lsdException w:name="List Bullet 5" w:semiHidden="1" w:unhideWhenUsed="1"/>
+    <w:lsdException w:name="List Number 2" w:semiHidden="1" w:unhideWhenUsed="1"/>
+    <w:lsdException w:name="List Number 3" w:semiHidden="1" w:unhideWhenUsed="1"/>
+    <w:lsdException w:name="List Number 4" w:semiHidden="1" w:unhideWhenUsed="1"/>
+    <w:lsdException w:name="List Number 5" w:semiHidden="1" w:unhideWhenUsed="1"/>
+    <w:lsdException w:name="Title" w:uiPriority="10" w:qFormat="1"/>
+    <w:lsdException w:name="Closing" w:semiHidden="1" w:unhideWhenUsed="1"/>
+    <w:lsdException w:name="Signature" w:semiHidden="1" w:unhideWhenUsed="1"/>
+    <w:lsdException w:name="Default Paragraph Font" w:semiHidden="1" w:uiPriority="1" w:unhideWhenUsed="1"/>
+    <w:lsdException w:name="Body Text" w:semiHidden="1" w:unhideWhenUsed="1"/>
+    <w:lsdException w:name="Body Text Indent" w:semiHidden="1" w:unhideWhenUsed="1"/>
+    <w:lsdException w:name="List Continue" w:semiHidden="1" w:unhideWhenUsed="1"/>
+    <w:lsdException w:name="List Continue 2" w:semiHidden="1" w:unhideWhenUsed="1"/>
+    <w:lsdException w:name="List Continue 3" w:semiHidden="1" w:unhideWhenUsed="1"/>
+    <w:lsdException w:name="List Continue 4" w:semiHidden="1" w:unhideWhenUsed="1"/>
+    <w:lsdException w:name="List Continue 5" w:semiHidden="1" w:unhideWhenUsed="1"/>
+    <w:lsdException w:name="Message Header" w:semiHidden="1" w:unhideWhenUsed="1"/>
+    <w:lsdException w:name="Subtitle" w:uiPriority="11" w:qFormat="1"/>
+    <w:lsdException w:name="Salutation" w:semiHidden="1" w:unhideWhenUsed="1"/>
+    <w:lsdException w:name="Date" w:semiHidden="1" w:unhideWhenUsed="1"/>
+    <w:lsdException w:name="Body Text First Indent" w:semiHidden="1" w:unhideWhenUsed="1"/>
+    <w:lsdException w:name="Body Text First Indent 2" w:semiHidden="1" w:unhideWhenUsed="1"/>
+    <w:lsdException w:name="Note Heading" w:semiHidden="1" w:unhideWhenUsed="1"/>
+    <w:lsdException w:name="Body Text 2" w:semiHidden="1" w:unhideWhenUsed="1"/>
+    <w:lsdException w:name="Body Text 3" w:semiHidden="1" w:unhideWhenUsed="1"/>
+    <w:lsdException w:name="Body Text Indent 2" w:semiHidden="1" w:unhideWhenUsed="1"/>
+    <w:lsdException w:name="Body Text Indent 3" w:semiHidden="1" w:unhideWhenUsed="1"/>
+    <w:lsdException w:name="Block Text" w:semiHidden="1" w:unhideWhenUsed="1"/>
+    <w:lsdException w:name="Hyperlink" w:semiHidden="1" w:unhideWhenUsed="1"/>
+    <w:lsdException w:name="FollowedHyperlink" w:semiHidden="1" w:unhideWhenUsed="1"/>
+    <w:lsdException w:name="Strong" w:uiPriority="22" w:qFormat="1"/>
+    <w:lsdException w:name="Emphasis" w:uiPriority="20" w:qFormat="1"/>
+    <w:lsdException w:name="Document Map" w:semiHidden="1" w:unhideWhenUsed="1"/>
+    <w:lsdException w:name="Plain Text" w:semiHidden="1" w:unhideWhenUsed="1"/>
+    <w:lsdException w:name="E-mail Signature" w:semiHidden="1" w:unhideWhenUsed="1"/>
+    <w:lsdException w:name="HTML Top of Form" w:semiHidden="1" w:unhideWhenUsed="1"/>
+    <w:lsdException w:name="HTML Bottom of Form" w:semiHidden="1" w:unhideWhenUsed="1"/>
+    <w:lsdException w:name="Normal (Web)" w:semiHidden="1" w:unhideWhenUsed="1"/>
+    <w:lsdException w:name="HTML Acronym" w:semiHidden="1" w:unhideWhenUsed="1"/>
+    <w:lsdException w:name="HTML Address" w:semiHidden="1" w:unhideWhenUsed="1"/>
+    <w:lsdException w:name="HTML Cite" w:semiHidden="1" w:unhideWhenUsed="1"/>
+    <w:lsdException w:name="HTML Code" w:semiHidden="1" w:unhideWhenUsed="1"/>
+    <w:lsdException w:name="HTML Definition" w:semiHidden="1" w:unhideWhenUsed="1"/>
+    <w:lsdException w:name="HTML Keyboard" w:semiHidden="1" w:unhideWhenUsed="1"/>
+    <w:lsdException w:name="HTML Preformatted" w:semiHidden="1" w:unhideWhenUsed="1"/>
+    <w:lsdException w:name="HTML Sample" w:semiHidden="1" w:unhideWhenUsed="1"/>
+    <w:lsdException w:name="HTML Typewriter" w:semiHidden="1" w:unhideWhenUsed="1"/>
+    <w:lsdException w:name="HTML Variable" w:semiHidden="1" w:unhideWhenUsed="1"/>
+    <w:lsdException w:name="Normal Table" w:semiHidden="1" w:unhideWhenUsed="1"/>
+    <w:lsdException w:name="annotation subject" w:semiHidden="1" w:unhideWhenUsed="1"/>
+    <w:lsdException w:name="No List" w:semiHidden="1" w:unhideWhenUsed="1"/>
+    <w:lsdException w:name="Outline List 1" w:semiHidden="1" w:unhideWhenUsed="1"/>
+    <w:lsdException w:name="Outline List 2" w:semiHidden="1" w:unhideWhenUsed="1"/>
+    <w:lsdException w:name="Outline List 3" w:semiHidden="1" w:unhideWhenUsed="1"/>
+    <w:lsdException w:name="Table Simple 1" w:semiHidden="1" w:unhideWhenUsed="1"/>
+    <w:lsdException w:name="Table Simple 2" w:semiHidden="1" w:unhideWhenUsed="1"/>
+    <w:lsdException w:name="Table Simple 3" w:semiHidden="1" w:unhideWhenUsed="1"/>
+    <w:lsdException w:name="Table Classic 1" w:semiHidden="1" w:unhideWhenUsed="1"/>
+    <w:lsdException w:name="Table Classic 2" w:semiHidden="1" w:unhideWhenUsed="1"/>
+    <w:lsdException w:name="Table Classic 3" w:semiHidden="1" w:unhideWhenUsed="1"/>
+    <w:lsdException w:name="Table Classic 4" w:semiHidden="1" w:unhideWhenUsed="1"/>
+    <w:lsdException w:name="Table Colorful 1" w:semiHidden="1" w:unhideWhenUsed="1"/>
+    <w:lsdException w:name="Table Colorful 2" w:semiHidden="1" w:unhideWhenUsed="1"/>
+    <w:lsdException w:name="Table Colorful 3" w:semiHidden="1" w:unhideWhenUsed="1"/>
+    <w:lsdException w:name="Table Columns 1" w:semiHidden="1" w:unhideWhenUsed="1"/>
+    <w:lsdException w:name="Table Columns 2" w:semiHidden="1" w:unhideWhenUsed="1"/>
+    <w:lsdException w:name="Table Columns 3" w:semiHidden="1" w:unhideWhenUsed="1"/>
+    <w:lsdException w:name="Table Columns 4" w:semiHidden="1" w:unhideWhenUsed="1"/>
+    <w:lsdException w:name="Table Columns 5" w:semiHidden="1" w:unhideWhenUsed="1"/>
+    <w:lsdException w:name="Table Grid 1" w:semiHidden="1" w:unhideWhenUsed="1"/>
+    <w:lsdException w:name="Table Grid 2" w:semiHidden="1" w:unhideWhenUsed="1"/>
+    <w:lsdException w:name="Table Grid 3" w:semiHidden="1" w:unhideWhenUsed="1"/>
+    <w:lsdException w:name="Table Grid 4" w:semiHidden="1" w:unhideWhenUsed="1"/>
+    <w:lsdException w:name="Table Grid 5" w:semiHidden="1" w:unhideWhenUsed="1"/>
+    <w:lsdException w:name="Table Grid 6" w:semiHidden="1" w:unhideWhenUsed="1"/>
+    <w:lsdException w:name="Table Grid 7" w:semiHidden="1" w:unhideWhenUsed="1"/>
+    <w:lsdException w:name="Table Grid 8" w:semiHidden="1" w:unhideWhenUsed="1"/>
+    <w:lsdException w:name="Table List 1" w:semiHidden="1" w:unhideWhenUsed="1"/>
+    <w:lsdException w:name="Table List 2" w:semiHidden="1" w:unhideWhenUsed="1"/>
+    <w:lsdException w:name="Table List 3" w:semiHidden="1" w:unhideWhenUsed="1"/>
+    <w:lsdException w:name="Table List 4" w:semiHidden="1" w:unhideWhenUsed="1"/>
+    <w:lsdException w:name="Table List 5" w:semiHidden="1" w:unhideWhenUsed="1"/>
+    <w:lsdException w:name="Table List 6" w:semiHidden="1" w:unhideWhenUsed="1"/>
+    <w:lsdException w:name="Table List 7" w:semiHidden="1" w:unhideWhenUsed="1"/>
+    <w:lsdException w:name="Table List 8" w:semiHidden="1" w:unhideWhenUsed="1"/>
+    <w:lsdException w:name="Table 3D effects 1" w:semiHidden="1" w:unhideWhenUsed="1"/>
+    <w:lsdException w:name="Table 3D effects 2" w:semiHidden="1" w:unhideWhenUsed="1"/>
+    <w:lsdException w:name="Table 3D effects 3" w:semiHidden="1" w:unhideWhenUsed="1"/>
+    <w:lsdException w:name="Table Contemporary" w:semiHidden="1" w:unhideWhenUsed="1"/>
+    <w:lsdException w:name="Table Elegant" w:semiHidden="1" w:unhideWhenUsed="1"/>
+    <w:lsdException w:name="Table Professional" w:semiHidden="1" w:unhideWhenUsed="1"/>
+    <w:lsdException w:name="Table Subtle 1" w:semiHidden="1" w:unhideWhenUsed="1"/>
+    <w:lsdException w:name="Table Subtle 2" w:semiHidden="1" w:unhideWhenUsed="1"/>
+    <w:lsdException w:name="Table Web 1" w:semiHidden="1" w:unhideWhenUsed="1"/>
+    <w:lsdException w:name="Table Web 2" w:semiHidden="1" w:unhideWhenUsed="1"/>
+    <w:lsdException w:name="Table Web 3" w:semiHidden="1" w:unhideWhenUsed="1"/>
+    <w:lsdException w:name="Balloon Text" w:semiHidden="1" w:unhideWhenUsed="1"/>
+    <w:lsdException w:name="Table Grid" w:uiPriority="59"/>
+    <w:lsdException w:name="Table Theme" w:semiHidden="1" w:unhideWhenUsed="1"/>
+    <w:lsdException w:name="Placeholder Text" w:semiHidden="1"/>
+    <w:lsdException w:name="No Spacing" w:uiPriority="1" w:qFormat="1"/>
+    <w:lsdException w:name="Light Shading" w:uiPriority="60"/>
+    <w:lsdException w:name="Light List" w:uiPriority="61"/>
+    <w:lsdException w:name="Light Grid" w:uiPriority="62"/>
+    <w:lsdException w:name="Medium Shading 1" w:uiPriority="63"/>
+    <w:lsdException w:name="Medium Shading 2" w:uiPriority="64"/>
+    <w:lsdException w:name="Medium List 1" w:uiPriority="65"/>
+    <w:lsdException w:name="Medium List 2" w:uiPriority="66"/>
+    <w:lsdException w:name="Medium Grid 1" w:uiPriority="67"/>
+    <w:lsdException w:name="Medium Grid 2" w:uiPriority="68"/>
+    <w:lsdException w:name="Medium Grid 3" w:uiPriority="69"/>
+    <w:lsdException w:name="Dark List" w:uiPriority="70"/>
+    <w:lsdException w:name="Colorful Shading" w:uiPriority="71"/>
+    <w:lsdException w:name="Colorful List" w:uiPriority="72"/>
+    <w:lsdException w:name="Colorful Grid" w:uiPriority="73"/>
+    <w:lsdException w:name="Light Shading Accent 1" w:uiPriority="60"/>
+    <w:lsdException w:name="Light List Accent 1" w:uiPriority="61"/>
+    <w:lsdException w:name="Light Grid Accent 1" w:uiPriority="62"/>
+    <w:lsdException w:name="Medium Shading 1 Accent 1" w:uiPriority="63"/>
+    <w:lsdException w:name="Medium Shading 2 Accent 1" w:uiPriority="64"/>
+    <w:lsdException w:name="Medium List 1 Accent 1" w:uiPriority="65"/>
+    <w:lsdException w:name="Revision" w:semiHidden="1"/>
+    <w:lsdException w:name="List Paragraph" w:uiPriority="34" w:qFormat="1"/>
+    <w:lsdException w:name="Quote" w:uiPriority="29" w:qFormat="1"/>
+    <w:lsdException w:name="Intense Quote" w:uiPriority="30" w:qFormat="1"/>
+    <w:lsdException w:name="Medium List 2 Accent 1" w:uiPriority="66"/>
+    <w:lsdException w:name="Medium Grid 1 Accent 1" w:uiPriority="67"/>
+    <w:lsdException w:name="Medium Grid 2 Accent 1" w:uiPriority="68"/>
+    <w:lsdException w:name="Medium Grid 3 Accent 1" w:uiPriority="69"/>
+    <w:lsdException w:name="Dark List Accent 1" w:uiPriority="70"/>
+    <w:lsdException w:name="Colorful Shading Accent 1" w:uiPriority="71"/>
+    <w:lsdException w:name="Colorful List Accent 1" w:uiPriority="72"/>
+    <w:lsdException w:name="Colorful Grid Accent 1" w:uiPriority="73"/>
+    <w:lsdException w:name="Light Shading Accent 2" w:uiPriority="60"/>
+    <w:lsdException w:name="Light List Accent 2" w:uiPriority="61"/>
+    <w:lsdException w:name="Light Grid Accent 2" w:uiPriority="62"/>
+    <w:lsdException w:name="Medium Shading 1 Accent 2" w:uiPriority="63"/>
+    <w:lsdException w:name="Medium Shading 2 Accent 2" w:uiPriority="64"/>
+    <w:lsdException w:name="Medium List 1 Accent 2" w:uiPriority="65"/>
+    <w:lsdException w:name="Medium List 2 Accent 2" w:uiPriority="66"/>
+    <w:lsdException w:name="Medium Grid 1 Accent 2" w:uiPriority="67"/>
+    <w:lsdException w:name="Medium Grid 2 Accent 2" w:uiPriority="68"/>
+    <w:lsdException w:name="Medium Grid 3 Accent 2" w:uiPriority="69"/>
+    <w:lsdException w:name="Dark List Accent 2" w:uiPriority="70"/>
+    <w:lsdException w:name="Colorful Shading Accent 2" w:uiPriority="71"/>
+    <w:lsdException w:name="Colorful List Accent 2" w:uiPriority="72"/>
+    <w:lsdException w:name="Colorful Grid Accent 2" w:uiPriority="73"/>
+    <w:lsdException w:name="Light Shading Accent 3" w:uiPriority="60"/>
+    <w:lsdException w:name="Light List Accent 3" w:uiPriority="61"/>
+    <w:lsdException w:name="Light Grid Accent 3" w:uiPriority="62"/>
+    <w:lsdException w:name="Medium Shading 1 Accent 3" w:uiPriority="63"/>
+    <w:lsdException w:name="Medium Shading 2 Accent 3" w:uiPriority="64"/>
+    <w:lsdException w:name="Medium List 1 Accent 3" w:uiPriority="65"/>
+    <w:lsdException w:name="Medium List 2 Accent 3" w:uiPriority="66"/>
+    <w:lsdException w:name="Medium Grid 1 Accent 3" w:uiPriority="67"/>
+    <w:lsdException w:name="Medium Grid 2 Accent 3" w:uiPriority="68"/>
+    <w:lsdException w:name="Medium Grid 3 Accent 3" w:uiPriority="69"/>
+    <w:lsdException w:name="Dark List Accent 3" w:uiPriority="70"/>
+    <w:lsdException w:name="Colorful Shading Accent 3" w:uiPriority="71"/>
+    <w:lsdException w:name="Colorful List Accent 3" w:uiPriority="72"/>
+    <w:lsdException w:name="Colorful Grid Accent 3" w:uiPriority="73"/>
+    <w:lsdException w:name="Light Shading Accent 4" w:uiPriority="60"/>
+    <w:lsdException w:name="Light List Accent 4" w:uiPriority="61"/>
+    <w:lsdException w:name="Light Grid Accent 4" w:uiPriority="62"/>
+    <w:lsdException w:name="Medium Shading 1 Accent 4" w:uiPriority="63"/>
+    <w:lsdException w:name="Medium Shading 2 Accent 4" w:uiPriority="64"/>
+    <w:lsdException w:name="Medium List 1 Accent 4" w:uiPriority="65"/>
+    <w:lsdException w:name="Medium List 2 Accent 4" w:uiPriority="66"/>
+    <w:lsdException w:name="Medium Grid 1 Accent 4" w:uiPriority="67"/>
+    <w:lsdException w:name="Medium Grid 2 Accent 4" w:uiPriority="68"/>
+    <w:lsdException w:name="Medium Grid 3 Accent 4" w:uiPriority="69"/>
+    <w:lsdException w:name="Dark List Accent 4" w:uiPriority="70"/>
+    <w:lsdException w:name="Colorful Shading Accent 4" w:uiPriority="71"/>
+    <w:lsdException w:name="Colorful List Accent 4" w:uiPriority="72"/>
+    <w:lsdException w:name="Colorful Grid Accent 4" w:uiPriority="73"/>
+    <w:lsdException w:name="Light Shading Accent 5" w:uiPriority="60"/>
+    <w:lsdException w:name="Light List Accent 5" w:uiPriority="61"/>
+    <w:lsdException w:name="Light Grid Accent 5" w:uiPriority="62"/>
+    <w:lsdException w:name="Medium Shading 1 Accent 5" w:uiPriority="63"/>
+    <w:lsdException w:name="Medium Shading 2 Accent 5" w:uiPriority="64"/>
+    <w:lsdException w:name="Medium List 1 Accent 5" w:uiPriority="65"/>
+    <w:lsdException w:name="Medium List 2 Accent 5" w:uiPriority="66"/>
+    <w:lsdException w:name="Medium Grid 1 Accent 5" w:uiPriority="67"/>
+    <w:lsdException w:name="Medium Grid 2 Accent 5" w:uiPriority="68"/>
+    <w:lsdException w:name="Medium Grid 3 Accent 5" w:uiPriority="69"/>
+    <w:lsdException w:name="Dark List Accent 5" w:uiPriority="70"/>
+    <w:lsdException w:name="Colorful Shading Accent 5" w:uiPriority="71"/>
+    <w:lsdException w:name="Colorful List Accent 5" w:uiPriority="72"/>
+    <w:lsdException w:name="Colorful Grid Accent 5" w:uiPriority="73"/>
+    <w:lsdException w:name="Light Shading Accent 6" w:uiPriority="60"/>
+    <w:lsdException w:name="Light List Accent 6" w:uiPriority="61"/>
+    <w:lsdException w:name="Light Grid Accent 6" w:uiPriority="62"/>
+    <w:lsdException w:name="Medium Shading 1 Accent 6" w:uiPriority="63"/>
+    <w:lsdException w:name="Medium Shading 2 Accent 6" w:uiPriority="64"/>
+    <w:lsdException w:name="Medium List 1 Accent 6" w:uiPriority="65"/>
+    <w:lsdException w:name="Medium List 2 Accent 6" w:uiPriority="66"/>
+    <w:lsdException w:name="Medium Grid 1 Accent 6" w:uiPriority="67"/>
+    <w:lsdException w:name="Medium Grid 2 Accent 6" w:uiPriority="68"/>
+    <w:lsdException w:name="Medium Grid 3 Accent 6" w:uiPriority="69"/>
+    <w:lsdException w:name="Dark List Accent 6" w:uiPriority="70"/>
+    <w:lsdException w:name="Colorful Shading Accent 6" w:uiPriority="71"/>
+    <w:lsdException w:name="Colorful List Accent 6" w:uiPriority="72"/>
+    <w:lsdException w:name="Colorful Grid Accent 6" w:uiPriority="73"/>
+    <w:lsdException w:name="Subtle Emphasis" w:uiPriority="19" w:qFormat="1"/>
+    <w:lsdException w:name="Intense Emphasis" w:uiPriority="21" w:qFormat="1"/>
+    <w:lsdException w:name="Subtle Reference" w:uiPriority="31" w:qFormat="1"/>
+    <w:lsdException w:name="Intense Reference" w:uiPriority="32" w:qFormat="1"/>
+    <w:lsdException w:name="Book Title" w:uiPriority="33" w:qFormat="1"/>
+    <w:lsdException w:name="Bibliography" w:semiHidden="1" w:uiPriority="37" w:unhideWhenUsed="1"/>
+    <w:lsdException w:name="TOC Heading" w:semiHidden="1" w:uiPriority="39" w:unhideWhenUsed="1" w:qFormat="1"/>
+    <w:lsdException w:name="Plain Table 1" w:uiPriority="41"/>
+    <w:lsdException w:name="Plain Table 2" w:uiPriority="42"/>
+    <w:lsdException w:name="Plain Table 3" w:uiPriority="43"/>
+    <w:lsdException w:name="Plain Table 4" w:uiPriority="44"/>
+    <w:lsdException w:name="Plain Table 5" w:uiPriority="45"/>
+    <w:lsdException w:name="Grid Table Light" w:uiPriority="40"/>
+    <w:lsdException w:name="Grid Table 1 Light" w:uiPriority="46"/>
+    <w:lsdException w:name="Grid Table 2" w:uiPriority="47"/>
+    <w:lsdException w:name="Grid Table 3" w:uiPriority="48"/>
+    <w:lsdException w:name="Grid Table 4" w:uiPriority="49"/>
+    <w:lsdException w:name="Grid Table 5 Dark" w:uiPriority="50"/>
+    <w:lsdException w:name="Grid Table 6 Colorful" w:uiPriority="51"/>
+    <w:lsdException w:name="Grid Table 7 Colorful" w:uiPriority="52"/>
+    <w:lsdException w:name="Grid Table 1 Light Accent 1" w:uiPriority="46"/>
+    <w:lsdException w:name="Grid Table 2 Accent 1" w:uiPriority="47"/>
+    <w:lsdException w:name="Grid Table 3 Accent 1" w:uiPriority="48"/>
+    <w:lsdException w:name="Grid Table 4 Accent 1" w:uiPriority="49"/>
+    <w:lsdException w:name="Grid Table 5 Dark Accent 1" w:uiPriority="50"/>
+    <w:lsdException w:name="Grid Table 6 Colorful Accent 1" w:uiPriority="51"/>
+    <w:lsdException w:name="Grid Table 7 Colorful Accent 1" w:uiPriority="52"/>
+    <w:lsdException w:name="Grid Table 1 Light Accent 2" w:uiPriority="46"/>
+    <w:lsdException w:name="Grid Table 2 Accent 2" w:uiPriority="47"/>
+    <w:lsdException w:name="Grid Table 3 Accent 2" w:uiPriority="48"/>
+    <w:lsdException w:name="Grid Table 4 Accent 2" w:uiPriority="49"/>
+    <w:lsdException w:name="Grid Table 5 Dark Accent 2" w:uiPriority="50"/>
+    <w:lsdException w:name="Grid Table 6 Colorful Accent 2" w:uiPriority="51"/>
+    <w:lsdException w:name="Grid Table 7 Colorful Accent 2" w:uiPriority="52"/>
+    <w:lsdException w:name="Grid Table 1 Light Accent 3" w:uiPriority="46"/>
+    <w:lsdException w:name="Grid Table 2 Accent 3" w:uiPriority="47"/>
+    <w:lsdException w:name="Grid Table 3 Accent 3" w:uiPriority="48"/>
+    <w:lsdException w:name="Grid Table 4 Accent 3" w:uiPriority="49"/>
+    <w:lsdException w:name="Grid Table 5 Dark Accent 3" w:uiPriority="50"/>
+    <w:lsdException w:name="Grid Table 6 Colorful Accent 3" w:uiPriority="51"/>
+    <w:lsdException w:name="Grid Table 7 Colorful Accent 3" w:uiPriority="52"/>
+    <w:lsdException w:name="Grid Table 1 Light Accent 4" w:uiPriority="46"/>
+    <w:lsdException w:name="Grid Table 2 Accent 4" w:uiPriority="47"/>
+    <w:lsdException w:name="Grid Table 3 Accent 4" w:uiPriority="48"/>
+    <w:lsdException w:name="Grid Table 4 Accent 4" w:uiPriority="49"/>
+    <w:lsdException w:name="Grid Table 5 Dark Accent 4" w:uiPriority="50"/>
+    <w:lsdException w:name="Grid Table 6 Colorful Accent 4" w:uiPriority="51"/>
+    <w:lsdException w:name="Grid Table 7 Colorful Accent 4" w:uiPriority="52"/>
+    <w:lsdException w:name="Grid Table 1 Light Accent 5" w:uiPriority="46"/>
+    <w:lsdException w:name="Grid Table 2 Accent 5" w:uiPriority="47"/>
+    <w:lsdException w:name="Grid Table 3 Accent 5" w:uiPriority="48"/>
+    <w:lsdException w:name="Grid Table 4 Accent 5" w:uiPriority="49"/>
+    <w:lsdException w:name="Grid Table 5 Dark Accent 5" w:uiPriority="50"/>
+    <w:lsdException w:name="Grid Table 6 Colorful Accent 5" w:uiPriority="51"/>
+    <w:lsdException w:name="Grid Table 7 Colorful Accent 5" w:uiPriority="52"/>
+    <w:lsdException w:name="Grid Table 1 Light Accent 6" w:uiPriority="46"/>
+    <w:lsdException w:name="Grid Table 2 Accent 6" w:uiPriority="47"/>
+    <w:lsdException w:name="Grid Table 3 Accent 6" w:uiPriority="48"/>
+    <w:lsdException w:name="Grid Table 4 Accent 6" w:uiPriority="49"/>
+    <w:lsdException w:name="Grid Table 5 Dark Accent 6" w:uiPriority="50"/>
+    <w:lsdException w:name="Grid Table 6 Colorful Accent 6" w:uiPriority="51"/>
+    <w:lsdException w:name="Grid Table 7 Colorful Accent 6" w:uiPriority="52"/>
+    <w:lsdException w:name="List Table 1 Light" w:uiPriority="46"/>
+    <w:lsdException w:name="List Table 2" w:uiPriority="47"/>
+    <w:lsdException w:name="List Table 3" w:uiPriority="48"/>
+    <w:lsdException w:name="List Table 4" w:uiPriority="49"/>
+    <w:lsdException w:name="List Table 5 Dark" w:uiPriority="50"/>
+    <w:lsdException w:name="List Table 6 Colorful" w:uiPriority="51"/>
+    <w:lsdException w:name="List Table 7 Colorful" w:uiPriority="52"/>
+    <w:lsdException w:name="List Table 1 Light Accent 1" w:uiPriority="46"/>
+    <w:lsdException w:name="List Table 2 Accent 1" w:uiPriority="47"/>
+    <w:lsdException w:name="List Table 3 Accent 1" w:uiPriority="48"/>
+    <w:lsdException w:name="List Table 4 Accent 1" w:uiPriority="49"/>
+    <w:lsdException w:name="List Table 5 Dark Accent 1" w:uiPriority="50"/>
+    <w:lsdException w:name="List Table 6 Colorful Accent 1" w:uiPriority="51"/>
+    <w:lsdException w:name="List Table 7 Colorful Accent 1" w:uiPriority="52"/>
+    <w:lsdException w:name="List Table 1 Light Accent 2" w:uiPriority="46"/>
+    <w:lsdException w:name="List Table 2 Accent 2" w:uiPriority="47"/>
+    <w:lsdException w:name="List Table 3 Accent 2" w:uiPriority="48"/>
+    <w:lsdException w:name="List Table 4 Accent 2" w:uiPriority="49"/>
+    <w:lsdException w:name="List Table 5 Dark Accent 2" w:uiPriority="50"/>
+    <w:lsdException w:name="List Table 6 Colorful Accent 2" w:uiPriority="51"/>
+    <w:lsdException w:name="List Table 7 Colorful Accent 2" w:uiPriority="52"/>
+    <w:lsdException w:name="List Table 1 Light Accent 3" w:uiPriority="46"/>
+    <w:lsdException w:name="List Table 2 Accent 3" w:uiPriority="47"/>
+    <w:lsdException w:name="List Table 3 Accent 3" w:uiPriority="48"/>
+    <w:lsdException w:name="List Table 4 Accent 3" w:uiPriority="49"/>
+    <w:lsdException w:name="List Table 5 Dark Accent 3" w:uiPriority="50"/>
+    <w:lsdException w:name="List Table 6 Colorful Accent 3" w:uiPriority="51"/>
+    <w:lsdException w:name="List Table 7 Colorful Accent 3" w:uiPriority="52"/>
+    <w:lsdException w:name="List Table 1 Light Accent 4" w:uiPriority="46"/>
+    <w:lsdException w:name="List Table 2 Accent 4" w:uiPriority="47"/>
+    <w:lsdException w:name="List Table 3 Accent 4" w:uiPriority="48"/>
+    <w:lsdException w:name="List Table 4 Accent 4" w:uiPriority="49"/>
+    <w:lsdException w:name="List Table 5 Dark Accent 4" w:uiPriority="50"/>
+    <w:lsdException w:name="List Table 6 Colorful Accent 4" w:uiPriority="51"/>
+    <w:lsdException w:name="List Table 7 Colorful Accent 4" w:uiPriority="52"/>
+    <w:lsdException w:name="List Table 1 Light Accent 5" w:uiPriority="46"/>
+    <w:lsdException w:name="List Table 2 Accent 5" w:uiPriority="47"/>
+    <w:lsdException w:name="List Table 3 Accent 5" w:uiPriority="48"/>
+    <w:lsdException w:name="List Table 4 Accent 5" w:uiPriority="49"/>
+    <w:lsdException w:name="List Table 5 Dark Accent 5" w:uiPriority="50"/>
+    <w:lsdException w:name="List Table 6 Colorful Accent 5" w:uiPriority="51"/>
+    <w:lsdException w:name="List Table 7 Colorful Accent 5" w:uiPriority="52"/>
+    <w:lsdException w:name="List Table 1 Light Accent 6" w:uiPriority="46"/>
+    <w:lsdException w:name="List Table 2 Accent 6" w:uiPriority="47"/>
+    <w:lsdException w:name="List Table 3 Accent 6" w:uiPriority="48"/>
+    <w:lsdException w:name="List Table 4 Accent 6" w:uiPriority="49"/>
+    <w:lsdException w:name="List Table 5 Dark Accent 6" w:uiPriority="50"/>
+    <w:lsdException w:name="List Table 6 Colorful Accent 6" w:uiPriority="51"/>
+    <w:lsdException w:name="List Table 7 Colorful Accent 6" w:uiPriority="52"/>
+    <w:lsdException w:name="Mention" w:semiHidden="1" w:unhideWhenUsed="1"/>
+    <w:lsdException w:name="Smart Hyperlink" w:semiHidden="1" w:unhideWhenUsed="1"/>
+    <w:lsdException w:name="Hashtag" w:semiHidden="1" w:unhideWhenUsed="1"/>
+    <w:lsdException w:name="Unresolved Mention" w:semiHidden="1" w:unhideWhenUsed="1"/>
+    <w:lsdException w:name="Smart Link" w:semiHidden="1" w:unhideWhenUsed="1"/>
   </w:latentStyles>
   <w:style w:type="paragraph" w:default="1" w:styleId="Normal">
     <w:name w:val="Normal"/>
@@ -5433,7 +5342,6 @@
     <w:uiPriority w:val="99"/>
     <w:semiHidden/>
     <w:unhideWhenUsed/>
-    <w:qFormat/>
     <w:tblPr>
       <w:tblInd w:w="0" w:type="dxa"/>
       <w:tblCellMar>
@@ -5449,10 +5357,6 @@
     <w:uiPriority w:val="99"/>
     <w:semiHidden/>
     <w:unhideWhenUsed/>
-  </w:style>
-  <w:style w:type="paragraph" w:customStyle="1" w:styleId="E2272FCD72E74AC7BB1154959C6D75F7">
-    <w:name w:val="E2272FCD72E74AC7BB1154959C6D75F7"/>
-    <w:rsid w:val="00EC3652"/>
   </w:style>
   <w:style w:type="paragraph" w:customStyle="1" w:styleId="759DE652FAE8426186E783330D7E9AF2">
     <w:name w:val="759DE652FAE8426186E783330D7E9AF2"/>
@@ -5474,7 +5378,7 @@
 </file>
 
 <file path=word/glossary/webSettings.xml><?xml version="1.0" encoding="utf-8"?>
-<w:webSettings xmlns:r="http://schemas.openxmlformats.org/officeDocument/2006/relationships" xmlns:w="http://schemas.openxmlformats.org/wordprocessingml/2006/main">
+<w:webSettings xmlns:mc="http://schemas.openxmlformats.org/markup-compatibility/2006" xmlns:r="http://schemas.openxmlformats.org/officeDocument/2006/relationships" xmlns:w="http://schemas.openxmlformats.org/wordprocessingml/2006/main" xmlns:w14="http://schemas.microsoft.com/office/word/2010/wordml" xmlns:w15="http://schemas.microsoft.com/office/word/2012/wordml" xmlns:w16cex="http://schemas.microsoft.com/office/word/2018/wordml/cex" xmlns:w16cid="http://schemas.microsoft.com/office/word/2016/wordml/cid" xmlns:w16="http://schemas.microsoft.com/office/word/2018/wordml" xmlns:w16du="http://schemas.microsoft.com/office/word/2023/wordml/word16du" xmlns:w16sdtdh="http://schemas.microsoft.com/office/word/2020/wordml/sdtdatahash" xmlns:w16sdtfl="http://schemas.microsoft.com/office/word/2024/wordml/sdtformatlock" xmlns:w16se="http://schemas.microsoft.com/office/word/2015/wordml/symex" mc:Ignorable="w14 w15 w16se w16cid w16 w16cex w16sdtdh w16sdtfl w16du">
   <w:optimizeForBrowser/>
 </w:webSettings>
 </file>
@@ -5768,7 +5672,7 @@
   <a:extraClrSchemeLst/>
   <a:extLst>
     <a:ext uri="{05A4C25C-085E-4340-85A3-A5531E510DB2}">
-      <thm15:themeFamily xmlns:thm15="http://schemas.microsoft.com/office/thememl/2012/main" xmlns="" name="Office Theme" id="{62F939B6-93AF-4DB8-9C6B-D6C7DFDC589F}" vid="{4A3C46E8-61CC-4603-A589-7422A47A8E4A}"/>
+      <thm15:themeFamily xmlns:thm15="http://schemas.microsoft.com/office/thememl/2012/main" name="Office Theme" id="{62F939B6-93AF-4DB8-9C6B-D6C7DFDC589F}" vid="{4A3C46E8-61CC-4603-A589-7422A47A8E4A}"/>
     </a:ext>
   </a:extLst>
 </a:theme>

</xml_diff>

<commit_message>
Cambios de la documentacion del sprint 4
</commit_message>
<xml_diff>
--- a/document/TFG - HUGO.docx
+++ b/document/TFG - HUGO.docx
@@ -780,7 +780,7 @@
           <w:sz w:val="24"/>
           <w:szCs w:val="28"/>
         </w:rPr>
-        <w:t>Desarrollo del producto</w:t>
+        <w:t xml:space="preserve">Diseño inicial </w:t>
       </w:r>
     </w:p>
     <w:p>
@@ -793,17 +793,19 @@
         <w:spacing w:line="360" w:lineRule="auto"/>
         <w:rPr>
           <w:rFonts w:ascii="Times New Roman" w:hAnsi="Times New Roman"/>
-          <w:sz w:val="24"/>
-          <w:szCs w:val="28"/>
-        </w:rPr>
-      </w:pPr>
-      <w:r>
-        <w:rPr>
-          <w:rFonts w:ascii="Times New Roman" w:hAnsi="Times New Roman"/>
-          <w:sz w:val="24"/>
-          <w:szCs w:val="28"/>
-        </w:rPr>
-        <w:t xml:space="preserve">Diseño inicial </w:t>
+          <w:color w:val="FF0000"/>
+          <w:sz w:val="24"/>
+          <w:szCs w:val="28"/>
+        </w:rPr>
+      </w:pPr>
+      <w:r>
+        <w:rPr>
+          <w:rFonts w:ascii="Times New Roman" w:hAnsi="Times New Roman"/>
+          <w:color w:val="FF0000"/>
+          <w:sz w:val="24"/>
+          <w:szCs w:val="28"/>
+        </w:rPr>
+        <w:t>Requisitos del sistema</w:t>
       </w:r>
     </w:p>
     <w:p>
@@ -816,19 +818,17 @@
         <w:spacing w:line="360" w:lineRule="auto"/>
         <w:rPr>
           <w:rFonts w:ascii="Times New Roman" w:hAnsi="Times New Roman"/>
-          <w:color w:val="FF0000"/>
-          <w:sz w:val="24"/>
-          <w:szCs w:val="28"/>
-        </w:rPr>
-      </w:pPr>
-      <w:r>
-        <w:rPr>
-          <w:rFonts w:ascii="Times New Roman" w:hAnsi="Times New Roman"/>
-          <w:color w:val="FF0000"/>
-          <w:sz w:val="24"/>
-          <w:szCs w:val="28"/>
-        </w:rPr>
-        <w:t>Requisitos del sistema</w:t>
+          <w:sz w:val="24"/>
+          <w:szCs w:val="28"/>
+        </w:rPr>
+      </w:pPr>
+      <w:r>
+        <w:rPr>
+          <w:rFonts w:ascii="Times New Roman" w:hAnsi="Times New Roman"/>
+          <w:sz w:val="24"/>
+          <w:szCs w:val="28"/>
+        </w:rPr>
+        <w:t>Prototipos</w:t>
       </w:r>
     </w:p>
     <w:p>
@@ -851,7 +851,7 @@
           <w:sz w:val="24"/>
           <w:szCs w:val="28"/>
         </w:rPr>
-        <w:t>Prototipos</w:t>
+        <w:t xml:space="preserve">Arquitectura </w:t>
       </w:r>
     </w:p>
     <w:p>
@@ -864,17 +864,19 @@
         <w:spacing w:line="360" w:lineRule="auto"/>
         <w:rPr>
           <w:rFonts w:ascii="Times New Roman" w:hAnsi="Times New Roman"/>
-          <w:sz w:val="24"/>
-          <w:szCs w:val="28"/>
-        </w:rPr>
-      </w:pPr>
-      <w:r>
-        <w:rPr>
-          <w:rFonts w:ascii="Times New Roman" w:hAnsi="Times New Roman"/>
-          <w:sz w:val="24"/>
-          <w:szCs w:val="28"/>
-        </w:rPr>
-        <w:t xml:space="preserve">Arquitectura </w:t>
+          <w:color w:val="FF0000"/>
+          <w:sz w:val="24"/>
+          <w:szCs w:val="28"/>
+        </w:rPr>
+      </w:pPr>
+      <w:r>
+        <w:rPr>
+          <w:rFonts w:ascii="Times New Roman" w:hAnsi="Times New Roman"/>
+          <w:color w:val="FF0000"/>
+          <w:sz w:val="24"/>
+          <w:szCs w:val="28"/>
+        </w:rPr>
+        <w:t xml:space="preserve">Modelo de datos </w:t>
       </w:r>
     </w:p>
     <w:p>
@@ -899,7 +901,7 @@
           <w:sz w:val="24"/>
           <w:szCs w:val="28"/>
         </w:rPr>
-        <w:t xml:space="preserve">Modelo de datos </w:t>
+        <w:t>Desarrollo del sistema</w:t>
       </w:r>
     </w:p>
     <w:p>
@@ -922,7 +924,15 @@
           <w:sz w:val="24"/>
           <w:szCs w:val="28"/>
         </w:rPr>
-        <w:t>Pruebas realizadas en el sistema y validaciones</w:t>
+        <w:t xml:space="preserve">Pruebas realizadas </w:t>
+      </w:r>
+      <w:r>
+        <w:rPr>
+          <w:rFonts w:ascii="Times New Roman" w:hAnsi="Times New Roman"/>
+          <w:sz w:val="24"/>
+          <w:szCs w:val="28"/>
+        </w:rPr>
+        <w:t>y validaciones</w:t>
       </w:r>
     </w:p>
     <w:p>
@@ -2181,7 +2191,7 @@
       </w:r>
       <w:r>
         <w:lastRenderedPageBreak/>
-        <w:t>Planificación (USO DE JIRA)</w:t>
+        <w:t xml:space="preserve">Planificación </w:t>
       </w:r>
     </w:p>
     <w:p>
@@ -2532,7 +2542,16 @@
         <w:pStyle w:val="Ttulo2"/>
       </w:pPr>
       <w:r>
-        <w:t>1. Usos y Aplicaciones de Laravel</w:t>
+        <w:t>1. Usos y a</w:t>
+      </w:r>
+      <w:r>
+        <w:t>plicaciones d</w:t>
+      </w:r>
+      <w:r>
+        <w:t>e l</w:t>
+      </w:r>
+      <w:r>
+        <w:t>aravel</w:t>
       </w:r>
     </w:p>
     <w:p>
@@ -2540,7 +2559,10 @@
         <w:pStyle w:val="Ttulo3"/>
       </w:pPr>
       <w:r>
-        <w:t>Desarrollo de Aplicaciones Web Complejas</w:t>
+        <w:t>Desarrollo de aplicaciones web c</w:t>
+      </w:r>
+      <w:r>
+        <w:t>omplejas</w:t>
       </w:r>
     </w:p>
     <w:p>
@@ -2610,7 +2632,13 @@
         <w:pStyle w:val="Ttulo3"/>
       </w:pPr>
       <w:r>
-        <w:t>Prototipado Rápido y Desarrollo Ágil</w:t>
+        <w:t>Pr</w:t>
+      </w:r>
+      <w:r>
+        <w:t>ototipado r</w:t>
+      </w:r>
+      <w:r>
+        <w:t>ápido y Desarrollo Ágil</w:t>
       </w:r>
     </w:p>
     <w:p>
@@ -4554,14 +4582,6 @@
         <w:pStyle w:val="Ttulo1"/>
       </w:pPr>
       <w:r>
-        <w:t>Desarrollo del producto</w:t>
-      </w:r>
-    </w:p>
-    <w:p>
-      <w:pPr>
-        <w:pStyle w:val="Ttulo1"/>
-      </w:pPr>
-      <w:r>
         <w:t xml:space="preserve">Diseño inicial </w:t>
       </w:r>
     </w:p>
@@ -4803,7 +4823,6 @@
         <w:pStyle w:val="Ttulo3"/>
       </w:pPr>
       <w:r>
-        <w:lastRenderedPageBreak/>
         <w:t>Botón de "Añadir Depósito"</w:t>
       </w:r>
     </w:p>
@@ -4858,6 +4877,7 @@
           <w:sz w:val="24"/>
           <w:szCs w:val="24"/>
         </w:rPr>
+        <w:lastRenderedPageBreak/>
         <w:t>Proceso:</w:t>
       </w:r>
       <w:r>
@@ -5174,7 +5194,6 @@
         <w:pStyle w:val="Ttulo2"/>
       </w:pPr>
       <w:r>
-        <w:lastRenderedPageBreak/>
         <w:t>3. Flujo de Trabajo Global de la Aplicación</w:t>
       </w:r>
     </w:p>
@@ -5262,6 +5281,7 @@
           <w:sz w:val="24"/>
           <w:szCs w:val="24"/>
         </w:rPr>
+        <w:lastRenderedPageBreak/>
         <w:t>Añadir Depósito:</w:t>
       </w:r>
       <w:r>
@@ -5509,10 +5529,196 @@
         <w:pStyle w:val="Ttulo1"/>
       </w:pPr>
       <w:r>
+        <w:t xml:space="preserve">Modelo de datos </w:t>
+      </w:r>
+    </w:p>
+    <w:p/>
+    <w:p>
+      <w:pPr>
+        <w:spacing w:before="100" w:beforeAutospacing="1" w:after="100" w:afterAutospacing="1" w:line="240" w:lineRule="auto"/>
+        <w:rPr>
+          <w:rFonts w:ascii="Times New Roman" w:eastAsia="Times New Roman" w:hAnsi="Times New Roman" w:cs="Times New Roman"/>
+          <w:kern w:val="0"/>
+          <w:sz w:val="24"/>
+          <w:szCs w:val="24"/>
+          <w:lang w:eastAsia="es-ES"/>
+        </w:rPr>
+      </w:pPr>
+      <w:r>
+        <w:rPr>
+          <w:rFonts w:ascii="Times New Roman" w:eastAsia="Times New Roman" w:hAnsi="Times New Roman" w:cs="Times New Roman"/>
+          <w:kern w:val="0"/>
+          <w:sz w:val="24"/>
+          <w:szCs w:val="24"/>
+          <w:lang w:eastAsia="es-ES"/>
+        </w:rPr>
+        <w:t xml:space="preserve">En la siguiente imagen se muestra el modelo de datos que tendrá nuestra aplicación. En el cual distinguimos las siguientes tablas o entidades: </w:t>
+      </w:r>
+    </w:p>
+    <w:p>
+      <w:pPr>
+        <w:numPr>
+          <w:ilvl w:val="0"/>
+          <w:numId w:val="36"/>
+        </w:numPr>
+        <w:spacing w:before="100" w:beforeAutospacing="1" w:after="100" w:afterAutospacing="1" w:line="240" w:lineRule="auto"/>
+        <w:rPr>
+          <w:rFonts w:ascii="Times New Roman" w:eastAsia="Times New Roman" w:hAnsi="Times New Roman" w:cs="Times New Roman"/>
+          <w:kern w:val="0"/>
+          <w:sz w:val="24"/>
+          <w:szCs w:val="24"/>
+          <w:lang w:eastAsia="es-ES"/>
+        </w:rPr>
+      </w:pPr>
+      <w:r>
+        <w:rPr>
+          <w:rFonts w:ascii="Times New Roman" w:eastAsia="Times New Roman" w:hAnsi="Times New Roman" w:cs="Times New Roman"/>
+          <w:b/>
+          <w:bCs/>
+          <w:kern w:val="0"/>
+          <w:sz w:val="24"/>
+          <w:szCs w:val="24"/>
+          <w:lang w:eastAsia="es-ES"/>
+        </w:rPr>
+        <w:t>Clientes:</w:t>
+      </w:r>
+      <w:r>
+        <w:rPr>
+          <w:rFonts w:ascii="Times New Roman" w:eastAsia="Times New Roman" w:hAnsi="Times New Roman" w:cs="Times New Roman"/>
+          <w:kern w:val="0"/>
+          <w:sz w:val="24"/>
+          <w:szCs w:val="24"/>
+          <w:lang w:eastAsia="es-ES"/>
+        </w:rPr>
+        <w:t xml:space="preserve"> Aquí se guarda la información de cada cliente, como su nombre, teléfono y otros datos básicos.</w:t>
+      </w:r>
+    </w:p>
+    <w:p>
+      <w:pPr>
+        <w:numPr>
+          <w:ilvl w:val="0"/>
+          <w:numId w:val="36"/>
+        </w:numPr>
+        <w:spacing w:before="100" w:beforeAutospacing="1" w:after="100" w:afterAutospacing="1" w:line="240" w:lineRule="auto"/>
+        <w:rPr>
+          <w:rFonts w:ascii="Times New Roman" w:eastAsia="Times New Roman" w:hAnsi="Times New Roman" w:cs="Times New Roman"/>
+          <w:kern w:val="0"/>
+          <w:sz w:val="24"/>
+          <w:szCs w:val="24"/>
+          <w:lang w:eastAsia="es-ES"/>
+        </w:rPr>
+      </w:pPr>
+      <w:r>
+        <w:rPr>
+          <w:rFonts w:ascii="Times New Roman" w:eastAsia="Times New Roman" w:hAnsi="Times New Roman" w:cs="Times New Roman"/>
+          <w:b/>
+          <w:bCs/>
+          <w:kern w:val="0"/>
+          <w:sz w:val="24"/>
+          <w:szCs w:val="24"/>
+          <w:lang w:eastAsia="es-ES"/>
+        </w:rPr>
         <w:lastRenderedPageBreak/>
-        <w:t xml:space="preserve">Modelo de datos </w:t>
-      </w:r>
-    </w:p>
+        <w:t>Depósitos:</w:t>
+      </w:r>
+      <w:r>
+        <w:rPr>
+          <w:rFonts w:ascii="Times New Roman" w:eastAsia="Times New Roman" w:hAnsi="Times New Roman" w:cs="Times New Roman"/>
+          <w:kern w:val="0"/>
+          <w:sz w:val="24"/>
+          <w:szCs w:val="24"/>
+          <w:lang w:eastAsia="es-ES"/>
+        </w:rPr>
+        <w:t xml:space="preserve"> Esta parte es donde se registran los artículos que los clientes dejan para su reparación. Cada depósito está vinculado a un cliente y también a un usuario (la persona encargada) que gestiona ese depósito.</w:t>
+      </w:r>
+    </w:p>
+    <w:p>
+      <w:pPr>
+        <w:numPr>
+          <w:ilvl w:val="0"/>
+          <w:numId w:val="36"/>
+        </w:numPr>
+        <w:spacing w:before="100" w:beforeAutospacing="1" w:after="100" w:afterAutospacing="1" w:line="240" w:lineRule="auto"/>
+        <w:rPr>
+          <w:rFonts w:ascii="Times New Roman" w:eastAsia="Times New Roman" w:hAnsi="Times New Roman" w:cs="Times New Roman"/>
+          <w:kern w:val="0"/>
+          <w:sz w:val="24"/>
+          <w:szCs w:val="24"/>
+          <w:lang w:eastAsia="es-ES"/>
+        </w:rPr>
+      </w:pPr>
+      <w:r>
+        <w:rPr>
+          <w:rFonts w:ascii="Times New Roman" w:eastAsia="Times New Roman" w:hAnsi="Times New Roman" w:cs="Times New Roman"/>
+          <w:b/>
+          <w:bCs/>
+          <w:kern w:val="0"/>
+          <w:sz w:val="24"/>
+          <w:szCs w:val="24"/>
+          <w:lang w:eastAsia="es-ES"/>
+        </w:rPr>
+        <w:t>Usuarios:</w:t>
+      </w:r>
+      <w:r>
+        <w:rPr>
+          <w:rFonts w:ascii="Times New Roman" w:eastAsia="Times New Roman" w:hAnsi="Times New Roman" w:cs="Times New Roman"/>
+          <w:kern w:val="0"/>
+          <w:sz w:val="24"/>
+          <w:szCs w:val="24"/>
+          <w:lang w:eastAsia="es-ES"/>
+        </w:rPr>
+        <w:t xml:space="preserve"> En esta sección se almacenan los datos de las personas que usan la aplicación (tanto los administradores como los usuarios normales), incluyendo su nombre, correo y otros detalles importantes.</w:t>
+      </w:r>
+    </w:p>
+    <w:p>
+      <w:pPr>
+        <w:numPr>
+          <w:ilvl w:val="0"/>
+          <w:numId w:val="36"/>
+        </w:numPr>
+        <w:spacing w:before="100" w:beforeAutospacing="1" w:after="100" w:afterAutospacing="1" w:line="240" w:lineRule="auto"/>
+        <w:rPr>
+          <w:rFonts w:ascii="Times New Roman" w:eastAsia="Times New Roman" w:hAnsi="Times New Roman" w:cs="Times New Roman"/>
+          <w:kern w:val="0"/>
+          <w:sz w:val="24"/>
+          <w:szCs w:val="24"/>
+          <w:lang w:eastAsia="es-ES"/>
+        </w:rPr>
+      </w:pPr>
+      <w:r>
+        <w:rPr>
+          <w:rFonts w:ascii="Times New Roman" w:eastAsia="Times New Roman" w:hAnsi="Times New Roman" w:cs="Times New Roman"/>
+          <w:b/>
+          <w:bCs/>
+          <w:kern w:val="0"/>
+          <w:sz w:val="24"/>
+          <w:szCs w:val="24"/>
+          <w:lang w:eastAsia="es-ES"/>
+        </w:rPr>
+        <w:t>Migraciones:</w:t>
+      </w:r>
+      <w:r>
+        <w:rPr>
+          <w:rFonts w:ascii="Times New Roman" w:eastAsia="Times New Roman" w:hAnsi="Times New Roman" w:cs="Times New Roman"/>
+          <w:kern w:val="0"/>
+          <w:sz w:val="24"/>
+          <w:szCs w:val="24"/>
+          <w:lang w:eastAsia="es-ES"/>
+        </w:rPr>
+        <w:t xml:space="preserve"> Esta parte sirve para mantener un registro de los cambios que se han hecho en la estructura de la base de datos a lo largo del tiempo; es una herramienta común en Laravel para organizar y controlar esos cambios</w:t>
+      </w:r>
+      <w:r>
+        <w:rPr>
+          <w:rFonts w:ascii="Times New Roman" w:eastAsia="Times New Roman" w:hAnsi="Times New Roman" w:cs="Times New Roman"/>
+          <w:kern w:val="0"/>
+          <w:sz w:val="24"/>
+          <w:szCs w:val="24"/>
+          <w:lang w:eastAsia="es-ES"/>
+        </w:rPr>
+        <w:t>.</w:t>
+      </w:r>
+    </w:p>
+    <w:p/>
     <w:p>
       <w:r>
         <w:rPr>
@@ -5568,6 +5774,14 @@
     </w:p>
     <w:p>
       <w:pPr>
+        <w:pStyle w:val="Ttulo1"/>
+      </w:pPr>
+      <w:r>
+        <w:t>Desarrollo del sistema</w:t>
+      </w:r>
+    </w:p>
+    <w:p>
+      <w:pPr>
         <w:spacing w:before="100" w:beforeAutospacing="1" w:after="100" w:afterAutospacing="1" w:line="240" w:lineRule="auto"/>
         <w:rPr>
           <w:rFonts w:ascii="Times New Roman" w:eastAsia="Times New Roman" w:hAnsi="Times New Roman" w:cs="Times New Roman"/>
@@ -5585,15 +5799,11 @@
           <w:szCs w:val="24"/>
           <w:lang w:eastAsia="es-ES"/>
         </w:rPr>
-        <w:t>Este es el diagrama de mi base de datos y muestra de manera gráfica cómo están organizados y relacionados los distintos grupos de información de la aplicación:</w:t>
-      </w:r>
-    </w:p>
-    <w:p>
-      <w:pPr>
-        <w:numPr>
-          <w:ilvl w:val="0"/>
-          <w:numId w:val="36"/>
-        </w:numPr>
+        <w:t xml:space="preserve">Para el desarrollo de la aplicación, se dividió el esfuerzo en Sprints usando la metodología Scrum que previamente fue en apartados anteriores fue mencionado y explicado. </w:t>
+      </w:r>
+    </w:p>
+    <w:p>
+      <w:pPr>
         <w:spacing w:before="100" w:beforeAutospacing="1" w:after="100" w:afterAutospacing="1" w:line="240" w:lineRule="auto"/>
         <w:rPr>
           <w:rFonts w:ascii="Times New Roman" w:eastAsia="Times New Roman" w:hAnsi="Times New Roman" w:cs="Times New Roman"/>
@@ -5606,16 +5816,17 @@
       <w:r>
         <w:rPr>
           <w:rFonts w:ascii="Times New Roman" w:eastAsia="Times New Roman" w:hAnsi="Times New Roman" w:cs="Times New Roman"/>
-          <w:b/>
-          <w:bCs/>
           <w:kern w:val="0"/>
           <w:sz w:val="24"/>
           <w:szCs w:val="24"/>
           <w:lang w:eastAsia="es-ES"/>
         </w:rPr>
-        <w:t>Clientes:</w:t>
-      </w:r>
-      <w:r>
+        <w:t xml:space="preserve">Para cada Sprint se creó una serie de tareas las cuales se añadieron a un Tablero Kanban, el cual permitió durante la etapa de desarrollo organizar y agrupar el estado de consecución de dichas tareas. </w:t>
+      </w:r>
+    </w:p>
+    <w:p>
+      <w:pPr>
+        <w:spacing w:before="100" w:beforeAutospacing="1" w:after="100" w:afterAutospacing="1" w:line="240" w:lineRule="auto"/>
         <w:rPr>
           <w:rFonts w:ascii="Times New Roman" w:eastAsia="Times New Roman" w:hAnsi="Times New Roman" w:cs="Times New Roman"/>
           <w:kern w:val="0"/>
@@ -5623,16 +5834,8 @@
           <w:szCs w:val="24"/>
           <w:lang w:eastAsia="es-ES"/>
         </w:rPr>
-        <w:t xml:space="preserve"> Aquí se guarda la información de cada cliente, como su nombre, teléfono y otros datos básicos.</w:t>
-      </w:r>
-    </w:p>
-    <w:p>
-      <w:pPr>
-        <w:numPr>
-          <w:ilvl w:val="0"/>
-          <w:numId w:val="36"/>
-        </w:numPr>
-        <w:spacing w:before="100" w:beforeAutospacing="1" w:after="100" w:afterAutospacing="1" w:line="240" w:lineRule="auto"/>
+      </w:pPr>
+      <w:r>
         <w:rPr>
           <w:rFonts w:ascii="Times New Roman" w:eastAsia="Times New Roman" w:hAnsi="Times New Roman" w:cs="Times New Roman"/>
           <w:kern w:val="0"/>
@@ -5640,20 +5843,30 @@
           <w:szCs w:val="24"/>
           <w:lang w:eastAsia="es-ES"/>
         </w:rPr>
-      </w:pPr>
-      <w:r>
-        <w:rPr>
-          <w:rFonts w:ascii="Times New Roman" w:eastAsia="Times New Roman" w:hAnsi="Times New Roman" w:cs="Times New Roman"/>
-          <w:b/>
-          <w:bCs/>
+        <w:t>Para el seguimiento de estos Sprints se usó la herramienta Jira de Atalassian.</w:t>
+      </w:r>
+    </w:p>
+    <w:p>
+      <w:pPr>
+        <w:pStyle w:val="Ttulo3"/>
+        <w:rPr>
+          <w:rFonts w:eastAsia="Times New Roman"/>
           <w:kern w:val="0"/>
-          <w:sz w:val="24"/>
-          <w:szCs w:val="24"/>
           <w:lang w:eastAsia="es-ES"/>
         </w:rPr>
-        <w:t>Depósitos:</w:t>
-      </w:r>
-      <w:r>
+      </w:pPr>
+      <w:r>
+        <w:rPr>
+          <w:rFonts w:eastAsia="Times New Roman"/>
+          <w:kern w:val="0"/>
+          <w:lang w:eastAsia="es-ES"/>
+        </w:rPr>
+        <w:t>Sprint 1</w:t>
+      </w:r>
+    </w:p>
+    <w:p>
+      <w:pPr>
+        <w:spacing w:before="100" w:beforeAutospacing="1" w:after="100" w:afterAutospacing="1" w:line="240" w:lineRule="auto"/>
         <w:rPr>
           <w:rFonts w:ascii="Times New Roman" w:eastAsia="Times New Roman" w:hAnsi="Times New Roman" w:cs="Times New Roman"/>
           <w:kern w:val="0"/>
@@ -5661,16 +5874,8 @@
           <w:szCs w:val="24"/>
           <w:lang w:eastAsia="es-ES"/>
         </w:rPr>
-        <w:t xml:space="preserve"> Esta parte es donde se registran los artículos que los clientes dejan para su reparación. Cada depósito está vinculado a un cliente y también a un usuario (la persona encargada) que gestiona ese depósito.</w:t>
-      </w:r>
-    </w:p>
-    <w:p>
-      <w:pPr>
-        <w:numPr>
-          <w:ilvl w:val="0"/>
-          <w:numId w:val="36"/>
-        </w:numPr>
-        <w:spacing w:before="100" w:beforeAutospacing="1" w:after="100" w:afterAutospacing="1" w:line="240" w:lineRule="auto"/>
+      </w:pPr>
+      <w:r>
         <w:rPr>
           <w:rFonts w:ascii="Times New Roman" w:eastAsia="Times New Roman" w:hAnsi="Times New Roman" w:cs="Times New Roman"/>
           <w:kern w:val="0"/>
@@ -5678,20 +5883,12 @@
           <w:szCs w:val="24"/>
           <w:lang w:eastAsia="es-ES"/>
         </w:rPr>
-      </w:pPr>
-      <w:r>
-        <w:rPr>
-          <w:rFonts w:ascii="Times New Roman" w:eastAsia="Times New Roman" w:hAnsi="Times New Roman" w:cs="Times New Roman"/>
-          <w:b/>
-          <w:bCs/>
-          <w:kern w:val="0"/>
-          <w:sz w:val="24"/>
-          <w:szCs w:val="24"/>
-          <w:lang w:eastAsia="es-ES"/>
-        </w:rPr>
-        <w:t>Usuarios:</w:t>
-      </w:r>
-      <w:r>
+        <w:t>Para este Sprint se crearon las tareas relacionadas con la creación de la base del proyecto. Abarcando tanto los aspectos de documentación , donde se creó el esqueleto de nuestro documento final como la parte de desarrollo del modelo de datos y base de datos en MySql. Que posteriormente nos permitirá almacenar en nuestro sistema la información.</w:t>
+      </w:r>
+    </w:p>
+    <w:p>
+      <w:pPr>
+        <w:spacing w:before="100" w:beforeAutospacing="1" w:after="100" w:afterAutospacing="1" w:line="240" w:lineRule="auto"/>
         <w:rPr>
           <w:rFonts w:ascii="Times New Roman" w:eastAsia="Times New Roman" w:hAnsi="Times New Roman" w:cs="Times New Roman"/>
           <w:kern w:val="0"/>
@@ -5699,15 +5896,66 @@
           <w:szCs w:val="24"/>
           <w:lang w:eastAsia="es-ES"/>
         </w:rPr>
-        <w:t xml:space="preserve"> En esta sección se almacenan los datos de las personas que usan la aplicación (tanto los administradores como los usuarios normales), incluyendo su nombre, correo y otros detalles importantes.</w:t>
-      </w:r>
-    </w:p>
-    <w:p>
-      <w:pPr>
-        <w:numPr>
-          <w:ilvl w:val="0"/>
-          <w:numId w:val="36"/>
-        </w:numPr>
+      </w:pPr>
+      <w:r>
+        <w:rPr>
+          <w:rFonts w:ascii="Times New Roman" w:eastAsia="Times New Roman" w:hAnsi="Times New Roman" w:cs="Times New Roman"/>
+          <w:noProof/>
+          <w:kern w:val="0"/>
+          <w:sz w:val="24"/>
+          <w:szCs w:val="24"/>
+          <w:lang w:eastAsia="es-ES"/>
+        </w:rPr>
+        <w:lastRenderedPageBreak/>
+        <w:drawing>
+          <wp:inline distT="0" distB="0" distL="0" distR="0">
+            <wp:extent cx="5400040" cy="1456184"/>
+            <wp:effectExtent l="19050" t="0" r="0" b="0"/>
+            <wp:docPr id="3" name="Imagen 37"/>
+            <wp:cNvGraphicFramePr>
+              <a:graphicFrameLocks xmlns:a="http://schemas.openxmlformats.org/drawingml/2006/main" noChangeAspect="1"/>
+            </wp:cNvGraphicFramePr>
+            <a:graphic xmlns:a="http://schemas.openxmlformats.org/drawingml/2006/main">
+              <a:graphicData uri="http://schemas.openxmlformats.org/drawingml/2006/picture">
+                <pic:pic xmlns:pic="http://schemas.openxmlformats.org/drawingml/2006/picture">
+                  <pic:nvPicPr>
+                    <pic:cNvPr id="0" name="Picture 37"/>
+                    <pic:cNvPicPr>
+                      <a:picLocks noChangeAspect="1" noChangeArrowheads="1"/>
+                    </pic:cNvPicPr>
+                  </pic:nvPicPr>
+                  <pic:blipFill>
+                    <a:blip r:embed="rId11"/>
+                    <a:srcRect/>
+                    <a:stretch>
+                      <a:fillRect/>
+                    </a:stretch>
+                  </pic:blipFill>
+                  <pic:spPr bwMode="auto">
+                    <a:xfrm>
+                      <a:off x="0" y="0"/>
+                      <a:ext cx="5400040" cy="1456184"/>
+                    </a:xfrm>
+                    <a:prstGeom prst="rect">
+                      <a:avLst/>
+                    </a:prstGeom>
+                    <a:noFill/>
+                    <a:ln w="9525">
+                      <a:noFill/>
+                      <a:miter lim="800000"/>
+                      <a:headEnd/>
+                      <a:tailEnd/>
+                    </a:ln>
+                  </pic:spPr>
+                </pic:pic>
+              </a:graphicData>
+            </a:graphic>
+          </wp:inline>
+        </w:drawing>
+      </w:r>
+    </w:p>
+    <w:p>
+      <w:pPr>
         <w:spacing w:before="100" w:beforeAutospacing="1" w:after="100" w:afterAutospacing="1" w:line="240" w:lineRule="auto"/>
         <w:rPr>
           <w:rFonts w:ascii="Times New Roman" w:eastAsia="Times New Roman" w:hAnsi="Times New Roman" w:cs="Times New Roman"/>
@@ -5720,16 +5968,29 @@
       <w:r>
         <w:rPr>
           <w:rFonts w:ascii="Times New Roman" w:eastAsia="Times New Roman" w:hAnsi="Times New Roman" w:cs="Times New Roman"/>
-          <w:b/>
-          <w:bCs/>
           <w:kern w:val="0"/>
           <w:sz w:val="24"/>
           <w:szCs w:val="24"/>
           <w:lang w:eastAsia="es-ES"/>
         </w:rPr>
-        <w:t>Migraciones:</w:t>
-      </w:r>
-      <w:r>
+        <w:t>En cuanto a los commits relacionados que se realizaron en nuestro repositorio de Github, se encuentran los que se detallan a continuación:</w:t>
+      </w:r>
+    </w:p>
+    <w:p>
+      <w:pPr>
+        <w:pStyle w:val="Prrafodelista"/>
+        <w:numPr>
+          <w:ilvl w:val="0"/>
+          <w:numId w:val="38"/>
+        </w:numPr>
+      </w:pPr>
+      <w:r>
+        <w:t>Primer commit</w:t>
+      </w:r>
+    </w:p>
+    <w:p>
+      <w:pPr>
+        <w:spacing w:before="100" w:beforeAutospacing="1" w:after="100" w:afterAutospacing="1" w:line="240" w:lineRule="auto"/>
         <w:rPr>
           <w:rFonts w:ascii="Times New Roman" w:eastAsia="Times New Roman" w:hAnsi="Times New Roman" w:cs="Times New Roman"/>
           <w:kern w:val="0"/>
@@ -5737,9 +5998,71 @@
           <w:szCs w:val="24"/>
           <w:lang w:eastAsia="es-ES"/>
         </w:rPr>
-        <w:t xml:space="preserve"> Esta parte sirve para mantener un registro de los cambios que se han hecho en la estructura de la base de datos a lo largo del tiempo; es una herramienta común en Laravel para organizar y controlar esos cambios</w:t>
-      </w:r>
-      <w:r>
+      </w:pPr>
+      <w:r>
+        <w:rPr>
+          <w:rFonts w:ascii="Times New Roman" w:eastAsia="Times New Roman" w:hAnsi="Times New Roman" w:cs="Times New Roman"/>
+          <w:noProof/>
+          <w:kern w:val="0"/>
+          <w:sz w:val="24"/>
+          <w:szCs w:val="24"/>
+          <w:lang w:eastAsia="es-ES"/>
+        </w:rPr>
+        <w:drawing>
+          <wp:inline distT="0" distB="0" distL="0" distR="0">
+            <wp:extent cx="5400040" cy="1045056"/>
+            <wp:effectExtent l="19050" t="0" r="0" b="0"/>
+            <wp:docPr id="2" name="Imagen 1"/>
+            <wp:cNvGraphicFramePr>
+              <a:graphicFrameLocks xmlns:a="http://schemas.openxmlformats.org/drawingml/2006/main" noChangeAspect="1"/>
+            </wp:cNvGraphicFramePr>
+            <a:graphic xmlns:a="http://schemas.openxmlformats.org/drawingml/2006/main">
+              <a:graphicData uri="http://schemas.openxmlformats.org/drawingml/2006/picture">
+                <pic:pic xmlns:pic="http://schemas.openxmlformats.org/drawingml/2006/picture">
+                  <pic:nvPicPr>
+                    <pic:cNvPr id="0" name="Picture 1"/>
+                    <pic:cNvPicPr>
+                      <a:picLocks noChangeAspect="1" noChangeArrowheads="1"/>
+                    </pic:cNvPicPr>
+                  </pic:nvPicPr>
+                  <pic:blipFill>
+                    <a:blip r:embed="rId12" cstate="print"/>
+                    <a:srcRect/>
+                    <a:stretch>
+                      <a:fillRect/>
+                    </a:stretch>
+                  </pic:blipFill>
+                  <pic:spPr bwMode="auto">
+                    <a:xfrm>
+                      <a:off x="0" y="0"/>
+                      <a:ext cx="5400040" cy="1045056"/>
+                    </a:xfrm>
+                    <a:prstGeom prst="rect">
+                      <a:avLst/>
+                    </a:prstGeom>
+                    <a:noFill/>
+                    <a:ln w="9525">
+                      <a:noFill/>
+                      <a:miter lim="800000"/>
+                      <a:headEnd/>
+                      <a:tailEnd/>
+                    </a:ln>
+                  </pic:spPr>
+                </pic:pic>
+              </a:graphicData>
+            </a:graphic>
+          </wp:inline>
+        </w:drawing>
+      </w:r>
+    </w:p>
+    <w:p>
+      <w:pPr>
+        <w:pStyle w:val="Prrafodelista"/>
+        <w:numPr>
+          <w:ilvl w:val="0"/>
+          <w:numId w:val="38"/>
+        </w:numPr>
+        <w:spacing w:before="100" w:beforeAutospacing="1" w:after="100" w:afterAutospacing="1" w:line="240" w:lineRule="auto"/>
         <w:rPr>
           <w:rFonts w:ascii="Times New Roman" w:eastAsia="Times New Roman" w:hAnsi="Times New Roman" w:cs="Times New Roman"/>
           <w:kern w:val="0"/>
@@ -5747,12 +6070,8 @@
           <w:szCs w:val="24"/>
           <w:lang w:eastAsia="es-ES"/>
         </w:rPr>
-        <w:t>.</w:t>
-      </w:r>
-    </w:p>
-    <w:p>
-      <w:pPr>
-        <w:spacing w:before="100" w:beforeAutospacing="1" w:after="100" w:afterAutospacing="1" w:line="240" w:lineRule="auto"/>
+      </w:pPr>
+      <w:r>
         <w:rPr>
           <w:rFonts w:ascii="Times New Roman" w:eastAsia="Times New Roman" w:hAnsi="Times New Roman" w:cs="Times New Roman"/>
           <w:kern w:val="0"/>
@@ -5760,11 +6079,9 @@
           <w:szCs w:val="24"/>
           <w:lang w:eastAsia="es-ES"/>
         </w:rPr>
-      </w:pPr>
-    </w:p>
-    <w:p>
-      <w:pPr>
-        <w:spacing w:before="100" w:beforeAutospacing="1" w:after="100" w:afterAutospacing="1" w:line="240" w:lineRule="auto"/>
+        <w:t>Segundo</w:t>
+      </w:r>
+      <w:r>
         <w:rPr>
           <w:rFonts w:ascii="Times New Roman" w:eastAsia="Times New Roman" w:hAnsi="Times New Roman" w:cs="Times New Roman"/>
           <w:kern w:val="0"/>
@@ -5772,7 +6089,8 @@
           <w:szCs w:val="24"/>
           <w:lang w:eastAsia="es-ES"/>
         </w:rPr>
-      </w:pPr>
+        <w:t xml:space="preserve"> commit </w:t>
+      </w:r>
     </w:p>
     <w:p>
       <w:pPr>
@@ -5785,9 +6103,69 @@
           <w:lang w:eastAsia="es-ES"/>
         </w:rPr>
       </w:pPr>
-    </w:p>
-    <w:p>
-      <w:pPr>
+      <w:r>
+        <w:rPr>
+          <w:rFonts w:ascii="Times New Roman" w:eastAsia="Times New Roman" w:hAnsi="Times New Roman" w:cs="Times New Roman"/>
+          <w:noProof/>
+          <w:kern w:val="0"/>
+          <w:sz w:val="24"/>
+          <w:szCs w:val="24"/>
+          <w:lang w:eastAsia="es-ES"/>
+        </w:rPr>
+        <w:drawing>
+          <wp:inline distT="0" distB="0" distL="0" distR="0">
+            <wp:extent cx="5400040" cy="1303259"/>
+            <wp:effectExtent l="19050" t="0" r="0" b="0"/>
+            <wp:docPr id="4" name="Imagen 4"/>
+            <wp:cNvGraphicFramePr>
+              <a:graphicFrameLocks xmlns:a="http://schemas.openxmlformats.org/drawingml/2006/main" noChangeAspect="1"/>
+            </wp:cNvGraphicFramePr>
+            <a:graphic xmlns:a="http://schemas.openxmlformats.org/drawingml/2006/main">
+              <a:graphicData uri="http://schemas.openxmlformats.org/drawingml/2006/picture">
+                <pic:pic xmlns:pic="http://schemas.openxmlformats.org/drawingml/2006/picture">
+                  <pic:nvPicPr>
+                    <pic:cNvPr id="0" name="Picture 4"/>
+                    <pic:cNvPicPr>
+                      <a:picLocks noChangeAspect="1" noChangeArrowheads="1"/>
+                    </pic:cNvPicPr>
+                  </pic:nvPicPr>
+                  <pic:blipFill>
+                    <a:blip r:embed="rId13"/>
+                    <a:srcRect/>
+                    <a:stretch>
+                      <a:fillRect/>
+                    </a:stretch>
+                  </pic:blipFill>
+                  <pic:spPr bwMode="auto">
+                    <a:xfrm>
+                      <a:off x="0" y="0"/>
+                      <a:ext cx="5400040" cy="1303259"/>
+                    </a:xfrm>
+                    <a:prstGeom prst="rect">
+                      <a:avLst/>
+                    </a:prstGeom>
+                    <a:noFill/>
+                    <a:ln w="9525">
+                      <a:noFill/>
+                      <a:miter lim="800000"/>
+                      <a:headEnd/>
+                      <a:tailEnd/>
+                    </a:ln>
+                  </pic:spPr>
+                </pic:pic>
+              </a:graphicData>
+            </a:graphic>
+          </wp:inline>
+        </w:drawing>
+      </w:r>
+    </w:p>
+    <w:p>
+      <w:pPr>
+        <w:pStyle w:val="Prrafodelista"/>
+        <w:numPr>
+          <w:ilvl w:val="0"/>
+          <w:numId w:val="38"/>
+        </w:numPr>
         <w:spacing w:before="100" w:beforeAutospacing="1" w:after="100" w:afterAutospacing="1" w:line="240" w:lineRule="auto"/>
         <w:rPr>
           <w:rFonts w:ascii="Times New Roman" w:eastAsia="Times New Roman" w:hAnsi="Times New Roman" w:cs="Times New Roman"/>
@@ -5797,10 +6175,7 @@
           <w:lang w:eastAsia="es-ES"/>
         </w:rPr>
       </w:pPr>
-    </w:p>
-    <w:p>
-      <w:pPr>
-        <w:spacing w:before="100" w:beforeAutospacing="1" w:after="100" w:afterAutospacing="1" w:line="240" w:lineRule="auto"/>
+      <w:r>
         <w:rPr>
           <w:rFonts w:ascii="Times New Roman" w:eastAsia="Times New Roman" w:hAnsi="Times New Roman" w:cs="Times New Roman"/>
           <w:kern w:val="0"/>
@@ -5808,7 +6183,8 @@
           <w:szCs w:val="24"/>
           <w:lang w:eastAsia="es-ES"/>
         </w:rPr>
-      </w:pPr>
+        <w:t>Tercer commit</w:t>
+      </w:r>
     </w:p>
     <w:p>
       <w:pPr>
@@ -5821,14 +6197,1551 @@
           <w:lang w:eastAsia="es-ES"/>
         </w:rPr>
       </w:pPr>
+      <w:r>
+        <w:rPr>
+          <w:rFonts w:ascii="Times New Roman" w:eastAsia="Times New Roman" w:hAnsi="Times New Roman" w:cs="Times New Roman"/>
+          <w:noProof/>
+          <w:kern w:val="0"/>
+          <w:sz w:val="24"/>
+          <w:szCs w:val="24"/>
+          <w:lang w:eastAsia="es-ES"/>
+        </w:rPr>
+        <w:drawing>
+          <wp:inline distT="0" distB="0" distL="0" distR="0">
+            <wp:extent cx="5400040" cy="524484"/>
+            <wp:effectExtent l="19050" t="0" r="0" b="0"/>
+            <wp:docPr id="7" name="Imagen 7"/>
+            <wp:cNvGraphicFramePr>
+              <a:graphicFrameLocks xmlns:a="http://schemas.openxmlformats.org/drawingml/2006/main" noChangeAspect="1"/>
+            </wp:cNvGraphicFramePr>
+            <a:graphic xmlns:a="http://schemas.openxmlformats.org/drawingml/2006/main">
+              <a:graphicData uri="http://schemas.openxmlformats.org/drawingml/2006/picture">
+                <pic:pic xmlns:pic="http://schemas.openxmlformats.org/drawingml/2006/picture">
+                  <pic:nvPicPr>
+                    <pic:cNvPr id="0" name="Picture 7"/>
+                    <pic:cNvPicPr>
+                      <a:picLocks noChangeAspect="1" noChangeArrowheads="1"/>
+                    </pic:cNvPicPr>
+                  </pic:nvPicPr>
+                  <pic:blipFill>
+                    <a:blip r:embed="rId14" cstate="print"/>
+                    <a:srcRect/>
+                    <a:stretch>
+                      <a:fillRect/>
+                    </a:stretch>
+                  </pic:blipFill>
+                  <pic:spPr bwMode="auto">
+                    <a:xfrm>
+                      <a:off x="0" y="0"/>
+                      <a:ext cx="5400040" cy="524484"/>
+                    </a:xfrm>
+                    <a:prstGeom prst="rect">
+                      <a:avLst/>
+                    </a:prstGeom>
+                    <a:noFill/>
+                    <a:ln w="9525">
+                      <a:noFill/>
+                      <a:miter lim="800000"/>
+                      <a:headEnd/>
+                      <a:tailEnd/>
+                    </a:ln>
+                  </pic:spPr>
+                </pic:pic>
+              </a:graphicData>
+            </a:graphic>
+          </wp:inline>
+        </w:drawing>
+      </w:r>
+    </w:p>
+    <w:p>
+      <w:pPr>
+        <w:pStyle w:val="Prrafodelista"/>
+        <w:numPr>
+          <w:ilvl w:val="0"/>
+          <w:numId w:val="38"/>
+        </w:numPr>
+        <w:spacing w:before="100" w:beforeAutospacing="1" w:after="100" w:afterAutospacing="1" w:line="240" w:lineRule="auto"/>
+        <w:rPr>
+          <w:rFonts w:ascii="Times New Roman" w:eastAsia="Times New Roman" w:hAnsi="Times New Roman" w:cs="Times New Roman"/>
+          <w:kern w:val="0"/>
+          <w:sz w:val="24"/>
+          <w:szCs w:val="24"/>
+          <w:lang w:eastAsia="es-ES"/>
+        </w:rPr>
+      </w:pPr>
+      <w:r>
+        <w:rPr>
+          <w:rFonts w:ascii="Times New Roman" w:eastAsia="Times New Roman" w:hAnsi="Times New Roman" w:cs="Times New Roman"/>
+          <w:kern w:val="0"/>
+          <w:sz w:val="24"/>
+          <w:szCs w:val="24"/>
+          <w:lang w:eastAsia="es-ES"/>
+        </w:rPr>
+        <w:t>Cuarto</w:t>
+      </w:r>
+      <w:r>
+        <w:rPr>
+          <w:rFonts w:ascii="Times New Roman" w:eastAsia="Times New Roman" w:hAnsi="Times New Roman" w:cs="Times New Roman"/>
+          <w:kern w:val="0"/>
+          <w:sz w:val="24"/>
+          <w:szCs w:val="24"/>
+          <w:lang w:eastAsia="es-ES"/>
+        </w:rPr>
+        <w:t xml:space="preserve"> commit</w:t>
+      </w:r>
+    </w:p>
+    <w:p>
+      <w:pPr>
+        <w:spacing w:before="100" w:beforeAutospacing="1" w:after="100" w:afterAutospacing="1" w:line="240" w:lineRule="auto"/>
+        <w:rPr>
+          <w:rFonts w:ascii="Times New Roman" w:eastAsia="Times New Roman" w:hAnsi="Times New Roman" w:cs="Times New Roman"/>
+          <w:kern w:val="0"/>
+          <w:sz w:val="24"/>
+          <w:szCs w:val="24"/>
+          <w:lang w:eastAsia="es-ES"/>
+        </w:rPr>
+      </w:pPr>
+      <w:r>
+        <w:rPr>
+          <w:rFonts w:ascii="Times New Roman" w:eastAsia="Times New Roman" w:hAnsi="Times New Roman" w:cs="Times New Roman"/>
+          <w:noProof/>
+          <w:kern w:val="0"/>
+          <w:sz w:val="24"/>
+          <w:szCs w:val="24"/>
+          <w:lang w:eastAsia="es-ES"/>
+        </w:rPr>
+        <w:drawing>
+          <wp:inline distT="0" distB="0" distL="0" distR="0">
+            <wp:extent cx="5400040" cy="506843"/>
+            <wp:effectExtent l="19050" t="0" r="0" b="0"/>
+            <wp:docPr id="10" name="Imagen 10"/>
+            <wp:cNvGraphicFramePr>
+              <a:graphicFrameLocks xmlns:a="http://schemas.openxmlformats.org/drawingml/2006/main" noChangeAspect="1"/>
+            </wp:cNvGraphicFramePr>
+            <a:graphic xmlns:a="http://schemas.openxmlformats.org/drawingml/2006/main">
+              <a:graphicData uri="http://schemas.openxmlformats.org/drawingml/2006/picture">
+                <pic:pic xmlns:pic="http://schemas.openxmlformats.org/drawingml/2006/picture">
+                  <pic:nvPicPr>
+                    <pic:cNvPr id="0" name="Picture 10"/>
+                    <pic:cNvPicPr>
+                      <a:picLocks noChangeAspect="1" noChangeArrowheads="1"/>
+                    </pic:cNvPicPr>
+                  </pic:nvPicPr>
+                  <pic:blipFill>
+                    <a:blip r:embed="rId15"/>
+                    <a:srcRect/>
+                    <a:stretch>
+                      <a:fillRect/>
+                    </a:stretch>
+                  </pic:blipFill>
+                  <pic:spPr bwMode="auto">
+                    <a:xfrm>
+                      <a:off x="0" y="0"/>
+                      <a:ext cx="5400040" cy="506843"/>
+                    </a:xfrm>
+                    <a:prstGeom prst="rect">
+                      <a:avLst/>
+                    </a:prstGeom>
+                    <a:noFill/>
+                    <a:ln w="9525">
+                      <a:noFill/>
+                      <a:miter lim="800000"/>
+                      <a:headEnd/>
+                      <a:tailEnd/>
+                    </a:ln>
+                  </pic:spPr>
+                </pic:pic>
+              </a:graphicData>
+            </a:graphic>
+          </wp:inline>
+        </w:drawing>
+      </w:r>
+    </w:p>
+    <w:p>
+      <w:pPr>
+        <w:pStyle w:val="Prrafodelista"/>
+        <w:numPr>
+          <w:ilvl w:val="0"/>
+          <w:numId w:val="38"/>
+        </w:numPr>
+        <w:spacing w:before="100" w:beforeAutospacing="1" w:after="100" w:afterAutospacing="1" w:line="240" w:lineRule="auto"/>
+        <w:rPr>
+          <w:rFonts w:ascii="Times New Roman" w:eastAsia="Times New Roman" w:hAnsi="Times New Roman" w:cs="Times New Roman"/>
+          <w:kern w:val="0"/>
+          <w:sz w:val="24"/>
+          <w:szCs w:val="24"/>
+          <w:lang w:eastAsia="es-ES"/>
+        </w:rPr>
+      </w:pPr>
+      <w:r>
+        <w:rPr>
+          <w:rFonts w:ascii="Times New Roman" w:eastAsia="Times New Roman" w:hAnsi="Times New Roman" w:cs="Times New Roman"/>
+          <w:kern w:val="0"/>
+          <w:sz w:val="24"/>
+          <w:szCs w:val="24"/>
+          <w:lang w:eastAsia="es-ES"/>
+        </w:rPr>
+        <w:t>Quinto</w:t>
+      </w:r>
+      <w:r>
+        <w:rPr>
+          <w:rFonts w:ascii="Times New Roman" w:eastAsia="Times New Roman" w:hAnsi="Times New Roman" w:cs="Times New Roman"/>
+          <w:kern w:val="0"/>
+          <w:sz w:val="24"/>
+          <w:szCs w:val="24"/>
+          <w:lang w:eastAsia="es-ES"/>
+        </w:rPr>
+        <w:t xml:space="preserve"> commit </w:t>
+      </w:r>
+    </w:p>
+    <w:p>
+      <w:pPr>
+        <w:spacing w:before="100" w:beforeAutospacing="1" w:after="100" w:afterAutospacing="1" w:line="240" w:lineRule="auto"/>
+        <w:rPr>
+          <w:rFonts w:ascii="Times New Roman" w:eastAsia="Times New Roman" w:hAnsi="Times New Roman" w:cs="Times New Roman"/>
+          <w:kern w:val="0"/>
+          <w:sz w:val="24"/>
+          <w:szCs w:val="24"/>
+          <w:lang w:eastAsia="es-ES"/>
+        </w:rPr>
+      </w:pPr>
+      <w:r>
+        <w:rPr>
+          <w:rFonts w:ascii="Times New Roman" w:eastAsia="Times New Roman" w:hAnsi="Times New Roman" w:cs="Times New Roman"/>
+          <w:noProof/>
+          <w:kern w:val="0"/>
+          <w:sz w:val="24"/>
+          <w:szCs w:val="24"/>
+          <w:lang w:eastAsia="es-ES"/>
+        </w:rPr>
+        <w:drawing>
+          <wp:inline distT="0" distB="0" distL="0" distR="0">
+            <wp:extent cx="5400040" cy="475976"/>
+            <wp:effectExtent l="19050" t="0" r="0" b="0"/>
+            <wp:docPr id="13" name="Imagen 13"/>
+            <wp:cNvGraphicFramePr>
+              <a:graphicFrameLocks xmlns:a="http://schemas.openxmlformats.org/drawingml/2006/main" noChangeAspect="1"/>
+            </wp:cNvGraphicFramePr>
+            <a:graphic xmlns:a="http://schemas.openxmlformats.org/drawingml/2006/main">
+              <a:graphicData uri="http://schemas.openxmlformats.org/drawingml/2006/picture">
+                <pic:pic xmlns:pic="http://schemas.openxmlformats.org/drawingml/2006/picture">
+                  <pic:nvPicPr>
+                    <pic:cNvPr id="0" name="Picture 13"/>
+                    <pic:cNvPicPr>
+                      <a:picLocks noChangeAspect="1" noChangeArrowheads="1"/>
+                    </pic:cNvPicPr>
+                  </pic:nvPicPr>
+                  <pic:blipFill>
+                    <a:blip r:embed="rId16" cstate="print"/>
+                    <a:srcRect/>
+                    <a:stretch>
+                      <a:fillRect/>
+                    </a:stretch>
+                  </pic:blipFill>
+                  <pic:spPr bwMode="auto">
+                    <a:xfrm>
+                      <a:off x="0" y="0"/>
+                      <a:ext cx="5400040" cy="475976"/>
+                    </a:xfrm>
+                    <a:prstGeom prst="rect">
+                      <a:avLst/>
+                    </a:prstGeom>
+                    <a:noFill/>
+                    <a:ln w="9525">
+                      <a:noFill/>
+                      <a:miter lim="800000"/>
+                      <a:headEnd/>
+                      <a:tailEnd/>
+                    </a:ln>
+                  </pic:spPr>
+                </pic:pic>
+              </a:graphicData>
+            </a:graphic>
+          </wp:inline>
+        </w:drawing>
+      </w:r>
+    </w:p>
+    <w:p>
+      <w:pPr>
+        <w:pStyle w:val="Prrafodelista"/>
+        <w:numPr>
+          <w:ilvl w:val="0"/>
+          <w:numId w:val="38"/>
+        </w:numPr>
+        <w:spacing w:before="100" w:beforeAutospacing="1" w:after="100" w:afterAutospacing="1" w:line="240" w:lineRule="auto"/>
+        <w:rPr>
+          <w:rFonts w:ascii="Times New Roman" w:eastAsia="Times New Roman" w:hAnsi="Times New Roman" w:cs="Times New Roman"/>
+          <w:kern w:val="0"/>
+          <w:sz w:val="24"/>
+          <w:szCs w:val="24"/>
+          <w:lang w:eastAsia="es-ES"/>
+        </w:rPr>
+      </w:pPr>
+      <w:r>
+        <w:rPr>
+          <w:rFonts w:ascii="Times New Roman" w:eastAsia="Times New Roman" w:hAnsi="Times New Roman" w:cs="Times New Roman"/>
+          <w:kern w:val="0"/>
+          <w:sz w:val="24"/>
+          <w:szCs w:val="24"/>
+          <w:lang w:eastAsia="es-ES"/>
+        </w:rPr>
+        <w:t>Sexto</w:t>
+      </w:r>
+      <w:r>
+        <w:rPr>
+          <w:rFonts w:ascii="Times New Roman" w:eastAsia="Times New Roman" w:hAnsi="Times New Roman" w:cs="Times New Roman"/>
+          <w:kern w:val="0"/>
+          <w:sz w:val="24"/>
+          <w:szCs w:val="24"/>
+          <w:lang w:eastAsia="es-ES"/>
+        </w:rPr>
+        <w:t xml:space="preserve"> commit</w:t>
+      </w:r>
+    </w:p>
+    <w:p>
+      <w:pPr>
+        <w:spacing w:before="100" w:beforeAutospacing="1" w:after="100" w:afterAutospacing="1" w:line="240" w:lineRule="auto"/>
+        <w:rPr>
+          <w:rFonts w:ascii="Times New Roman" w:eastAsia="Times New Roman" w:hAnsi="Times New Roman" w:cs="Times New Roman"/>
+          <w:kern w:val="0"/>
+          <w:sz w:val="24"/>
+          <w:szCs w:val="24"/>
+          <w:lang w:eastAsia="es-ES"/>
+        </w:rPr>
+      </w:pPr>
+      <w:r>
+        <w:rPr>
+          <w:rFonts w:ascii="Times New Roman" w:eastAsia="Times New Roman" w:hAnsi="Times New Roman" w:cs="Times New Roman"/>
+          <w:noProof/>
+          <w:kern w:val="0"/>
+          <w:sz w:val="24"/>
+          <w:szCs w:val="24"/>
+          <w:lang w:eastAsia="es-ES"/>
+        </w:rPr>
+        <w:lastRenderedPageBreak/>
+        <w:drawing>
+          <wp:inline distT="0" distB="0" distL="0" distR="0">
+            <wp:extent cx="5400040" cy="747271"/>
+            <wp:effectExtent l="19050" t="0" r="0" b="0"/>
+            <wp:docPr id="16" name="Imagen 16"/>
+            <wp:cNvGraphicFramePr>
+              <a:graphicFrameLocks xmlns:a="http://schemas.openxmlformats.org/drawingml/2006/main" noChangeAspect="1"/>
+            </wp:cNvGraphicFramePr>
+            <a:graphic xmlns:a="http://schemas.openxmlformats.org/drawingml/2006/main">
+              <a:graphicData uri="http://schemas.openxmlformats.org/drawingml/2006/picture">
+                <pic:pic xmlns:pic="http://schemas.openxmlformats.org/drawingml/2006/picture">
+                  <pic:nvPicPr>
+                    <pic:cNvPr id="0" name="Picture 16"/>
+                    <pic:cNvPicPr>
+                      <a:picLocks noChangeAspect="1" noChangeArrowheads="1"/>
+                    </pic:cNvPicPr>
+                  </pic:nvPicPr>
+                  <pic:blipFill>
+                    <a:blip r:embed="rId17" cstate="print"/>
+                    <a:srcRect/>
+                    <a:stretch>
+                      <a:fillRect/>
+                    </a:stretch>
+                  </pic:blipFill>
+                  <pic:spPr bwMode="auto">
+                    <a:xfrm>
+                      <a:off x="0" y="0"/>
+                      <a:ext cx="5400040" cy="747271"/>
+                    </a:xfrm>
+                    <a:prstGeom prst="rect">
+                      <a:avLst/>
+                    </a:prstGeom>
+                    <a:noFill/>
+                    <a:ln w="9525">
+                      <a:noFill/>
+                      <a:miter lim="800000"/>
+                      <a:headEnd/>
+                      <a:tailEnd/>
+                    </a:ln>
+                  </pic:spPr>
+                </pic:pic>
+              </a:graphicData>
+            </a:graphic>
+          </wp:inline>
+        </w:drawing>
+      </w:r>
+    </w:p>
+    <w:p>
+      <w:pPr>
+        <w:spacing w:before="100" w:beforeAutospacing="1" w:after="100" w:afterAutospacing="1" w:line="240" w:lineRule="auto"/>
+        <w:rPr>
+          <w:rFonts w:ascii="Times New Roman" w:eastAsia="Times New Roman" w:hAnsi="Times New Roman" w:cs="Times New Roman"/>
+          <w:kern w:val="0"/>
+          <w:sz w:val="24"/>
+          <w:szCs w:val="24"/>
+          <w:lang w:eastAsia="es-ES"/>
+        </w:rPr>
+      </w:pPr>
+    </w:p>
+    <w:p>
+      <w:pPr>
+        <w:spacing w:before="100" w:beforeAutospacing="1" w:after="100" w:afterAutospacing="1" w:line="240" w:lineRule="auto"/>
+        <w:rPr>
+          <w:rFonts w:ascii="Times New Roman" w:eastAsia="Times New Roman" w:hAnsi="Times New Roman" w:cs="Times New Roman"/>
+          <w:kern w:val="0"/>
+          <w:sz w:val="24"/>
+          <w:szCs w:val="24"/>
+          <w:lang w:eastAsia="es-ES"/>
+        </w:rPr>
+      </w:pPr>
+    </w:p>
+    <w:p>
+      <w:pPr>
+        <w:pStyle w:val="Ttulo3"/>
+        <w:rPr>
+          <w:rFonts w:eastAsia="Times New Roman"/>
+          <w:kern w:val="0"/>
+          <w:lang w:eastAsia="es-ES"/>
+        </w:rPr>
+      </w:pPr>
+      <w:r>
+        <w:rPr>
+          <w:rFonts w:eastAsia="Times New Roman"/>
+          <w:kern w:val="0"/>
+          <w:lang w:eastAsia="es-ES"/>
+        </w:rPr>
+        <w:t>Sprint  2</w:t>
+      </w:r>
+    </w:p>
+    <w:p>
+      <w:pPr>
+        <w:rPr>
+          <w:lang w:eastAsia="es-ES"/>
+        </w:rPr>
+      </w:pPr>
+      <w:r>
+        <w:rPr>
+          <w:lang w:eastAsia="es-ES"/>
+        </w:rPr>
+        <w:t>EXPLICACION DE LO QUE HICISTE EN ESTE SPRINT</w:t>
+      </w:r>
+    </w:p>
+    <w:p>
+      <w:pPr>
+        <w:rPr>
+          <w:lang w:eastAsia="es-ES"/>
+        </w:rPr>
+      </w:pPr>
+    </w:p>
+    <w:p>
+      <w:pPr>
+        <w:rPr>
+          <w:lang w:eastAsia="es-ES"/>
+        </w:rPr>
+      </w:pPr>
+    </w:p>
+    <w:p>
+      <w:pPr>
+        <w:spacing w:before="100" w:beforeAutospacing="1" w:after="100" w:afterAutospacing="1" w:line="240" w:lineRule="auto"/>
+        <w:rPr>
+          <w:rFonts w:ascii="Times New Roman" w:eastAsia="Times New Roman" w:hAnsi="Times New Roman" w:cs="Times New Roman"/>
+          <w:kern w:val="0"/>
+          <w:sz w:val="24"/>
+          <w:szCs w:val="24"/>
+          <w:lang w:eastAsia="es-ES"/>
+        </w:rPr>
+      </w:pPr>
+      <w:r>
+        <w:rPr>
+          <w:rFonts w:ascii="Times New Roman" w:eastAsia="Times New Roman" w:hAnsi="Times New Roman" w:cs="Times New Roman"/>
+          <w:kern w:val="0"/>
+          <w:sz w:val="24"/>
+          <w:szCs w:val="24"/>
+          <w:lang w:eastAsia="es-ES"/>
+        </w:rPr>
+        <w:drawing>
+          <wp:inline distT="0" distB="0" distL="0" distR="0">
+            <wp:extent cx="5400040" cy="945183"/>
+            <wp:effectExtent l="19050" t="0" r="0" b="0"/>
+            <wp:docPr id="5" name="Imagen 40"/>
+            <wp:cNvGraphicFramePr>
+              <a:graphicFrameLocks xmlns:a="http://schemas.openxmlformats.org/drawingml/2006/main" noChangeAspect="1"/>
+            </wp:cNvGraphicFramePr>
+            <a:graphic xmlns:a="http://schemas.openxmlformats.org/drawingml/2006/main">
+              <a:graphicData uri="http://schemas.openxmlformats.org/drawingml/2006/picture">
+                <pic:pic xmlns:pic="http://schemas.openxmlformats.org/drawingml/2006/picture">
+                  <pic:nvPicPr>
+                    <pic:cNvPr id="0" name="Picture 40"/>
+                    <pic:cNvPicPr>
+                      <a:picLocks noChangeAspect="1" noChangeArrowheads="1"/>
+                    </pic:cNvPicPr>
+                  </pic:nvPicPr>
+                  <pic:blipFill>
+                    <a:blip r:embed="rId18"/>
+                    <a:srcRect/>
+                    <a:stretch>
+                      <a:fillRect/>
+                    </a:stretch>
+                  </pic:blipFill>
+                  <pic:spPr bwMode="auto">
+                    <a:xfrm>
+                      <a:off x="0" y="0"/>
+                      <a:ext cx="5400040" cy="945183"/>
+                    </a:xfrm>
+                    <a:prstGeom prst="rect">
+                      <a:avLst/>
+                    </a:prstGeom>
+                    <a:noFill/>
+                    <a:ln w="9525">
+                      <a:noFill/>
+                      <a:miter lim="800000"/>
+                      <a:headEnd/>
+                      <a:tailEnd/>
+                    </a:ln>
+                  </pic:spPr>
+                </pic:pic>
+              </a:graphicData>
+            </a:graphic>
+          </wp:inline>
+        </w:drawing>
+      </w:r>
+    </w:p>
+    <w:p>
+      <w:pPr>
+        <w:spacing w:before="100" w:beforeAutospacing="1" w:after="100" w:afterAutospacing="1" w:line="240" w:lineRule="auto"/>
+        <w:rPr>
+          <w:rFonts w:ascii="Times New Roman" w:eastAsia="Times New Roman" w:hAnsi="Times New Roman" w:cs="Times New Roman"/>
+          <w:kern w:val="0"/>
+          <w:sz w:val="24"/>
+          <w:szCs w:val="24"/>
+          <w:lang w:eastAsia="es-ES"/>
+        </w:rPr>
+      </w:pPr>
+    </w:p>
+    <w:p>
+      <w:pPr>
+        <w:pStyle w:val="Prrafodelista"/>
+        <w:numPr>
+          <w:ilvl w:val="0"/>
+          <w:numId w:val="38"/>
+        </w:numPr>
+        <w:spacing w:before="100" w:beforeAutospacing="1" w:after="100" w:afterAutospacing="1" w:line="240" w:lineRule="auto"/>
+        <w:rPr>
+          <w:rFonts w:ascii="Times New Roman" w:eastAsia="Times New Roman" w:hAnsi="Times New Roman" w:cs="Times New Roman"/>
+          <w:kern w:val="0"/>
+          <w:sz w:val="24"/>
+          <w:szCs w:val="24"/>
+          <w:lang w:eastAsia="es-ES"/>
+        </w:rPr>
+      </w:pPr>
+      <w:r>
+        <w:rPr>
+          <w:rFonts w:ascii="Times New Roman" w:eastAsia="Times New Roman" w:hAnsi="Times New Roman" w:cs="Times New Roman"/>
+          <w:kern w:val="0"/>
+          <w:sz w:val="24"/>
+          <w:szCs w:val="24"/>
+          <w:lang w:eastAsia="es-ES"/>
+        </w:rPr>
+        <w:t>Séptimo</w:t>
+      </w:r>
+      <w:r>
+        <w:rPr>
+          <w:rFonts w:ascii="Times New Roman" w:eastAsia="Times New Roman" w:hAnsi="Times New Roman" w:cs="Times New Roman"/>
+          <w:kern w:val="0"/>
+          <w:sz w:val="24"/>
+          <w:szCs w:val="24"/>
+          <w:lang w:eastAsia="es-ES"/>
+        </w:rPr>
+        <w:t xml:space="preserve"> commit</w:t>
+      </w:r>
+    </w:p>
+    <w:p>
+      <w:pPr>
+        <w:spacing w:before="100" w:beforeAutospacing="1" w:after="100" w:afterAutospacing="1" w:line="240" w:lineRule="auto"/>
+        <w:rPr>
+          <w:rFonts w:ascii="Times New Roman" w:eastAsia="Times New Roman" w:hAnsi="Times New Roman" w:cs="Times New Roman"/>
+          <w:kern w:val="0"/>
+          <w:sz w:val="24"/>
+          <w:szCs w:val="24"/>
+          <w:lang w:eastAsia="es-ES"/>
+        </w:rPr>
+      </w:pPr>
+      <w:r>
+        <w:rPr>
+          <w:rFonts w:ascii="Times New Roman" w:eastAsia="Times New Roman" w:hAnsi="Times New Roman" w:cs="Times New Roman"/>
+          <w:noProof/>
+          <w:kern w:val="0"/>
+          <w:sz w:val="24"/>
+          <w:szCs w:val="24"/>
+          <w:lang w:eastAsia="es-ES"/>
+        </w:rPr>
+        <w:drawing>
+          <wp:inline distT="0" distB="0" distL="0" distR="0">
+            <wp:extent cx="5400040" cy="520468"/>
+            <wp:effectExtent l="19050" t="0" r="0" b="0"/>
+            <wp:docPr id="19" name="Imagen 19"/>
+            <wp:cNvGraphicFramePr>
+              <a:graphicFrameLocks xmlns:a="http://schemas.openxmlformats.org/drawingml/2006/main" noChangeAspect="1"/>
+            </wp:cNvGraphicFramePr>
+            <a:graphic xmlns:a="http://schemas.openxmlformats.org/drawingml/2006/main">
+              <a:graphicData uri="http://schemas.openxmlformats.org/drawingml/2006/picture">
+                <pic:pic xmlns:pic="http://schemas.openxmlformats.org/drawingml/2006/picture">
+                  <pic:nvPicPr>
+                    <pic:cNvPr id="0" name="Picture 19"/>
+                    <pic:cNvPicPr>
+                      <a:picLocks noChangeAspect="1" noChangeArrowheads="1"/>
+                    </pic:cNvPicPr>
+                  </pic:nvPicPr>
+                  <pic:blipFill>
+                    <a:blip r:embed="rId19"/>
+                    <a:srcRect/>
+                    <a:stretch>
+                      <a:fillRect/>
+                    </a:stretch>
+                  </pic:blipFill>
+                  <pic:spPr bwMode="auto">
+                    <a:xfrm>
+                      <a:off x="0" y="0"/>
+                      <a:ext cx="5400040" cy="520468"/>
+                    </a:xfrm>
+                    <a:prstGeom prst="rect">
+                      <a:avLst/>
+                    </a:prstGeom>
+                    <a:noFill/>
+                    <a:ln w="9525">
+                      <a:noFill/>
+                      <a:miter lim="800000"/>
+                      <a:headEnd/>
+                      <a:tailEnd/>
+                    </a:ln>
+                  </pic:spPr>
+                </pic:pic>
+              </a:graphicData>
+            </a:graphic>
+          </wp:inline>
+        </w:drawing>
+      </w:r>
+    </w:p>
+    <w:p>
+      <w:pPr>
+        <w:pStyle w:val="Prrafodelista"/>
+        <w:numPr>
+          <w:ilvl w:val="0"/>
+          <w:numId w:val="38"/>
+        </w:numPr>
+        <w:spacing w:before="100" w:beforeAutospacing="1" w:after="100" w:afterAutospacing="1" w:line="240" w:lineRule="auto"/>
+        <w:rPr>
+          <w:rFonts w:ascii="Times New Roman" w:eastAsia="Times New Roman" w:hAnsi="Times New Roman" w:cs="Times New Roman"/>
+          <w:kern w:val="0"/>
+          <w:sz w:val="24"/>
+          <w:szCs w:val="24"/>
+          <w:lang w:eastAsia="es-ES"/>
+        </w:rPr>
+      </w:pPr>
+      <w:r>
+        <w:rPr>
+          <w:rFonts w:ascii="Times New Roman" w:eastAsia="Times New Roman" w:hAnsi="Times New Roman" w:cs="Times New Roman"/>
+          <w:kern w:val="0"/>
+          <w:sz w:val="24"/>
+          <w:szCs w:val="24"/>
+          <w:lang w:eastAsia="es-ES"/>
+        </w:rPr>
+        <w:t>Octavo</w:t>
+      </w:r>
+      <w:r>
+        <w:rPr>
+          <w:rFonts w:ascii="Times New Roman" w:eastAsia="Times New Roman" w:hAnsi="Times New Roman" w:cs="Times New Roman"/>
+          <w:kern w:val="0"/>
+          <w:sz w:val="24"/>
+          <w:szCs w:val="24"/>
+          <w:lang w:eastAsia="es-ES"/>
+        </w:rPr>
+        <w:t xml:space="preserve"> commit </w:t>
+      </w:r>
+    </w:p>
+    <w:p>
+      <w:pPr>
+        <w:spacing w:before="100" w:beforeAutospacing="1" w:after="100" w:afterAutospacing="1" w:line="240" w:lineRule="auto"/>
+        <w:rPr>
+          <w:rFonts w:ascii="Times New Roman" w:eastAsia="Times New Roman" w:hAnsi="Times New Roman" w:cs="Times New Roman"/>
+          <w:kern w:val="0"/>
+          <w:sz w:val="24"/>
+          <w:szCs w:val="24"/>
+          <w:lang w:eastAsia="es-ES"/>
+        </w:rPr>
+      </w:pPr>
+      <w:r>
+        <w:rPr>
+          <w:rFonts w:ascii="Times New Roman" w:eastAsia="Times New Roman" w:hAnsi="Times New Roman" w:cs="Times New Roman"/>
+          <w:noProof/>
+          <w:kern w:val="0"/>
+          <w:sz w:val="24"/>
+          <w:szCs w:val="24"/>
+          <w:lang w:eastAsia="es-ES"/>
+        </w:rPr>
+        <w:drawing>
+          <wp:inline distT="0" distB="0" distL="0" distR="0">
+            <wp:extent cx="5400040" cy="448433"/>
+            <wp:effectExtent l="19050" t="0" r="0" b="0"/>
+            <wp:docPr id="22" name="Imagen 22"/>
+            <wp:cNvGraphicFramePr>
+              <a:graphicFrameLocks xmlns:a="http://schemas.openxmlformats.org/drawingml/2006/main" noChangeAspect="1"/>
+            </wp:cNvGraphicFramePr>
+            <a:graphic xmlns:a="http://schemas.openxmlformats.org/drawingml/2006/main">
+              <a:graphicData uri="http://schemas.openxmlformats.org/drawingml/2006/picture">
+                <pic:pic xmlns:pic="http://schemas.openxmlformats.org/drawingml/2006/picture">
+                  <pic:nvPicPr>
+                    <pic:cNvPr id="0" name="Picture 22"/>
+                    <pic:cNvPicPr>
+                      <a:picLocks noChangeAspect="1" noChangeArrowheads="1"/>
+                    </pic:cNvPicPr>
+                  </pic:nvPicPr>
+                  <pic:blipFill>
+                    <a:blip r:embed="rId20"/>
+                    <a:srcRect/>
+                    <a:stretch>
+                      <a:fillRect/>
+                    </a:stretch>
+                  </pic:blipFill>
+                  <pic:spPr bwMode="auto">
+                    <a:xfrm>
+                      <a:off x="0" y="0"/>
+                      <a:ext cx="5400040" cy="448433"/>
+                    </a:xfrm>
+                    <a:prstGeom prst="rect">
+                      <a:avLst/>
+                    </a:prstGeom>
+                    <a:noFill/>
+                    <a:ln w="9525">
+                      <a:noFill/>
+                      <a:miter lim="800000"/>
+                      <a:headEnd/>
+                      <a:tailEnd/>
+                    </a:ln>
+                  </pic:spPr>
+                </pic:pic>
+              </a:graphicData>
+            </a:graphic>
+          </wp:inline>
+        </w:drawing>
+      </w:r>
+    </w:p>
+    <w:p>
+      <w:pPr>
+        <w:pStyle w:val="Prrafodelista"/>
+        <w:numPr>
+          <w:ilvl w:val="0"/>
+          <w:numId w:val="38"/>
+        </w:numPr>
+        <w:spacing w:before="100" w:beforeAutospacing="1" w:after="100" w:afterAutospacing="1" w:line="240" w:lineRule="auto"/>
+        <w:rPr>
+          <w:rFonts w:ascii="Times New Roman" w:eastAsia="Times New Roman" w:hAnsi="Times New Roman" w:cs="Times New Roman"/>
+          <w:kern w:val="0"/>
+          <w:sz w:val="24"/>
+          <w:szCs w:val="24"/>
+          <w:lang w:eastAsia="es-ES"/>
+        </w:rPr>
+      </w:pPr>
+      <w:r>
+        <w:rPr>
+          <w:rFonts w:ascii="Times New Roman" w:eastAsia="Times New Roman" w:hAnsi="Times New Roman" w:cs="Times New Roman"/>
+          <w:kern w:val="0"/>
+          <w:sz w:val="24"/>
+          <w:szCs w:val="24"/>
+          <w:lang w:eastAsia="es-ES"/>
+        </w:rPr>
+        <w:t>Noveno</w:t>
+      </w:r>
+      <w:r>
+        <w:rPr>
+          <w:rFonts w:ascii="Times New Roman" w:eastAsia="Times New Roman" w:hAnsi="Times New Roman" w:cs="Times New Roman"/>
+          <w:kern w:val="0"/>
+          <w:sz w:val="24"/>
+          <w:szCs w:val="24"/>
+          <w:lang w:eastAsia="es-ES"/>
+        </w:rPr>
+        <w:t xml:space="preserve"> commit</w:t>
+      </w:r>
+    </w:p>
+    <w:p>
+      <w:pPr>
+        <w:spacing w:before="100" w:beforeAutospacing="1" w:after="100" w:afterAutospacing="1" w:line="240" w:lineRule="auto"/>
+        <w:rPr>
+          <w:rFonts w:ascii="Times New Roman" w:eastAsia="Times New Roman" w:hAnsi="Times New Roman" w:cs="Times New Roman"/>
+          <w:kern w:val="0"/>
+          <w:sz w:val="24"/>
+          <w:szCs w:val="24"/>
+          <w:lang w:eastAsia="es-ES"/>
+        </w:rPr>
+      </w:pPr>
+      <w:r>
+        <w:rPr>
+          <w:rFonts w:ascii="Times New Roman" w:eastAsia="Times New Roman" w:hAnsi="Times New Roman" w:cs="Times New Roman"/>
+          <w:noProof/>
+          <w:kern w:val="0"/>
+          <w:sz w:val="24"/>
+          <w:szCs w:val="24"/>
+          <w:lang w:eastAsia="es-ES"/>
+        </w:rPr>
+        <w:drawing>
+          <wp:inline distT="0" distB="0" distL="0" distR="0">
+            <wp:extent cx="5400040" cy="481780"/>
+            <wp:effectExtent l="19050" t="0" r="0" b="0"/>
+            <wp:docPr id="28" name="Imagen 28"/>
+            <wp:cNvGraphicFramePr>
+              <a:graphicFrameLocks xmlns:a="http://schemas.openxmlformats.org/drawingml/2006/main" noChangeAspect="1"/>
+            </wp:cNvGraphicFramePr>
+            <a:graphic xmlns:a="http://schemas.openxmlformats.org/drawingml/2006/main">
+              <a:graphicData uri="http://schemas.openxmlformats.org/drawingml/2006/picture">
+                <pic:pic xmlns:pic="http://schemas.openxmlformats.org/drawingml/2006/picture">
+                  <pic:nvPicPr>
+                    <pic:cNvPr id="0" name="Picture 28"/>
+                    <pic:cNvPicPr>
+                      <a:picLocks noChangeAspect="1" noChangeArrowheads="1"/>
+                    </pic:cNvPicPr>
+                  </pic:nvPicPr>
+                  <pic:blipFill>
+                    <a:blip r:embed="rId21"/>
+                    <a:srcRect/>
+                    <a:stretch>
+                      <a:fillRect/>
+                    </a:stretch>
+                  </pic:blipFill>
+                  <pic:spPr bwMode="auto">
+                    <a:xfrm>
+                      <a:off x="0" y="0"/>
+                      <a:ext cx="5400040" cy="481780"/>
+                    </a:xfrm>
+                    <a:prstGeom prst="rect">
+                      <a:avLst/>
+                    </a:prstGeom>
+                    <a:noFill/>
+                    <a:ln w="9525">
+                      <a:noFill/>
+                      <a:miter lim="800000"/>
+                      <a:headEnd/>
+                      <a:tailEnd/>
+                    </a:ln>
+                  </pic:spPr>
+                </pic:pic>
+              </a:graphicData>
+            </a:graphic>
+          </wp:inline>
+        </w:drawing>
+      </w:r>
+    </w:p>
+    <w:p>
+      <w:pPr>
+        <w:spacing w:before="100" w:beforeAutospacing="1" w:after="100" w:afterAutospacing="1" w:line="240" w:lineRule="auto"/>
+        <w:rPr>
+          <w:rFonts w:ascii="Times New Roman" w:eastAsia="Times New Roman" w:hAnsi="Times New Roman" w:cs="Times New Roman"/>
+          <w:kern w:val="0"/>
+          <w:sz w:val="24"/>
+          <w:szCs w:val="24"/>
+          <w:lang w:eastAsia="es-ES"/>
+        </w:rPr>
+      </w:pPr>
+    </w:p>
+    <w:p>
+      <w:pPr>
+        <w:pStyle w:val="Ttulo3"/>
+        <w:rPr>
+          <w:rFonts w:eastAsia="Times New Roman"/>
+          <w:kern w:val="0"/>
+          <w:lang w:eastAsia="es-ES"/>
+        </w:rPr>
+      </w:pPr>
+      <w:r>
+        <w:rPr>
+          <w:rFonts w:eastAsia="Times New Roman"/>
+          <w:kern w:val="0"/>
+          <w:lang w:eastAsia="es-ES"/>
+        </w:rPr>
+        <w:t>Sprint  3</w:t>
+      </w:r>
+    </w:p>
+    <w:p>
+      <w:pPr>
+        <w:rPr>
+          <w:lang w:eastAsia="es-ES"/>
+        </w:rPr>
+      </w:pPr>
+    </w:p>
+    <w:p>
+      <w:pPr>
+        <w:rPr>
+          <w:lang w:eastAsia="es-ES"/>
+        </w:rPr>
+      </w:pPr>
+      <w:r>
+        <w:rPr>
+          <w:lang w:eastAsia="es-ES"/>
+        </w:rPr>
+        <w:t>EXPLICACION DE LO QUE HICISTE EN ESTE SPRINT</w:t>
+      </w:r>
+    </w:p>
+    <w:p>
+      <w:pPr>
+        <w:spacing w:before="100" w:beforeAutospacing="1" w:after="100" w:afterAutospacing="1" w:line="240" w:lineRule="auto"/>
+        <w:rPr>
+          <w:rFonts w:ascii="Times New Roman" w:eastAsia="Times New Roman" w:hAnsi="Times New Roman" w:cs="Times New Roman"/>
+          <w:kern w:val="0"/>
+          <w:sz w:val="24"/>
+          <w:szCs w:val="24"/>
+          <w:lang w:eastAsia="es-ES"/>
+        </w:rPr>
+      </w:pPr>
+      <w:r>
+        <w:rPr>
+          <w:rFonts w:ascii="Times New Roman" w:eastAsia="Times New Roman" w:hAnsi="Times New Roman" w:cs="Times New Roman"/>
+          <w:kern w:val="0"/>
+          <w:sz w:val="24"/>
+          <w:szCs w:val="24"/>
+          <w:lang w:eastAsia="es-ES"/>
+        </w:rPr>
+        <w:lastRenderedPageBreak/>
+        <w:drawing>
+          <wp:inline distT="0" distB="0" distL="0" distR="0">
+            <wp:extent cx="5400040" cy="723954"/>
+            <wp:effectExtent l="19050" t="0" r="0" b="0"/>
+            <wp:docPr id="6" name="Imagen 43"/>
+            <wp:cNvGraphicFramePr>
+              <a:graphicFrameLocks xmlns:a="http://schemas.openxmlformats.org/drawingml/2006/main" noChangeAspect="1"/>
+            </wp:cNvGraphicFramePr>
+            <a:graphic xmlns:a="http://schemas.openxmlformats.org/drawingml/2006/main">
+              <a:graphicData uri="http://schemas.openxmlformats.org/drawingml/2006/picture">
+                <pic:pic xmlns:pic="http://schemas.openxmlformats.org/drawingml/2006/picture">
+                  <pic:nvPicPr>
+                    <pic:cNvPr id="0" name="Picture 43"/>
+                    <pic:cNvPicPr>
+                      <a:picLocks noChangeAspect="1" noChangeArrowheads="1"/>
+                    </pic:cNvPicPr>
+                  </pic:nvPicPr>
+                  <pic:blipFill>
+                    <a:blip r:embed="rId22"/>
+                    <a:srcRect/>
+                    <a:stretch>
+                      <a:fillRect/>
+                    </a:stretch>
+                  </pic:blipFill>
+                  <pic:spPr bwMode="auto">
+                    <a:xfrm>
+                      <a:off x="0" y="0"/>
+                      <a:ext cx="5400040" cy="723954"/>
+                    </a:xfrm>
+                    <a:prstGeom prst="rect">
+                      <a:avLst/>
+                    </a:prstGeom>
+                    <a:noFill/>
+                    <a:ln w="9525">
+                      <a:noFill/>
+                      <a:miter lim="800000"/>
+                      <a:headEnd/>
+                      <a:tailEnd/>
+                    </a:ln>
+                  </pic:spPr>
+                </pic:pic>
+              </a:graphicData>
+            </a:graphic>
+          </wp:inline>
+        </w:drawing>
+      </w:r>
+    </w:p>
+    <w:p>
+      <w:pPr>
+        <w:spacing w:before="100" w:beforeAutospacing="1" w:after="100" w:afterAutospacing="1" w:line="240" w:lineRule="auto"/>
+        <w:rPr>
+          <w:rFonts w:ascii="Times New Roman" w:eastAsia="Times New Roman" w:hAnsi="Times New Roman" w:cs="Times New Roman"/>
+          <w:kern w:val="0"/>
+          <w:sz w:val="24"/>
+          <w:szCs w:val="24"/>
+          <w:lang w:eastAsia="es-ES"/>
+        </w:rPr>
+      </w:pPr>
+    </w:p>
+    <w:p>
+      <w:pPr>
+        <w:spacing w:before="100" w:beforeAutospacing="1" w:after="100" w:afterAutospacing="1" w:line="240" w:lineRule="auto"/>
+        <w:rPr>
+          <w:rFonts w:ascii="Times New Roman" w:eastAsia="Times New Roman" w:hAnsi="Times New Roman" w:cs="Times New Roman"/>
+          <w:kern w:val="0"/>
+          <w:sz w:val="24"/>
+          <w:szCs w:val="24"/>
+          <w:lang w:eastAsia="es-ES"/>
+        </w:rPr>
+      </w:pPr>
+    </w:p>
+    <w:p>
+      <w:pPr>
+        <w:pStyle w:val="Prrafodelista"/>
+        <w:numPr>
+          <w:ilvl w:val="0"/>
+          <w:numId w:val="38"/>
+        </w:numPr>
+        <w:spacing w:before="100" w:beforeAutospacing="1" w:after="100" w:afterAutospacing="1" w:line="240" w:lineRule="auto"/>
+        <w:rPr>
+          <w:rFonts w:ascii="Times New Roman" w:eastAsia="Times New Roman" w:hAnsi="Times New Roman" w:cs="Times New Roman"/>
+          <w:kern w:val="0"/>
+          <w:sz w:val="24"/>
+          <w:szCs w:val="24"/>
+          <w:lang w:eastAsia="es-ES"/>
+        </w:rPr>
+      </w:pPr>
+      <w:r>
+        <w:rPr>
+          <w:rFonts w:ascii="Times New Roman" w:eastAsia="Times New Roman" w:hAnsi="Times New Roman" w:cs="Times New Roman"/>
+          <w:kern w:val="0"/>
+          <w:sz w:val="24"/>
+          <w:szCs w:val="24"/>
+          <w:lang w:eastAsia="es-ES"/>
+        </w:rPr>
+        <w:t>Decimo</w:t>
+      </w:r>
+      <w:r>
+        <w:rPr>
+          <w:rFonts w:ascii="Times New Roman" w:eastAsia="Times New Roman" w:hAnsi="Times New Roman" w:cs="Times New Roman"/>
+          <w:kern w:val="0"/>
+          <w:sz w:val="24"/>
+          <w:szCs w:val="24"/>
+          <w:lang w:eastAsia="es-ES"/>
+        </w:rPr>
+        <w:t xml:space="preserve"> commit</w:t>
+      </w:r>
+    </w:p>
+    <w:p>
+      <w:pPr>
+        <w:spacing w:before="100" w:beforeAutospacing="1" w:after="100" w:afterAutospacing="1" w:line="240" w:lineRule="auto"/>
+        <w:rPr>
+          <w:rFonts w:ascii="Times New Roman" w:eastAsia="Times New Roman" w:hAnsi="Times New Roman" w:cs="Times New Roman"/>
+          <w:kern w:val="0"/>
+          <w:sz w:val="24"/>
+          <w:szCs w:val="24"/>
+          <w:lang w:eastAsia="es-ES"/>
+        </w:rPr>
+      </w:pPr>
+      <w:r>
+        <w:rPr>
+          <w:rFonts w:ascii="Times New Roman" w:eastAsia="Times New Roman" w:hAnsi="Times New Roman" w:cs="Times New Roman"/>
+          <w:noProof/>
+          <w:kern w:val="0"/>
+          <w:sz w:val="24"/>
+          <w:szCs w:val="24"/>
+          <w:lang w:eastAsia="es-ES"/>
+        </w:rPr>
+        <w:drawing>
+          <wp:inline distT="0" distB="0" distL="0" distR="0">
+            <wp:extent cx="5400040" cy="473912"/>
+            <wp:effectExtent l="19050" t="0" r="0" b="0"/>
+            <wp:docPr id="31" name="Imagen 31"/>
+            <wp:cNvGraphicFramePr>
+              <a:graphicFrameLocks xmlns:a="http://schemas.openxmlformats.org/drawingml/2006/main" noChangeAspect="1"/>
+            </wp:cNvGraphicFramePr>
+            <a:graphic xmlns:a="http://schemas.openxmlformats.org/drawingml/2006/main">
+              <a:graphicData uri="http://schemas.openxmlformats.org/drawingml/2006/picture">
+                <pic:pic xmlns:pic="http://schemas.openxmlformats.org/drawingml/2006/picture">
+                  <pic:nvPicPr>
+                    <pic:cNvPr id="0" name="Picture 31"/>
+                    <pic:cNvPicPr>
+                      <a:picLocks noChangeAspect="1" noChangeArrowheads="1"/>
+                    </pic:cNvPicPr>
+                  </pic:nvPicPr>
+                  <pic:blipFill>
+                    <a:blip r:embed="rId23" cstate="print"/>
+                    <a:srcRect/>
+                    <a:stretch>
+                      <a:fillRect/>
+                    </a:stretch>
+                  </pic:blipFill>
+                  <pic:spPr bwMode="auto">
+                    <a:xfrm>
+                      <a:off x="0" y="0"/>
+                      <a:ext cx="5400040" cy="473912"/>
+                    </a:xfrm>
+                    <a:prstGeom prst="rect">
+                      <a:avLst/>
+                    </a:prstGeom>
+                    <a:noFill/>
+                    <a:ln w="9525">
+                      <a:noFill/>
+                      <a:miter lim="800000"/>
+                      <a:headEnd/>
+                      <a:tailEnd/>
+                    </a:ln>
+                  </pic:spPr>
+                </pic:pic>
+              </a:graphicData>
+            </a:graphic>
+          </wp:inline>
+        </w:drawing>
+      </w:r>
+    </w:p>
+    <w:p>
+      <w:pPr>
+        <w:pStyle w:val="Prrafodelista"/>
+        <w:numPr>
+          <w:ilvl w:val="0"/>
+          <w:numId w:val="38"/>
+        </w:numPr>
+        <w:spacing w:before="100" w:beforeAutospacing="1" w:after="100" w:afterAutospacing="1" w:line="240" w:lineRule="auto"/>
+        <w:rPr>
+          <w:rFonts w:ascii="Times New Roman" w:eastAsia="Times New Roman" w:hAnsi="Times New Roman" w:cs="Times New Roman"/>
+          <w:kern w:val="0"/>
+          <w:sz w:val="24"/>
+          <w:szCs w:val="24"/>
+          <w:lang w:eastAsia="es-ES"/>
+        </w:rPr>
+      </w:pPr>
+      <w:r>
+        <w:rPr>
+          <w:rFonts w:ascii="Times New Roman" w:eastAsia="Times New Roman" w:hAnsi="Times New Roman" w:cs="Times New Roman"/>
+          <w:kern w:val="0"/>
+          <w:sz w:val="24"/>
+          <w:szCs w:val="24"/>
+          <w:lang w:eastAsia="es-ES"/>
+        </w:rPr>
+        <w:t>Undécimo</w:t>
+      </w:r>
+      <w:r>
+        <w:rPr>
+          <w:rFonts w:ascii="Times New Roman" w:eastAsia="Times New Roman" w:hAnsi="Times New Roman" w:cs="Times New Roman"/>
+          <w:kern w:val="0"/>
+          <w:sz w:val="24"/>
+          <w:szCs w:val="24"/>
+          <w:lang w:eastAsia="es-ES"/>
+        </w:rPr>
+        <w:t xml:space="preserve"> commit</w:t>
+      </w:r>
+    </w:p>
+    <w:p>
+      <w:pPr>
+        <w:spacing w:before="100" w:beforeAutospacing="1" w:after="100" w:afterAutospacing="1" w:line="240" w:lineRule="auto"/>
+        <w:rPr>
+          <w:rFonts w:ascii="Times New Roman" w:eastAsia="Times New Roman" w:hAnsi="Times New Roman" w:cs="Times New Roman"/>
+          <w:kern w:val="0"/>
+          <w:sz w:val="24"/>
+          <w:szCs w:val="24"/>
+          <w:lang w:eastAsia="es-ES"/>
+        </w:rPr>
+      </w:pPr>
+      <w:r>
+        <w:rPr>
+          <w:rFonts w:ascii="Times New Roman" w:eastAsia="Times New Roman" w:hAnsi="Times New Roman" w:cs="Times New Roman"/>
+          <w:noProof/>
+          <w:kern w:val="0"/>
+          <w:sz w:val="24"/>
+          <w:szCs w:val="24"/>
+          <w:lang w:eastAsia="es-ES"/>
+        </w:rPr>
+        <w:drawing>
+          <wp:inline distT="0" distB="0" distL="0" distR="0">
+            <wp:extent cx="5400040" cy="496720"/>
+            <wp:effectExtent l="19050" t="0" r="0" b="0"/>
+            <wp:docPr id="34" name="Imagen 34"/>
+            <wp:cNvGraphicFramePr>
+              <a:graphicFrameLocks xmlns:a="http://schemas.openxmlformats.org/drawingml/2006/main" noChangeAspect="1"/>
+            </wp:cNvGraphicFramePr>
+            <a:graphic xmlns:a="http://schemas.openxmlformats.org/drawingml/2006/main">
+              <a:graphicData uri="http://schemas.openxmlformats.org/drawingml/2006/picture">
+                <pic:pic xmlns:pic="http://schemas.openxmlformats.org/drawingml/2006/picture">
+                  <pic:nvPicPr>
+                    <pic:cNvPr id="0" name="Picture 34"/>
+                    <pic:cNvPicPr>
+                      <a:picLocks noChangeAspect="1" noChangeArrowheads="1"/>
+                    </pic:cNvPicPr>
+                  </pic:nvPicPr>
+                  <pic:blipFill>
+                    <a:blip r:embed="rId24"/>
+                    <a:srcRect/>
+                    <a:stretch>
+                      <a:fillRect/>
+                    </a:stretch>
+                  </pic:blipFill>
+                  <pic:spPr bwMode="auto">
+                    <a:xfrm>
+                      <a:off x="0" y="0"/>
+                      <a:ext cx="5400040" cy="496720"/>
+                    </a:xfrm>
+                    <a:prstGeom prst="rect">
+                      <a:avLst/>
+                    </a:prstGeom>
+                    <a:noFill/>
+                    <a:ln w="9525">
+                      <a:noFill/>
+                      <a:miter lim="800000"/>
+                      <a:headEnd/>
+                      <a:tailEnd/>
+                    </a:ln>
+                  </pic:spPr>
+                </pic:pic>
+              </a:graphicData>
+            </a:graphic>
+          </wp:inline>
+        </w:drawing>
+      </w:r>
+    </w:p>
+    <w:p>
+      <w:pPr>
+        <w:spacing w:before="100" w:beforeAutospacing="1" w:after="100" w:afterAutospacing="1" w:line="240" w:lineRule="auto"/>
+        <w:rPr>
+          <w:rFonts w:ascii="Times New Roman" w:eastAsia="Times New Roman" w:hAnsi="Times New Roman" w:cs="Times New Roman"/>
+          <w:kern w:val="0"/>
+          <w:sz w:val="24"/>
+          <w:szCs w:val="24"/>
+          <w:lang w:eastAsia="es-ES"/>
+        </w:rPr>
+      </w:pPr>
+    </w:p>
+    <w:p>
+      <w:pPr>
+        <w:pStyle w:val="Ttulo3"/>
+        <w:rPr>
+          <w:rFonts w:eastAsia="Times New Roman"/>
+          <w:kern w:val="0"/>
+          <w:lang w:eastAsia="es-ES"/>
+        </w:rPr>
+      </w:pPr>
+      <w:r>
+        <w:rPr>
+          <w:rFonts w:eastAsia="Times New Roman"/>
+          <w:kern w:val="0"/>
+          <w:lang w:eastAsia="es-ES"/>
+        </w:rPr>
+        <w:t>Sprint  4</w:t>
+      </w:r>
+    </w:p>
+    <w:p>
+      <w:pPr>
+        <w:rPr>
+          <w:lang w:eastAsia="es-ES"/>
+        </w:rPr>
+      </w:pPr>
+      <w:r>
+        <w:rPr>
+          <w:lang w:eastAsia="es-ES"/>
+        </w:rPr>
+        <w:t>EXPLICACION DE LO QUE HICISTE EN ESTE SPRINT</w:t>
+      </w:r>
+    </w:p>
+    <w:p>
+      <w:pPr>
+        <w:spacing w:before="100" w:beforeAutospacing="1" w:after="100" w:afterAutospacing="1" w:line="240" w:lineRule="auto"/>
+        <w:rPr>
+          <w:rFonts w:ascii="Times New Roman" w:eastAsia="Times New Roman" w:hAnsi="Times New Roman" w:cs="Times New Roman"/>
+          <w:kern w:val="0"/>
+          <w:sz w:val="24"/>
+          <w:szCs w:val="24"/>
+          <w:lang w:eastAsia="es-ES"/>
+        </w:rPr>
+      </w:pPr>
+    </w:p>
+    <w:p>
+      <w:pPr>
+        <w:spacing w:before="100" w:beforeAutospacing="1" w:after="100" w:afterAutospacing="1" w:line="240" w:lineRule="auto"/>
+        <w:rPr>
+          <w:rFonts w:ascii="Times New Roman" w:eastAsia="Times New Roman" w:hAnsi="Times New Roman" w:cs="Times New Roman"/>
+          <w:kern w:val="0"/>
+          <w:sz w:val="24"/>
+          <w:szCs w:val="24"/>
+          <w:lang w:eastAsia="es-ES"/>
+        </w:rPr>
+      </w:pPr>
+      <w:r>
+        <w:rPr>
+          <w:rFonts w:ascii="Times New Roman" w:eastAsia="Times New Roman" w:hAnsi="Times New Roman" w:cs="Times New Roman"/>
+          <w:noProof/>
+          <w:kern w:val="0"/>
+          <w:sz w:val="24"/>
+          <w:szCs w:val="24"/>
+          <w:lang w:eastAsia="es-ES"/>
+        </w:rPr>
+        <w:drawing>
+          <wp:inline distT="0" distB="0" distL="0" distR="0">
+            <wp:extent cx="5400040" cy="974569"/>
+            <wp:effectExtent l="19050" t="0" r="0" b="0"/>
+            <wp:docPr id="46" name="Imagen 46"/>
+            <wp:cNvGraphicFramePr>
+              <a:graphicFrameLocks xmlns:a="http://schemas.openxmlformats.org/drawingml/2006/main" noChangeAspect="1"/>
+            </wp:cNvGraphicFramePr>
+            <a:graphic xmlns:a="http://schemas.openxmlformats.org/drawingml/2006/main">
+              <a:graphicData uri="http://schemas.openxmlformats.org/drawingml/2006/picture">
+                <pic:pic xmlns:pic="http://schemas.openxmlformats.org/drawingml/2006/picture">
+                  <pic:nvPicPr>
+                    <pic:cNvPr id="0" name="Picture 46"/>
+                    <pic:cNvPicPr>
+                      <a:picLocks noChangeAspect="1" noChangeArrowheads="1"/>
+                    </pic:cNvPicPr>
+                  </pic:nvPicPr>
+                  <pic:blipFill>
+                    <a:blip r:embed="rId25"/>
+                    <a:srcRect/>
+                    <a:stretch>
+                      <a:fillRect/>
+                    </a:stretch>
+                  </pic:blipFill>
+                  <pic:spPr bwMode="auto">
+                    <a:xfrm>
+                      <a:off x="0" y="0"/>
+                      <a:ext cx="5400040" cy="974569"/>
+                    </a:xfrm>
+                    <a:prstGeom prst="rect">
+                      <a:avLst/>
+                    </a:prstGeom>
+                    <a:noFill/>
+                    <a:ln w="9525">
+                      <a:noFill/>
+                      <a:miter lim="800000"/>
+                      <a:headEnd/>
+                      <a:tailEnd/>
+                    </a:ln>
+                  </pic:spPr>
+                </pic:pic>
+              </a:graphicData>
+            </a:graphic>
+          </wp:inline>
+        </w:drawing>
+      </w:r>
+    </w:p>
+    <w:p>
+      <w:pPr>
+        <w:spacing w:before="100" w:beforeAutospacing="1" w:after="100" w:afterAutospacing="1" w:line="240" w:lineRule="auto"/>
+        <w:rPr>
+          <w:rFonts w:ascii="Times New Roman" w:eastAsia="Times New Roman" w:hAnsi="Times New Roman" w:cs="Times New Roman"/>
+          <w:kern w:val="0"/>
+          <w:sz w:val="24"/>
+          <w:szCs w:val="24"/>
+          <w:lang w:eastAsia="es-ES"/>
+        </w:rPr>
+      </w:pPr>
+    </w:p>
+    <w:p>
+      <w:pPr>
+        <w:spacing w:before="100" w:beforeAutospacing="1" w:after="100" w:afterAutospacing="1" w:line="240" w:lineRule="auto"/>
+        <w:rPr>
+          <w:rFonts w:ascii="Times New Roman" w:eastAsia="Times New Roman" w:hAnsi="Times New Roman" w:cs="Times New Roman"/>
+          <w:kern w:val="0"/>
+          <w:sz w:val="24"/>
+          <w:szCs w:val="24"/>
+          <w:lang w:eastAsia="es-ES"/>
+        </w:rPr>
+      </w:pPr>
+      <w:r>
+        <w:rPr>
+          <w:rFonts w:ascii="Times New Roman" w:eastAsia="Times New Roman" w:hAnsi="Times New Roman" w:cs="Times New Roman"/>
+          <w:kern w:val="0"/>
+          <w:sz w:val="24"/>
+          <w:szCs w:val="24"/>
+          <w:lang w:eastAsia="es-ES"/>
+        </w:rPr>
+        <w:t>Para este Sprint se adjunta una captura del Tablero Kanban donde se muestran las tareas creadas para completar el mismo.</w:t>
+      </w:r>
+    </w:p>
+    <w:p>
+      <w:pPr>
+        <w:spacing w:before="100" w:beforeAutospacing="1" w:after="100" w:afterAutospacing="1" w:line="240" w:lineRule="auto"/>
+        <w:jc w:val="center"/>
+        <w:rPr>
+          <w:rFonts w:ascii="Times New Roman" w:eastAsia="Times New Roman" w:hAnsi="Times New Roman" w:cs="Times New Roman"/>
+          <w:kern w:val="0"/>
+          <w:sz w:val="24"/>
+          <w:szCs w:val="24"/>
+          <w:lang w:eastAsia="es-ES"/>
+        </w:rPr>
+      </w:pPr>
+      <w:r>
+        <w:rPr>
+          <w:rFonts w:ascii="Times New Roman" w:eastAsia="Times New Roman" w:hAnsi="Times New Roman" w:cs="Times New Roman"/>
+          <w:noProof/>
+          <w:kern w:val="0"/>
+          <w:sz w:val="24"/>
+          <w:szCs w:val="24"/>
+          <w:lang w:eastAsia="es-ES"/>
+        </w:rPr>
+        <w:lastRenderedPageBreak/>
+        <w:drawing>
+          <wp:inline distT="0" distB="0" distL="0" distR="0">
+            <wp:extent cx="4711218" cy="2064612"/>
+            <wp:effectExtent l="19050" t="0" r="0" b="0"/>
+            <wp:docPr id="49" name="Imagen 49"/>
+            <wp:cNvGraphicFramePr>
+              <a:graphicFrameLocks xmlns:a="http://schemas.openxmlformats.org/drawingml/2006/main" noChangeAspect="1"/>
+            </wp:cNvGraphicFramePr>
+            <a:graphic xmlns:a="http://schemas.openxmlformats.org/drawingml/2006/main">
+              <a:graphicData uri="http://schemas.openxmlformats.org/drawingml/2006/picture">
+                <pic:pic xmlns:pic="http://schemas.openxmlformats.org/drawingml/2006/picture">
+                  <pic:nvPicPr>
+                    <pic:cNvPr id="0" name="Picture 49"/>
+                    <pic:cNvPicPr>
+                      <a:picLocks noChangeAspect="1" noChangeArrowheads="1"/>
+                    </pic:cNvPicPr>
+                  </pic:nvPicPr>
+                  <pic:blipFill>
+                    <a:blip r:embed="rId26"/>
+                    <a:srcRect/>
+                    <a:stretch>
+                      <a:fillRect/>
+                    </a:stretch>
+                  </pic:blipFill>
+                  <pic:spPr bwMode="auto">
+                    <a:xfrm>
+                      <a:off x="0" y="0"/>
+                      <a:ext cx="4713862" cy="2065771"/>
+                    </a:xfrm>
+                    <a:prstGeom prst="rect">
+                      <a:avLst/>
+                    </a:prstGeom>
+                    <a:noFill/>
+                    <a:ln w="9525">
+                      <a:noFill/>
+                      <a:miter lim="800000"/>
+                      <a:headEnd/>
+                      <a:tailEnd/>
+                    </a:ln>
+                  </pic:spPr>
+                </pic:pic>
+              </a:graphicData>
+            </a:graphic>
+          </wp:inline>
+        </w:drawing>
+      </w:r>
+    </w:p>
+    <w:p>
+      <w:pPr>
+        <w:spacing w:before="100" w:beforeAutospacing="1" w:after="100" w:afterAutospacing="1" w:line="240" w:lineRule="auto"/>
+        <w:jc w:val="center"/>
+        <w:rPr>
+          <w:rFonts w:ascii="Times New Roman" w:eastAsia="Times New Roman" w:hAnsi="Times New Roman" w:cs="Times New Roman"/>
+          <w:kern w:val="0"/>
+          <w:sz w:val="24"/>
+          <w:szCs w:val="24"/>
+          <w:lang w:eastAsia="es-ES"/>
+        </w:rPr>
+      </w:pPr>
+    </w:p>
+    <w:p>
+      <w:pPr>
+        <w:spacing w:before="100" w:beforeAutospacing="1" w:after="100" w:afterAutospacing="1" w:line="240" w:lineRule="auto"/>
+        <w:jc w:val="center"/>
+        <w:rPr>
+          <w:rFonts w:ascii="Times New Roman" w:eastAsia="Times New Roman" w:hAnsi="Times New Roman" w:cs="Times New Roman"/>
+          <w:kern w:val="0"/>
+          <w:sz w:val="24"/>
+          <w:szCs w:val="24"/>
+          <w:lang w:eastAsia="es-ES"/>
+        </w:rPr>
+      </w:pPr>
+    </w:p>
+    <w:p>
+      <w:pPr>
+        <w:spacing w:before="100" w:beforeAutospacing="1" w:after="100" w:afterAutospacing="1" w:line="240" w:lineRule="auto"/>
+        <w:rPr>
+          <w:rFonts w:ascii="Times New Roman" w:eastAsia="Times New Roman" w:hAnsi="Times New Roman" w:cs="Times New Roman"/>
+          <w:kern w:val="0"/>
+          <w:sz w:val="24"/>
+          <w:szCs w:val="24"/>
+          <w:lang w:eastAsia="es-ES"/>
+        </w:rPr>
+      </w:pPr>
+    </w:p>
+    <w:p>
+      <w:pPr>
+        <w:pStyle w:val="Ttulo3"/>
+        <w:rPr>
+          <w:rFonts w:eastAsia="Times New Roman"/>
+          <w:kern w:val="0"/>
+          <w:lang w:eastAsia="es-ES"/>
+        </w:rPr>
+      </w:pPr>
+      <w:r>
+        <w:rPr>
+          <w:rFonts w:eastAsia="Times New Roman"/>
+          <w:kern w:val="0"/>
+          <w:lang w:eastAsia="es-ES"/>
+        </w:rPr>
+        <w:t>Sprint  5</w:t>
+      </w:r>
+    </w:p>
+    <w:p>
+      <w:pPr>
+        <w:rPr>
+          <w:lang w:eastAsia="es-ES"/>
+        </w:rPr>
+      </w:pPr>
+      <w:r>
+        <w:rPr>
+          <w:lang w:eastAsia="es-ES"/>
+        </w:rPr>
+        <w:t>EXPLICACION DE LO QUE HICISTE EN ESTE SPRINT</w:t>
+      </w:r>
+    </w:p>
+    <w:p>
+      <w:pPr>
+        <w:spacing w:before="100" w:beforeAutospacing="1" w:after="100" w:afterAutospacing="1" w:line="240" w:lineRule="auto"/>
+        <w:rPr>
+          <w:rFonts w:ascii="Times New Roman" w:eastAsia="Times New Roman" w:hAnsi="Times New Roman" w:cs="Times New Roman"/>
+          <w:kern w:val="0"/>
+          <w:sz w:val="24"/>
+          <w:szCs w:val="24"/>
+          <w:lang w:eastAsia="es-ES"/>
+        </w:rPr>
+      </w:pPr>
+      <w:r>
+        <w:rPr>
+          <w:rFonts w:ascii="Times New Roman" w:eastAsia="Times New Roman" w:hAnsi="Times New Roman" w:cs="Times New Roman"/>
+          <w:kern w:val="0"/>
+          <w:sz w:val="24"/>
+          <w:szCs w:val="24"/>
+          <w:lang w:eastAsia="es-ES"/>
+        </w:rPr>
+        <w:t>TAREAS DE SPRINT</w:t>
+      </w:r>
+    </w:p>
+    <w:p>
+      <w:pPr>
+        <w:spacing w:before="100" w:beforeAutospacing="1" w:after="100" w:afterAutospacing="1" w:line="240" w:lineRule="auto"/>
+        <w:rPr>
+          <w:rFonts w:ascii="Times New Roman" w:eastAsia="Times New Roman" w:hAnsi="Times New Roman" w:cs="Times New Roman"/>
+          <w:kern w:val="0"/>
+          <w:sz w:val="24"/>
+          <w:szCs w:val="24"/>
+          <w:lang w:eastAsia="es-ES"/>
+        </w:rPr>
+      </w:pPr>
+      <w:r>
+        <w:rPr>
+          <w:rFonts w:ascii="Times New Roman" w:eastAsia="Times New Roman" w:hAnsi="Times New Roman" w:cs="Times New Roman"/>
+          <w:kern w:val="0"/>
+          <w:sz w:val="24"/>
+          <w:szCs w:val="24"/>
+          <w:lang w:eastAsia="es-ES"/>
+        </w:rPr>
+        <w:t>COMMITS ASOCIADOS.</w:t>
+      </w:r>
+    </w:p>
+    <w:p>
+      <w:pPr>
+        <w:spacing w:before="100" w:beforeAutospacing="1" w:after="100" w:afterAutospacing="1" w:line="240" w:lineRule="auto"/>
+        <w:rPr>
+          <w:rFonts w:ascii="Times New Roman" w:eastAsia="Times New Roman" w:hAnsi="Times New Roman" w:cs="Times New Roman"/>
+          <w:kern w:val="0"/>
+          <w:sz w:val="24"/>
+          <w:szCs w:val="24"/>
+          <w:lang w:eastAsia="es-ES"/>
+        </w:rPr>
+      </w:pPr>
+    </w:p>
+    <w:p>
+      <w:pPr>
+        <w:spacing w:before="100" w:beforeAutospacing="1" w:after="100" w:afterAutospacing="1" w:line="240" w:lineRule="auto"/>
+        <w:rPr>
+          <w:rFonts w:ascii="Times New Roman" w:eastAsia="Times New Roman" w:hAnsi="Times New Roman" w:cs="Times New Roman"/>
+          <w:kern w:val="0"/>
+          <w:sz w:val="24"/>
+          <w:szCs w:val="24"/>
+          <w:lang w:eastAsia="es-ES"/>
+        </w:rPr>
+      </w:pPr>
     </w:p>
     <w:p>
       <w:pPr>
         <w:pStyle w:val="Ttulo1"/>
       </w:pPr>
       <w:r>
-        <w:lastRenderedPageBreak/>
-        <w:t>Pruebas realizadas en el sistema y validaciones</w:t>
+        <w:t>Pruebas realizadas y validaciones</w:t>
       </w:r>
     </w:p>
     <w:p>
@@ -5907,6 +7820,7 @@
           <w:rFonts w:ascii="Times New Roman" w:hAnsi="Times New Roman"/>
           <w:sz w:val="24"/>
         </w:rPr>
+        <w:lastRenderedPageBreak/>
         <w:t>Frontend -&gt;Javascript (Alpine JS) + HTML + Boostrap</w:t>
       </w:r>
     </w:p>
@@ -5936,208 +7850,6 @@
           <w:sz w:val="24"/>
         </w:rPr>
       </w:pPr>
-      <w:r>
-        <w:rPr>
-          <w:rFonts w:ascii="Times New Roman" w:hAnsi="Times New Roman"/>
-          <w:sz w:val="24"/>
-        </w:rPr>
-        <w:t>El alcance de nuestro proyecto será:</w:t>
-      </w:r>
-    </w:p>
-    <w:p>
-      <w:pPr>
-        <w:spacing w:line="360" w:lineRule="auto"/>
-        <w:rPr>
-          <w:rFonts w:ascii="Times New Roman" w:hAnsi="Times New Roman"/>
-          <w:sz w:val="24"/>
-        </w:rPr>
-      </w:pPr>
-    </w:p>
-    <w:p>
-      <w:pPr>
-        <w:spacing w:line="360" w:lineRule="auto"/>
-        <w:rPr>
-          <w:rFonts w:ascii="Times New Roman" w:hAnsi="Times New Roman"/>
-          <w:sz w:val="24"/>
-        </w:rPr>
-      </w:pPr>
-      <w:r>
-        <w:rPr>
-          <w:rFonts w:ascii="Times New Roman" w:hAnsi="Times New Roman"/>
-          <w:sz w:val="24"/>
-        </w:rPr>
-        <w:t>GESTION DE PRODUCTOS +  CLASIFICACION POR CATEGORIAS</w:t>
-      </w:r>
-    </w:p>
-    <w:p>
-      <w:pPr>
-        <w:spacing w:line="360" w:lineRule="auto"/>
-        <w:rPr>
-          <w:rFonts w:ascii="Times New Roman" w:hAnsi="Times New Roman"/>
-          <w:sz w:val="24"/>
-        </w:rPr>
-      </w:pPr>
-      <w:r>
-        <w:rPr>
-          <w:rFonts w:ascii="Times New Roman" w:hAnsi="Times New Roman"/>
-          <w:sz w:val="24"/>
-        </w:rPr>
-        <w:t>CONTROL DE STOCK DE PRODUCTOS</w:t>
-      </w:r>
-    </w:p>
-    <w:p>
-      <w:pPr>
-        <w:spacing w:line="360" w:lineRule="auto"/>
-        <w:rPr>
-          <w:rFonts w:ascii="Times New Roman" w:hAnsi="Times New Roman"/>
-          <w:sz w:val="24"/>
-        </w:rPr>
-      </w:pPr>
-      <w:r>
-        <w:rPr>
-          <w:rFonts w:ascii="Times New Roman" w:hAnsi="Times New Roman"/>
-          <w:sz w:val="24"/>
-        </w:rPr>
-        <w:t>GESTION DE CLIENTES</w:t>
-      </w:r>
-    </w:p>
-    <w:p>
-      <w:pPr>
-        <w:spacing w:line="360" w:lineRule="auto"/>
-        <w:rPr>
-          <w:rFonts w:ascii="Times New Roman" w:hAnsi="Times New Roman"/>
-          <w:sz w:val="24"/>
-        </w:rPr>
-      </w:pPr>
-      <w:r>
-        <w:rPr>
-          <w:rFonts w:ascii="Times New Roman" w:hAnsi="Times New Roman"/>
-          <w:sz w:val="24"/>
-        </w:rPr>
-        <w:t>HISTORICO DE COMPRAS -&gt; Tabla compras donde se crea una compra que contiene X productos con los clientes mediante su id(dni)</w:t>
-      </w:r>
-    </w:p>
-    <w:p>
-      <w:pPr>
-        <w:spacing w:line="360" w:lineRule="auto"/>
-        <w:rPr>
-          <w:rFonts w:ascii="Times New Roman" w:hAnsi="Times New Roman"/>
-          <w:sz w:val="24"/>
-        </w:rPr>
-      </w:pPr>
-    </w:p>
-    <w:p>
-      <w:pPr>
-        <w:spacing w:line="360" w:lineRule="auto"/>
-        <w:rPr>
-          <w:rFonts w:ascii="Times New Roman" w:hAnsi="Times New Roman"/>
-          <w:sz w:val="24"/>
-        </w:rPr>
-      </w:pPr>
-      <w:r>
-        <w:rPr>
-          <w:rFonts w:ascii="Times New Roman" w:hAnsi="Times New Roman"/>
-          <w:sz w:val="24"/>
-        </w:rPr>
-        <w:t>**Posibles funcionalidades adicionales</w:t>
-      </w:r>
-      <w:r>
-        <w:rPr>
-          <w:rFonts w:ascii="Times New Roman" w:hAnsi="Times New Roman"/>
-          <w:sz w:val="24"/>
-        </w:rPr>
-        <w:t>**</w:t>
-      </w:r>
-    </w:p>
-    <w:p>
-      <w:pPr>
-        <w:spacing w:line="360" w:lineRule="auto"/>
-        <w:rPr>
-          <w:rFonts w:ascii="Times New Roman" w:hAnsi="Times New Roman"/>
-          <w:sz w:val="24"/>
-        </w:rPr>
-      </w:pPr>
-      <w:r>
-        <w:rPr>
-          <w:rFonts w:ascii="Times New Roman" w:hAnsi="Times New Roman"/>
-          <w:sz w:val="24"/>
-        </w:rPr>
-        <w:t>Los clientes pueden iniciar sesión y consultar los productos y el stock de los mismos.</w:t>
-      </w:r>
-    </w:p>
-    <w:p>
-      <w:pPr>
-        <w:spacing w:line="360" w:lineRule="auto"/>
-        <w:rPr>
-          <w:rFonts w:ascii="Times New Roman" w:hAnsi="Times New Roman"/>
-          <w:sz w:val="24"/>
-        </w:rPr>
-      </w:pPr>
-      <w:r>
-        <w:rPr>
-          <w:rFonts w:ascii="Times New Roman" w:hAnsi="Times New Roman"/>
-          <w:sz w:val="24"/>
-        </w:rPr>
-        <w:t>Los clientes pueden ver histórico de compras realizadas.</w:t>
-      </w:r>
-    </w:p>
-    <w:p>
-      <w:pPr>
-        <w:spacing w:line="360" w:lineRule="auto"/>
-        <w:rPr>
-          <w:rFonts w:ascii="Times New Roman" w:hAnsi="Times New Roman"/>
-          <w:sz w:val="24"/>
-        </w:rPr>
-      </w:pPr>
-      <w:r>
-        <w:rPr>
-          <w:rFonts w:ascii="Times New Roman" w:hAnsi="Times New Roman"/>
-          <w:sz w:val="24"/>
-        </w:rPr>
-        <w:t>Los clientes pueden generar un PDF de la compra realizada.</w:t>
-      </w:r>
-    </w:p>
-    <w:p>
-      <w:pPr>
-        <w:spacing w:line="360" w:lineRule="auto"/>
-        <w:rPr>
-          <w:rFonts w:ascii="Times New Roman" w:hAnsi="Times New Roman"/>
-          <w:sz w:val="24"/>
-        </w:rPr>
-      </w:pPr>
-      <w:r>
-        <w:rPr>
-          <w:rFonts w:ascii="Times New Roman" w:hAnsi="Times New Roman"/>
-          <w:sz w:val="24"/>
-        </w:rPr>
-        <w:lastRenderedPageBreak/>
-        <w:t>Los clientes reciben un e-mail de la compra realizada.</w:t>
-      </w:r>
-    </w:p>
-    <w:p>
-      <w:pPr>
-        <w:spacing w:line="360" w:lineRule="auto"/>
-        <w:rPr>
-          <w:rFonts w:ascii="Times New Roman" w:hAnsi="Times New Roman"/>
-          <w:sz w:val="24"/>
-        </w:rPr>
-      </w:pPr>
-      <w:r>
-        <w:rPr>
-          <w:rFonts w:ascii="Times New Roman" w:hAnsi="Times New Roman"/>
-          <w:sz w:val="24"/>
-        </w:rPr>
-        <w:t>Los clientes, se pueden registrar por si solos en el sistema.</w:t>
-      </w:r>
-    </w:p>
-    <w:p>
-      <w:pPr>
-        <w:spacing w:line="360" w:lineRule="auto"/>
-        <w:rPr>
-          <w:rFonts w:ascii="Times New Roman" w:hAnsi="Times New Roman"/>
-          <w:sz w:val="24"/>
-        </w:rPr>
-      </w:pPr>
     </w:p>
     <w:p>
       <w:pPr>
@@ -6158,7 +7870,7 @@
       </w:pPr>
     </w:p>
     <w:sectPr>
-      <w:footerReference w:type="default" r:id="rId11"/>
+      <w:footerReference w:type="default" r:id="rId27"/>
       <w:pgSz w:w="11906" w:h="16838"/>
       <w:pgMar w:top="1417" w:right="1701" w:bottom="1417" w:left="1701" w:header="708" w:footer="708" w:gutter="0"/>
       <w:pgNumType w:start="0"/>
@@ -6216,7 +7928,7 @@
             <w:rPr>
               <w:noProof/>
             </w:rPr>
-            <w:t>19</w:t>
+            <w:t>23</w:t>
           </w:r>
         </w:fldSimple>
       </w:p>
@@ -6930,6 +8642,119 @@
     </w:lvl>
   </w:abstractNum>
   <w:abstractNum w:abstractNumId="5">
+    <w:nsid w:val="1C75593F"/>
+    <w:multiLevelType w:val="hybridMultilevel"/>
+    <w:tmpl w:val="F9C46362"/>
+    <w:lvl w:ilvl="0" w:tplc="0C0A0001">
+      <w:start w:val="1"/>
+      <w:numFmt w:val="bullet"/>
+      <w:lvlText w:val=""/>
+      <w:lvlJc w:val="left"/>
+      <w:pPr>
+        <w:ind w:left="770" w:hanging="360"/>
+      </w:pPr>
+      <w:rPr>
+        <w:rFonts w:ascii="Symbol" w:hAnsi="Symbol" w:hint="default"/>
+      </w:rPr>
+    </w:lvl>
+    <w:lvl w:ilvl="1" w:tplc="0C0A0003" w:tentative="1">
+      <w:start w:val="1"/>
+      <w:numFmt w:val="bullet"/>
+      <w:lvlText w:val="o"/>
+      <w:lvlJc w:val="left"/>
+      <w:pPr>
+        <w:ind w:left="1490" w:hanging="360"/>
+      </w:pPr>
+      <w:rPr>
+        <w:rFonts w:ascii="Courier New" w:hAnsi="Courier New" w:cs="Courier New" w:hint="default"/>
+      </w:rPr>
+    </w:lvl>
+    <w:lvl w:ilvl="2" w:tplc="0C0A0005" w:tentative="1">
+      <w:start w:val="1"/>
+      <w:numFmt w:val="bullet"/>
+      <w:lvlText w:val=""/>
+      <w:lvlJc w:val="left"/>
+      <w:pPr>
+        <w:ind w:left="2210" w:hanging="360"/>
+      </w:pPr>
+      <w:rPr>
+        <w:rFonts w:ascii="Wingdings" w:hAnsi="Wingdings" w:hint="default"/>
+      </w:rPr>
+    </w:lvl>
+    <w:lvl w:ilvl="3" w:tplc="0C0A0001" w:tentative="1">
+      <w:start w:val="1"/>
+      <w:numFmt w:val="bullet"/>
+      <w:lvlText w:val=""/>
+      <w:lvlJc w:val="left"/>
+      <w:pPr>
+        <w:ind w:left="2930" w:hanging="360"/>
+      </w:pPr>
+      <w:rPr>
+        <w:rFonts w:ascii="Symbol" w:hAnsi="Symbol" w:hint="default"/>
+      </w:rPr>
+    </w:lvl>
+    <w:lvl w:ilvl="4" w:tplc="0C0A0003" w:tentative="1">
+      <w:start w:val="1"/>
+      <w:numFmt w:val="bullet"/>
+      <w:lvlText w:val="o"/>
+      <w:lvlJc w:val="left"/>
+      <w:pPr>
+        <w:ind w:left="3650" w:hanging="360"/>
+      </w:pPr>
+      <w:rPr>
+        <w:rFonts w:ascii="Courier New" w:hAnsi="Courier New" w:cs="Courier New" w:hint="default"/>
+      </w:rPr>
+    </w:lvl>
+    <w:lvl w:ilvl="5" w:tplc="0C0A0005" w:tentative="1">
+      <w:start w:val="1"/>
+      <w:numFmt w:val="bullet"/>
+      <w:lvlText w:val=""/>
+      <w:lvlJc w:val="left"/>
+      <w:pPr>
+        <w:ind w:left="4370" w:hanging="360"/>
+      </w:pPr>
+      <w:rPr>
+        <w:rFonts w:ascii="Wingdings" w:hAnsi="Wingdings" w:hint="default"/>
+      </w:rPr>
+    </w:lvl>
+    <w:lvl w:ilvl="6" w:tplc="0C0A0001" w:tentative="1">
+      <w:start w:val="1"/>
+      <w:numFmt w:val="bullet"/>
+      <w:lvlText w:val=""/>
+      <w:lvlJc w:val="left"/>
+      <w:pPr>
+        <w:ind w:left="5090" w:hanging="360"/>
+      </w:pPr>
+      <w:rPr>
+        <w:rFonts w:ascii="Symbol" w:hAnsi="Symbol" w:hint="default"/>
+      </w:rPr>
+    </w:lvl>
+    <w:lvl w:ilvl="7" w:tplc="0C0A0003" w:tentative="1">
+      <w:start w:val="1"/>
+      <w:numFmt w:val="bullet"/>
+      <w:lvlText w:val="o"/>
+      <w:lvlJc w:val="left"/>
+      <w:pPr>
+        <w:ind w:left="5810" w:hanging="360"/>
+      </w:pPr>
+      <w:rPr>
+        <w:rFonts w:ascii="Courier New" w:hAnsi="Courier New" w:cs="Courier New" w:hint="default"/>
+      </w:rPr>
+    </w:lvl>
+    <w:lvl w:ilvl="8" w:tplc="0C0A0005" w:tentative="1">
+      <w:start w:val="1"/>
+      <w:numFmt w:val="bullet"/>
+      <w:lvlText w:val=""/>
+      <w:lvlJc w:val="left"/>
+      <w:pPr>
+        <w:ind w:left="6530" w:hanging="360"/>
+      </w:pPr>
+      <w:rPr>
+        <w:rFonts w:ascii="Wingdings" w:hAnsi="Wingdings" w:hint="default"/>
+      </w:rPr>
+    </w:lvl>
+  </w:abstractNum>
+  <w:abstractNum w:abstractNumId="6">
     <w:nsid w:val="1D8E0AF2"/>
     <w:multiLevelType w:val="multilevel"/>
     <w:tmpl w:val="1668D748"/>
@@ -7046,7 +8871,7 @@
       </w:pPr>
     </w:lvl>
   </w:abstractNum>
-  <w:abstractNum w:abstractNumId="6">
+  <w:abstractNum w:abstractNumId="7">
     <w:nsid w:val="263156C7"/>
     <w:multiLevelType w:val="multilevel"/>
     <w:tmpl w:val="8AD23460"/>
@@ -7195,7 +9020,7 @@
       </w:rPr>
     </w:lvl>
   </w:abstractNum>
-  <w:abstractNum w:abstractNumId="7">
+  <w:abstractNum w:abstractNumId="8">
     <w:nsid w:val="267C244A"/>
     <w:multiLevelType w:val="hybridMultilevel"/>
     <w:tmpl w:val="7F2C231E"/>
@@ -7308,7 +9133,7 @@
       </w:rPr>
     </w:lvl>
   </w:abstractNum>
-  <w:abstractNum w:abstractNumId="8">
+  <w:abstractNum w:abstractNumId="9">
     <w:nsid w:val="268E47B4"/>
     <w:multiLevelType w:val="hybridMultilevel"/>
     <w:tmpl w:val="033460C2"/>
@@ -7421,7 +9246,7 @@
       </w:rPr>
     </w:lvl>
   </w:abstractNum>
-  <w:abstractNum w:abstractNumId="9">
+  <w:abstractNum w:abstractNumId="10">
     <w:nsid w:val="2D892F09"/>
     <w:multiLevelType w:val="hybridMultilevel"/>
     <w:tmpl w:val="77824860"/>
@@ -7534,7 +9359,7 @@
       </w:rPr>
     </w:lvl>
   </w:abstractNum>
-  <w:abstractNum w:abstractNumId="10">
+  <w:abstractNum w:abstractNumId="11">
     <w:nsid w:val="3AE17EA6"/>
     <w:multiLevelType w:val="hybridMultilevel"/>
     <w:tmpl w:val="8F1A6C0A"/>
@@ -7647,7 +9472,7 @@
       </w:rPr>
     </w:lvl>
   </w:abstractNum>
-  <w:abstractNum w:abstractNumId="11">
+  <w:abstractNum w:abstractNumId="12">
     <w:nsid w:val="42102DF1"/>
     <w:multiLevelType w:val="multilevel"/>
     <w:tmpl w:val="56F21E5C"/>
@@ -7796,7 +9621,93 @@
       </w:rPr>
     </w:lvl>
   </w:abstractNum>
-  <w:abstractNum w:abstractNumId="12">
+  <w:abstractNum w:abstractNumId="13">
+    <w:nsid w:val="44CC0B7E"/>
+    <w:multiLevelType w:val="hybridMultilevel"/>
+    <w:tmpl w:val="ABA45C84"/>
+    <w:lvl w:ilvl="0" w:tplc="0C0A000F">
+      <w:start w:val="1"/>
+      <w:numFmt w:val="decimal"/>
+      <w:lvlText w:val="%1."/>
+      <w:lvlJc w:val="left"/>
+      <w:pPr>
+        <w:ind w:left="720" w:hanging="360"/>
+      </w:pPr>
+    </w:lvl>
+    <w:lvl w:ilvl="1" w:tplc="0C0A0019" w:tentative="1">
+      <w:start w:val="1"/>
+      <w:numFmt w:val="lowerLetter"/>
+      <w:lvlText w:val="%2."/>
+      <w:lvlJc w:val="left"/>
+      <w:pPr>
+        <w:ind w:left="1440" w:hanging="360"/>
+      </w:pPr>
+    </w:lvl>
+    <w:lvl w:ilvl="2" w:tplc="0C0A001B" w:tentative="1">
+      <w:start w:val="1"/>
+      <w:numFmt w:val="lowerRoman"/>
+      <w:lvlText w:val="%3."/>
+      <w:lvlJc w:val="right"/>
+      <w:pPr>
+        <w:ind w:left="2160" w:hanging="180"/>
+      </w:pPr>
+    </w:lvl>
+    <w:lvl w:ilvl="3" w:tplc="0C0A000F" w:tentative="1">
+      <w:start w:val="1"/>
+      <w:numFmt w:val="decimal"/>
+      <w:lvlText w:val="%4."/>
+      <w:lvlJc w:val="left"/>
+      <w:pPr>
+        <w:ind w:left="2880" w:hanging="360"/>
+      </w:pPr>
+    </w:lvl>
+    <w:lvl w:ilvl="4" w:tplc="0C0A0019" w:tentative="1">
+      <w:start w:val="1"/>
+      <w:numFmt w:val="lowerLetter"/>
+      <w:lvlText w:val="%5."/>
+      <w:lvlJc w:val="left"/>
+      <w:pPr>
+        <w:ind w:left="3600" w:hanging="360"/>
+      </w:pPr>
+    </w:lvl>
+    <w:lvl w:ilvl="5" w:tplc="0C0A001B" w:tentative="1">
+      <w:start w:val="1"/>
+      <w:numFmt w:val="lowerRoman"/>
+      <w:lvlText w:val="%6."/>
+      <w:lvlJc w:val="right"/>
+      <w:pPr>
+        <w:ind w:left="4320" w:hanging="180"/>
+      </w:pPr>
+    </w:lvl>
+    <w:lvl w:ilvl="6" w:tplc="0C0A000F" w:tentative="1">
+      <w:start w:val="1"/>
+      <w:numFmt w:val="decimal"/>
+      <w:lvlText w:val="%7."/>
+      <w:lvlJc w:val="left"/>
+      <w:pPr>
+        <w:ind w:left="5040" w:hanging="360"/>
+      </w:pPr>
+    </w:lvl>
+    <w:lvl w:ilvl="7" w:tplc="0C0A0019" w:tentative="1">
+      <w:start w:val="1"/>
+      <w:numFmt w:val="lowerLetter"/>
+      <w:lvlText w:val="%8."/>
+      <w:lvlJc w:val="left"/>
+      <w:pPr>
+        <w:ind w:left="5760" w:hanging="360"/>
+      </w:pPr>
+    </w:lvl>
+    <w:lvl w:ilvl="8" w:tplc="0C0A001B" w:tentative="1">
+      <w:start w:val="1"/>
+      <w:numFmt w:val="lowerRoman"/>
+      <w:lvlText w:val="%9."/>
+      <w:lvlJc w:val="right"/>
+      <w:pPr>
+        <w:ind w:left="6480" w:hanging="180"/>
+      </w:pPr>
+    </w:lvl>
+  </w:abstractNum>
+  <w:abstractNum w:abstractNumId="14">
     <w:nsid w:val="455D4F3B"/>
     <w:multiLevelType w:val="hybridMultilevel"/>
     <w:tmpl w:val="83F4B6C4"/>
@@ -7882,7 +9793,7 @@
       </w:pPr>
     </w:lvl>
   </w:abstractNum>
-  <w:abstractNum w:abstractNumId="13">
+  <w:abstractNum w:abstractNumId="15">
     <w:nsid w:val="4644516F"/>
     <w:multiLevelType w:val="hybridMultilevel"/>
     <w:tmpl w:val="946A3870"/>
@@ -7968,7 +9879,7 @@
       </w:pPr>
     </w:lvl>
   </w:abstractNum>
-  <w:abstractNum w:abstractNumId="14">
+  <w:abstractNum w:abstractNumId="16">
     <w:nsid w:val="464F76FC"/>
     <w:multiLevelType w:val="multilevel"/>
     <w:tmpl w:val="CF8CE662"/>
@@ -8117,7 +10028,7 @@
       </w:rPr>
     </w:lvl>
   </w:abstractNum>
-  <w:abstractNum w:abstractNumId="15">
+  <w:abstractNum w:abstractNumId="17">
     <w:nsid w:val="4B2D3D13"/>
     <w:multiLevelType w:val="hybridMultilevel"/>
     <w:tmpl w:val="93442274"/>
@@ -8230,7 +10141,7 @@
       </w:rPr>
     </w:lvl>
   </w:abstractNum>
-  <w:abstractNum w:abstractNumId="16">
+  <w:abstractNum w:abstractNumId="18">
     <w:nsid w:val="4CBF7164"/>
     <w:multiLevelType w:val="multilevel"/>
     <w:tmpl w:val="93C803A6"/>
@@ -8379,7 +10290,7 @@
       </w:rPr>
     </w:lvl>
   </w:abstractNum>
-  <w:abstractNum w:abstractNumId="17">
+  <w:abstractNum w:abstractNumId="19">
     <w:nsid w:val="51767041"/>
     <w:multiLevelType w:val="hybridMultilevel"/>
     <w:tmpl w:val="61601C80"/>
@@ -8495,7 +10406,7 @@
       </w:rPr>
     </w:lvl>
   </w:abstractNum>
-  <w:abstractNum w:abstractNumId="18">
+  <w:abstractNum w:abstractNumId="20">
     <w:nsid w:val="528915F4"/>
     <w:multiLevelType w:val="hybridMultilevel"/>
     <w:tmpl w:val="946A3870"/>
@@ -8581,7 +10492,7 @@
       </w:pPr>
     </w:lvl>
   </w:abstractNum>
-  <w:abstractNum w:abstractNumId="19">
+  <w:abstractNum w:abstractNumId="21">
     <w:nsid w:val="53BA45EC"/>
     <w:multiLevelType w:val="multilevel"/>
     <w:tmpl w:val="7D7C7B8C"/>
@@ -8730,7 +10641,7 @@
       </w:rPr>
     </w:lvl>
   </w:abstractNum>
-  <w:abstractNum w:abstractNumId="20">
+  <w:abstractNum w:abstractNumId="22">
     <w:nsid w:val="55B30C6F"/>
     <w:multiLevelType w:val="hybridMultilevel"/>
     <w:tmpl w:val="B4CCA504"/>
@@ -8843,7 +10754,7 @@
       </w:rPr>
     </w:lvl>
   </w:abstractNum>
-  <w:abstractNum w:abstractNumId="21">
+  <w:abstractNum w:abstractNumId="23">
     <w:nsid w:val="5A4F5181"/>
     <w:multiLevelType w:val="multilevel"/>
     <w:tmpl w:val="FAA63A9C"/>
@@ -8992,7 +10903,7 @@
       </w:rPr>
     </w:lvl>
   </w:abstractNum>
-  <w:abstractNum w:abstractNumId="22">
+  <w:abstractNum w:abstractNumId="24">
     <w:nsid w:val="5CAD29BC"/>
     <w:multiLevelType w:val="multilevel"/>
     <w:tmpl w:val="977E421A"/>
@@ -9141,7 +11052,7 @@
       </w:rPr>
     </w:lvl>
   </w:abstractNum>
-  <w:abstractNum w:abstractNumId="23">
+  <w:abstractNum w:abstractNumId="25">
     <w:nsid w:val="5D0D132D"/>
     <w:multiLevelType w:val="multilevel"/>
     <w:tmpl w:val="A3EC21AE"/>
@@ -9290,7 +11201,7 @@
       </w:rPr>
     </w:lvl>
   </w:abstractNum>
-  <w:abstractNum w:abstractNumId="24">
+  <w:abstractNum w:abstractNumId="26">
     <w:nsid w:val="600E3378"/>
     <w:multiLevelType w:val="hybridMultilevel"/>
     <w:tmpl w:val="6E94B036"/>
@@ -9403,7 +11314,7 @@
       </w:rPr>
     </w:lvl>
   </w:abstractNum>
-  <w:abstractNum w:abstractNumId="25">
+  <w:abstractNum w:abstractNumId="27">
     <w:nsid w:val="601A16B5"/>
     <w:multiLevelType w:val="multilevel"/>
     <w:tmpl w:val="A4889CFC"/>
@@ -9552,7 +11463,7 @@
       </w:rPr>
     </w:lvl>
   </w:abstractNum>
-  <w:abstractNum w:abstractNumId="26">
+  <w:abstractNum w:abstractNumId="28">
     <w:nsid w:val="606B3D0B"/>
     <w:multiLevelType w:val="multilevel"/>
     <w:tmpl w:val="18944956"/>
@@ -9701,7 +11612,7 @@
       </w:rPr>
     </w:lvl>
   </w:abstractNum>
-  <w:abstractNum w:abstractNumId="27">
+  <w:abstractNum w:abstractNumId="29">
     <w:nsid w:val="60E61C7C"/>
     <w:multiLevelType w:val="hybridMultilevel"/>
     <w:tmpl w:val="3864CF26"/>
@@ -9814,7 +11725,7 @@
       </w:rPr>
     </w:lvl>
   </w:abstractNum>
-  <w:abstractNum w:abstractNumId="28">
+  <w:abstractNum w:abstractNumId="30">
     <w:nsid w:val="60F14096"/>
     <w:multiLevelType w:val="hybridMultilevel"/>
     <w:tmpl w:val="F9B065AE"/>
@@ -9900,7 +11811,7 @@
       </w:pPr>
     </w:lvl>
   </w:abstractNum>
-  <w:abstractNum w:abstractNumId="29">
+  <w:abstractNum w:abstractNumId="31">
     <w:nsid w:val="651B7A6A"/>
     <w:multiLevelType w:val="multilevel"/>
     <w:tmpl w:val="246A763A"/>
@@ -10021,7 +11932,7 @@
       </w:pPr>
     </w:lvl>
   </w:abstractNum>
-  <w:abstractNum w:abstractNumId="30">
+  <w:abstractNum w:abstractNumId="32">
     <w:nsid w:val="6A051C9A"/>
     <w:multiLevelType w:val="hybridMultilevel"/>
     <w:tmpl w:val="64660C74"/>
@@ -10134,7 +12045,7 @@
       </w:rPr>
     </w:lvl>
   </w:abstractNum>
-  <w:abstractNum w:abstractNumId="31">
+  <w:abstractNum w:abstractNumId="33">
     <w:nsid w:val="6D9005C4"/>
     <w:multiLevelType w:val="multilevel"/>
     <w:tmpl w:val="3DC87844"/>
@@ -10252,7 +12163,7 @@
       </w:rPr>
     </w:lvl>
   </w:abstractNum>
-  <w:abstractNum w:abstractNumId="32">
+  <w:abstractNum w:abstractNumId="34">
     <w:nsid w:val="714F3002"/>
     <w:multiLevelType w:val="multilevel"/>
     <w:tmpl w:val="0000497A"/>
@@ -10401,7 +12312,7 @@
       </w:rPr>
     </w:lvl>
   </w:abstractNum>
-  <w:abstractNum w:abstractNumId="33">
+  <w:abstractNum w:abstractNumId="35">
     <w:nsid w:val="7C5C2BE0"/>
     <w:multiLevelType w:val="multilevel"/>
     <w:tmpl w:val="BDF84E04"/>
@@ -10550,7 +12461,7 @@
       </w:rPr>
     </w:lvl>
   </w:abstractNum>
-  <w:abstractNum w:abstractNumId="34">
+  <w:abstractNum w:abstractNumId="36">
     <w:nsid w:val="7F1F2048"/>
     <w:multiLevelType w:val="hybridMultilevel"/>
     <w:tmpl w:val="D960B696"/>
@@ -10664,7 +12575,7 @@
       </w:rPr>
     </w:lvl>
   </w:abstractNum>
-  <w:abstractNum w:abstractNumId="35">
+  <w:abstractNum w:abstractNumId="37">
     <w:nsid w:val="7F872045"/>
     <w:multiLevelType w:val="hybridMultilevel"/>
     <w:tmpl w:val="DF6CBFA0"/>
@@ -10754,49 +12665,49 @@
     </w:lvl>
   </w:abstractNum>
   <w:num w:numId="1">
-    <w:abstractNumId w:val="13"/>
+    <w:abstractNumId w:val="15"/>
   </w:num>
   <w:num w:numId="2">
-    <w:abstractNumId w:val="28"/>
+    <w:abstractNumId w:val="30"/>
   </w:num>
   <w:num w:numId="3">
-    <w:abstractNumId w:val="7"/>
+    <w:abstractNumId w:val="8"/>
   </w:num>
   <w:num w:numId="4">
-    <w:abstractNumId w:val="8"/>
+    <w:abstractNumId w:val="9"/>
   </w:num>
   <w:num w:numId="5">
-    <w:abstractNumId w:val="12"/>
+    <w:abstractNumId w:val="14"/>
   </w:num>
   <w:num w:numId="6">
-    <w:abstractNumId w:val="15"/>
+    <w:abstractNumId w:val="17"/>
   </w:num>
   <w:num w:numId="7">
-    <w:abstractNumId w:val="31"/>
+    <w:abstractNumId w:val="33"/>
   </w:num>
   <w:num w:numId="8">
-    <w:abstractNumId w:val="18"/>
+    <w:abstractNumId w:val="20"/>
   </w:num>
   <w:num w:numId="9">
-    <w:abstractNumId w:val="34"/>
+    <w:abstractNumId w:val="36"/>
   </w:num>
   <w:num w:numId="10">
-    <w:abstractNumId w:val="27"/>
+    <w:abstractNumId w:val="29"/>
   </w:num>
   <w:num w:numId="11">
-    <w:abstractNumId w:val="20"/>
+    <w:abstractNumId w:val="22"/>
   </w:num>
   <w:num w:numId="12">
-    <w:abstractNumId w:val="9"/>
+    <w:abstractNumId w:val="10"/>
   </w:num>
   <w:num w:numId="13">
-    <w:abstractNumId w:val="35"/>
+    <w:abstractNumId w:val="37"/>
   </w:num>
   <w:num w:numId="14">
-    <w:abstractNumId w:val="24"/>
+    <w:abstractNumId w:val="26"/>
   </w:num>
   <w:num w:numId="15">
-    <w:abstractNumId w:val="10"/>
+    <w:abstractNumId w:val="11"/>
   </w:num>
   <w:num w:numId="16">
     <w:abstractNumId w:val="4"/>
@@ -10805,61 +12716,67 @@
     <w:abstractNumId w:val="0"/>
   </w:num>
   <w:num w:numId="18">
-    <w:abstractNumId w:val="17"/>
+    <w:abstractNumId w:val="19"/>
   </w:num>
   <w:num w:numId="19">
-    <w:abstractNumId w:val="30"/>
+    <w:abstractNumId w:val="32"/>
   </w:num>
   <w:num w:numId="20">
-    <w:abstractNumId w:val="26"/>
+    <w:abstractNumId w:val="28"/>
   </w:num>
   <w:num w:numId="21">
-    <w:abstractNumId w:val="32"/>
+    <w:abstractNumId w:val="34"/>
   </w:num>
   <w:num w:numId="22">
     <w:abstractNumId w:val="3"/>
   </w:num>
   <w:num w:numId="23">
-    <w:abstractNumId w:val="21"/>
+    <w:abstractNumId w:val="23"/>
   </w:num>
   <w:num w:numId="24">
-    <w:abstractNumId w:val="25"/>
+    <w:abstractNumId w:val="27"/>
   </w:num>
   <w:num w:numId="25">
     <w:abstractNumId w:val="2"/>
   </w:num>
   <w:num w:numId="26">
-    <w:abstractNumId w:val="33"/>
+    <w:abstractNumId w:val="35"/>
   </w:num>
   <w:num w:numId="27">
-    <w:abstractNumId w:val="6"/>
+    <w:abstractNumId w:val="7"/>
   </w:num>
   <w:num w:numId="28">
-    <w:abstractNumId w:val="23"/>
+    <w:abstractNumId w:val="25"/>
   </w:num>
   <w:num w:numId="29">
-    <w:abstractNumId w:val="16"/>
+    <w:abstractNumId w:val="18"/>
   </w:num>
   <w:num w:numId="30">
-    <w:abstractNumId w:val="11"/>
+    <w:abstractNumId w:val="12"/>
   </w:num>
   <w:num w:numId="31">
     <w:abstractNumId w:val="1"/>
   </w:num>
   <w:num w:numId="32">
-    <w:abstractNumId w:val="19"/>
+    <w:abstractNumId w:val="21"/>
   </w:num>
   <w:num w:numId="33">
+    <w:abstractNumId w:val="6"/>
+  </w:num>
+  <w:num w:numId="34">
+    <w:abstractNumId w:val="16"/>
+  </w:num>
+  <w:num w:numId="35">
+    <w:abstractNumId w:val="31"/>
+  </w:num>
+  <w:num w:numId="36">
+    <w:abstractNumId w:val="24"/>
+  </w:num>
+  <w:num w:numId="37">
     <w:abstractNumId w:val="5"/>
   </w:num>
-  <w:num w:numId="34">
-    <w:abstractNumId w:val="14"/>
-  </w:num>
-  <w:num w:numId="35">
-    <w:abstractNumId w:val="29"/>
-  </w:num>
-  <w:num w:numId="36">
-    <w:abstractNumId w:val="22"/>
+  <w:num w:numId="38">
+    <w:abstractNumId w:val="13"/>
   </w:num>
 </w:numbering>
 </file>
@@ -11024,7 +12941,7 @@
   <w:style w:type="paragraph" w:default="1" w:styleId="Normal">
     <w:name w:val="Normal"/>
     <w:qFormat/>
-    <w:rsid w:val="000E1AD9"/>
+    <w:rsid w:val="004B792F"/>
   </w:style>
   <w:style w:type="paragraph" w:styleId="Ttulo1">
     <w:name w:val="heading 1"/>
@@ -11937,7 +13854,7 @@
   <a:extraClrSchemeLst/>
   <a:extLst>
     <a:ext uri="{05A4C25C-085E-4340-85A3-A5531E510DB2}">
-      <thm15:themeFamily xmlns="" xmlns:thm15="http://schemas.microsoft.com/office/thememl/2012/main" name="Office Theme" id="{62F939B6-93AF-4DB8-9C6B-D6C7DFDC589F}" vid="{4A3C46E8-61CC-4603-A589-7422A47A8E4A}"/>
+      <thm15:themeFamily xmlns:thm15="http://schemas.microsoft.com/office/thememl/2012/main" xmlns="" name="Office Theme" id="{62F939B6-93AF-4DB8-9C6B-D6C7DFDC589F}" vid="{4A3C46E8-61CC-4603-A589-7422A47A8E4A}"/>
     </a:ext>
   </a:extLst>
 </a:theme>

</xml_diff>